<commit_message>
started learning about demand planning
</commit_message>
<xml_diff>
--- a/s_and_op/what_is_s_and_op.docx
+++ b/s_and_op/what_is_s_and_op.docx
@@ -6,344 +6,2881 @@
       <w:pPr>
         <w:pStyle w:val="NormalWeb"/>
         <w:shd w:val="clear" w:color="auto" w:fill="FFFFFF"/>
-        <w:spacing w:before="0" w:beforeAutospacing="0" w:after="360" w:afterAutospacing="0" w:line="480" w:lineRule="auto"/>
-        <w:rPr>
-          <w:rFonts w:ascii="Helvetica" w:hAnsi="Helvetica" w:cs="Helvetica"/>
-          <w:color w:val="242D48"/>
-        </w:rPr>
-      </w:pPr>
-      <w:r>
-        <w:rPr>
-          <w:rFonts w:ascii="Helvetica" w:hAnsi="Helvetica" w:cs="Helvetica"/>
-          <w:color w:val="242D48"/>
-        </w:rPr>
-        <w:fldChar w:fldCharType="begin"/>
-      </w:r>
-      <w:r>
-        <w:rPr>
-          <w:rFonts w:ascii="Helvetica" w:hAnsi="Helvetica" w:cs="Helvetica"/>
-          <w:color w:val="242D48"/>
-        </w:rPr>
-        <w:instrText xml:space="preserve"> HYPERLINK "https://www.anaplan.com/solutions/sales-operations-planning-software/" </w:instrText>
-      </w:r>
-      <w:r>
-        <w:rPr>
-          <w:rFonts w:ascii="Helvetica" w:hAnsi="Helvetica" w:cs="Helvetica"/>
-          <w:color w:val="242D48"/>
-        </w:rPr>
-        <w:fldChar w:fldCharType="separate"/>
-      </w:r>
-      <w:r>
-        <w:rPr>
-          <w:rStyle w:val="Hyperlink"/>
-          <w:rFonts w:ascii="Helvetica" w:hAnsi="Helvetica" w:cs="Helvetica"/>
-          <w:color w:val="3C67EA"/>
-        </w:rPr>
-        <w:t>S&amp;OP, or sales &amp; operations planning</w:t>
-      </w:r>
-      <w:r>
-        <w:rPr>
-          <w:rFonts w:ascii="Helvetica" w:hAnsi="Helvetica" w:cs="Helvetica"/>
-          <w:color w:val="242D48"/>
-        </w:rPr>
-        <w:fldChar w:fldCharType="end"/>
-      </w:r>
-      <w:r>
-        <w:rPr>
-          <w:rFonts w:ascii="Helvetica" w:hAnsi="Helvetica" w:cs="Helvetica"/>
-          <w:color w:val="242D48"/>
-        </w:rPr>
-        <w:t>, is a monthly integrated business management process that empowers leadership to focus on key supply chain drivers, including sales, marketing, demand management, production, inventory management, and new product introduction.</w:t>
+        <w:spacing w:before="0" w:beforeAutospacing="0" w:after="240" w:afterAutospacing="0"/>
+        <w:rPr>
+          <w:rFonts w:ascii="Arial" w:hAnsi="Arial" w:cs="Arial"/>
+          <w:sz w:val="30"/>
+          <w:szCs w:val="30"/>
+        </w:rPr>
+      </w:pPr>
+      <w:r>
+        <w:rPr>
+          <w:rStyle w:val="Strong"/>
+          <w:rFonts w:ascii="Arial" w:hAnsi="Arial" w:cs="Arial"/>
+          <w:b w:val="0"/>
+          <w:bCs w:val="0"/>
+          <w:sz w:val="30"/>
+          <w:szCs w:val="30"/>
+        </w:rPr>
+        <w:t>Sales and operations planning, or S&amp;OP, is essentially an integrated business planning process, though some consider the latter more holistic and inclusive. In this blog post, we answer questions including what is S&amp;OP, what it is used for and how it provides value to organizations.</w:t>
+      </w:r>
+    </w:p>
+    <w:p>
+      <w:pPr>
+        <w:tabs>
+          <w:tab w:val="left" w:pos="6813"/>
+        </w:tabs>
+        <w:bidi w:val="0"/>
+        <w:spacing w:after="240"/>
+        <w:rPr>
+          <w:rFonts w:ascii="Arial" w:hAnsi="Arial" w:cs="Arial"/>
+          <w:sz w:val="30"/>
+          <w:szCs w:val="30"/>
+          <w:shd w:val="clear" w:color="auto" w:fill="FFFFFF"/>
+          <w:rtl/>
+        </w:rPr>
+      </w:pPr>
+    </w:p>
+    <w:p>
+      <w:pPr>
+        <w:tabs>
+          <w:tab w:val="left" w:pos="6813"/>
+        </w:tabs>
+        <w:bidi w:val="0"/>
+        <w:spacing w:after="240"/>
+        <w:rPr>
+          <w:rFonts w:ascii="Arial" w:hAnsi="Arial" w:cs="Arial"/>
+          <w:sz w:val="30"/>
+          <w:szCs w:val="30"/>
+          <w:shd w:val="clear" w:color="auto" w:fill="FFFFFF"/>
+          <w:rtl/>
+        </w:rPr>
+      </w:pPr>
+      <w:r>
+        <w:rPr>
+          <w:rFonts w:ascii="Arial" w:hAnsi="Arial" w:cs="Arial"/>
+          <w:sz w:val="30"/>
+          <w:szCs w:val="30"/>
+          <w:shd w:val="clear" w:color="auto" w:fill="FFFFFF"/>
+        </w:rPr>
+        <w:t xml:space="preserve">S&amp;OP is a process by which sales plans and business goals get aligned with all other functions in an organization and vice versa. Sales and operations planning can be understood as an umbrella term for integrated planning from sales plans to production plans to inventory plans and more, depending on organizational structure. While some argue that financial planning and analysis (FP&amp;A) isn’t part of S&amp;OP, others beg to differ, citing the importance of alignment in planning throughout the organization. This is also where integrated </w:t>
+      </w:r>
+      <w:r>
+        <w:rPr>
+          <w:rFonts w:ascii="Arial" w:hAnsi="Arial" w:cs="Arial"/>
+          <w:sz w:val="30"/>
+          <w:szCs w:val="30"/>
+          <w:shd w:val="clear" w:color="auto" w:fill="FFFFFF"/>
+          <w:rtl/>
+        </w:rPr>
+        <w:br/>
+      </w:r>
+      <w:r>
+        <w:rPr>
+          <w:rFonts w:ascii="Arial" w:hAnsi="Arial" w:cs="Arial"/>
+          <w:sz w:val="30"/>
+          <w:szCs w:val="30"/>
+          <w:shd w:val="clear" w:color="auto" w:fill="FFFFFF"/>
+        </w:rPr>
+        <w:t>planning and S&amp;OP most often intersect.</w:t>
+      </w:r>
+    </w:p>
+    <w:p>
+      <w:pPr>
+        <w:tabs>
+          <w:tab w:val="left" w:pos="6813"/>
+        </w:tabs>
+        <w:bidi w:val="0"/>
+        <w:spacing w:after="240"/>
+        <w:rPr>
+          <w:rFonts w:ascii="Arial" w:hAnsi="Arial" w:cs="Arial"/>
+          <w:sz w:val="30"/>
+          <w:szCs w:val="30"/>
+          <w:shd w:val="clear" w:color="auto" w:fill="FFFFFF"/>
+        </w:rPr>
+      </w:pPr>
+    </w:p>
+    <w:p>
+      <w:pPr>
+        <w:tabs>
+          <w:tab w:val="left" w:pos="6813"/>
+        </w:tabs>
+        <w:bidi w:val="0"/>
+        <w:spacing w:after="240"/>
+        <w:rPr>
+          <w:rFonts w:ascii="Arial" w:hAnsi="Arial" w:cs="Arial"/>
+          <w:shd w:val="clear" w:color="auto" w:fill="FFFFFF"/>
+        </w:rPr>
+      </w:pPr>
+      <w:r>
+        <w:rPr>
+          <w:rFonts w:ascii="Arial" w:hAnsi="Arial" w:cs="Arial"/>
+          <w:shd w:val="clear" w:color="auto" w:fill="FFFFFF"/>
+        </w:rPr>
+        <w:t>umbrella term (plural umbrella terms) </w:t>
+      </w:r>
+      <w:r>
+        <w:rPr>
+          <w:rFonts w:ascii="Arial" w:hAnsi="Arial" w:cs="Arial"/>
+          <w:b/>
+          <w:bCs/>
+          <w:shd w:val="clear" w:color="auto" w:fill="FFFFFF"/>
+        </w:rPr>
+        <w:t>A term used to cover a broad category of things rather than a single specific item</w:t>
+      </w:r>
+      <w:r>
+        <w:rPr>
+          <w:rFonts w:ascii="Arial" w:hAnsi="Arial" w:cs="Arial"/>
+          <w:shd w:val="clear" w:color="auto" w:fill="FFFFFF"/>
+        </w:rPr>
+        <w:t>. quotations ▼ Synonyms: blanket term, (technical) hypernym. “Cryptology” is an umbrella term that encompasses cryptography and cryptanalysis.</w:t>
+      </w:r>
+    </w:p>
+    <w:p>
+      <w:pPr>
+        <w:tabs>
+          <w:tab w:val="left" w:pos="6813"/>
+        </w:tabs>
+        <w:bidi w:val="0"/>
+        <w:spacing w:after="240"/>
+        <w:rPr>
+          <w:rFonts w:ascii="Arial" w:hAnsi="Arial" w:cs="Arial"/>
+          <w:sz w:val="30"/>
+          <w:szCs w:val="30"/>
+          <w:shd w:val="clear" w:color="auto" w:fill="FFFFFF"/>
+          <w:rtl/>
+        </w:rPr>
+      </w:pPr>
+      <w:r>
+        <w:rPr>
+          <w:rFonts w:ascii="Arial" w:hAnsi="Arial" w:cs="Arial"/>
+          <w:sz w:val="30"/>
+          <w:szCs w:val="30"/>
+          <w:shd w:val="clear" w:color="auto" w:fill="FFFFFF"/>
+        </w:rPr>
+        <w:t>The integrated process of sales and operations planning helps business leaders with decisions regarding resource allocation by providing crucial insights from throughout the organization. Especially in a globalized world, where often production plants can be located in several different countries, a consistent aggregated data foundation is key for accurate sales and operations planning.</w:t>
+      </w:r>
+    </w:p>
+    <w:p>
+      <w:pPr>
+        <w:tabs>
+          <w:tab w:val="left" w:pos="6813"/>
+        </w:tabs>
+        <w:bidi w:val="0"/>
+        <w:spacing w:after="240"/>
+        <w:jc w:val="right"/>
+        <w:rPr>
+          <w:rFonts w:ascii="Arial" w:hAnsi="Arial" w:cs="Arial"/>
+          <w:sz w:val="30"/>
+          <w:szCs w:val="30"/>
+          <w:shd w:val="clear" w:color="auto" w:fill="FFFFFF"/>
+          <w:rtl/>
+          <w:lang w:bidi="he-IL"/>
+        </w:rPr>
+      </w:pPr>
+      <w:r>
+        <w:rPr>
+          <w:rFonts w:ascii="Arial" w:hAnsi="Arial" w:cs="Arial" w:hint="cs"/>
+          <w:sz w:val="30"/>
+          <w:szCs w:val="30"/>
+          <w:shd w:val="clear" w:color="auto" w:fill="FFFFFF"/>
+          <w:rtl/>
+          <w:lang w:bidi="he-IL"/>
+        </w:rPr>
+        <w:t>תכנון מכירות ופעילות ה</w:t>
+      </w:r>
+      <w:r>
+        <w:rPr>
+          <w:rFonts w:ascii="Arial" w:hAnsi="Arial" w:cs="Arial" w:hint="cs"/>
+          <w:sz w:val="30"/>
+          <w:szCs w:val="30"/>
+          <w:shd w:val="clear" w:color="auto" w:fill="FFFFFF"/>
+          <w:rtl/>
+          <w:lang w:bidi="he-IL"/>
+        </w:rPr>
+        <w:t>יא תוכנית עסקית ותהליך בו תכניות המכירה והיעדים העסקיים מתואמים עם כל שאר הפונקציות בארגון ולהיפך, ניתן להבין תכנון מכירות ותפעול כמונח כללי לתכנון משולב של תוכניות מכירה לתוכניות ייצור ועד לתוכניות מלאי ועוד בהתאם למבנה הארגוני.</w:t>
+      </w:r>
+    </w:p>
+    <w:p>
+      <w:pPr>
+        <w:tabs>
+          <w:tab w:val="left" w:pos="6813"/>
+        </w:tabs>
+        <w:bidi w:val="0"/>
+        <w:spacing w:after="240"/>
+        <w:jc w:val="right"/>
+        <w:rPr>
+          <w:rFonts w:ascii="Arial" w:hAnsi="Arial" w:cs="Arial"/>
+          <w:sz w:val="30"/>
+          <w:szCs w:val="30"/>
+          <w:shd w:val="clear" w:color="auto" w:fill="FFFFFF"/>
+          <w:lang w:bidi="he-IL"/>
+        </w:rPr>
+      </w:pPr>
+      <w:r>
+        <w:rPr>
+          <w:rFonts w:ascii="Arial" w:hAnsi="Arial" w:cs="Arial" w:hint="cs"/>
+          <w:sz w:val="30"/>
+          <w:szCs w:val="30"/>
+          <w:shd w:val="clear" w:color="auto" w:fill="FFFFFF"/>
+          <w:rtl/>
+          <w:lang w:bidi="he-IL"/>
+        </w:rPr>
+        <w:t>למרות שיש הטוענים שתכנון וניתוח פיננסי אינם חלק מהתכנית,</w:t>
+      </w:r>
+      <w:r>
+        <w:rPr>
+          <w:rFonts w:ascii="Arial" w:hAnsi="Arial" w:cs="Arial" w:hint="cs"/>
+          <w:sz w:val="30"/>
+          <w:szCs w:val="30"/>
+          <w:shd w:val="clear" w:color="auto" w:fill="FFFFFF"/>
+          <w:rtl/>
+          <w:lang w:bidi="he-IL"/>
+        </w:rPr>
+        <w:t xml:space="preserve"> אחרים חולקים על דעתם, תוך ציון החשיבות של התאמה בתכנון בכל הארגון.</w:t>
+      </w:r>
+    </w:p>
+    <w:p>
+      <w:pPr>
+        <w:tabs>
+          <w:tab w:val="left" w:pos="6813"/>
+        </w:tabs>
+        <w:bidi w:val="0"/>
+        <w:spacing w:after="240"/>
+        <w:jc w:val="right"/>
+        <w:rPr>
+          <w:rFonts w:ascii="Arial" w:hAnsi="Arial" w:cs="Arial"/>
+          <w:sz w:val="30"/>
+          <w:szCs w:val="30"/>
+          <w:shd w:val="clear" w:color="auto" w:fill="FFFFFF"/>
+          <w:rtl/>
+          <w:lang w:bidi="he-IL"/>
+        </w:rPr>
+      </w:pPr>
+      <w:r>
+        <w:rPr>
+          <w:rFonts w:ascii="Arial" w:hAnsi="Arial" w:cs="Arial" w:hint="cs"/>
+          <w:sz w:val="30"/>
+          <w:szCs w:val="30"/>
+          <w:shd w:val="clear" w:color="auto" w:fill="FFFFFF"/>
+          <w:rtl/>
+          <w:lang w:bidi="he-IL"/>
+        </w:rPr>
+        <w:t xml:space="preserve">התהליך המשולב בחברה של תכנון מכירות ופעילות עוזרות למנהלי עסקים אם קבלת החלטות בנוגע למיקום אמצעים ומשאבים על ידי תובנות שמוסקות על ידי </w:t>
+      </w:r>
+      <w:r>
+        <w:rPr>
+          <w:rFonts w:ascii="Arial" w:hAnsi="Arial" w:cs="Arial" w:hint="cs"/>
+          <w:sz w:val="30"/>
+          <w:szCs w:val="30"/>
+          <w:shd w:val="clear" w:color="auto" w:fill="FFFFFF"/>
+          <w:rtl/>
+          <w:lang w:bidi="he-IL"/>
+        </w:rPr>
+        <w:lastRenderedPageBreak/>
+        <w:t xml:space="preserve">הארגון. במיוחד בעולם בינלאומי כמו היום, עולם בו מפעלי ייצור לעיתים קרובות ממקומים בכמה מדינות שונות, </w:t>
+      </w:r>
+      <w:r>
+        <w:rPr>
+          <w:rFonts w:ascii="Arial" w:hAnsi="Arial" w:cs="Arial"/>
+          <w:sz w:val="30"/>
+          <w:szCs w:val="30"/>
+          <w:shd w:val="clear" w:color="auto" w:fill="FFFFFF"/>
+          <w:rtl/>
+          <w:lang w:bidi="he-IL"/>
+        </w:rPr>
+        <w:t>בסיס נתונים מצטבר עקבי הוא המפתח לתכנון מכירות ותפעול מדויק.</w:t>
+      </w:r>
+    </w:p>
+    <w:p>
+      <w:pPr>
+        <w:tabs>
+          <w:tab w:val="left" w:pos="6813"/>
+        </w:tabs>
+        <w:bidi w:val="0"/>
+        <w:spacing w:after="240"/>
+        <w:jc w:val="right"/>
+        <w:rPr>
+          <w:rFonts w:ascii="Arial" w:hAnsi="Arial" w:cs="Arial"/>
+          <w:sz w:val="30"/>
+          <w:szCs w:val="30"/>
+          <w:shd w:val="clear" w:color="auto" w:fill="FFFFFF"/>
+          <w:rtl/>
+          <w:lang w:bidi="he-IL"/>
+        </w:rPr>
+      </w:pPr>
+    </w:p>
+    <w:p>
+      <w:pPr>
+        <w:tabs>
+          <w:tab w:val="left" w:pos="6813"/>
+        </w:tabs>
+        <w:bidi w:val="0"/>
+        <w:spacing w:after="240"/>
+        <w:rPr>
+          <w:rFonts w:ascii="Arial" w:hAnsi="Arial" w:cs="Arial"/>
+          <w:sz w:val="30"/>
+          <w:szCs w:val="30"/>
+          <w:shd w:val="clear" w:color="auto" w:fill="FFFFFF"/>
+          <w:lang w:bidi="he-IL"/>
+        </w:rPr>
+      </w:pPr>
+      <w:r>
+        <w:rPr>
+          <w:rFonts w:ascii="Arial" w:hAnsi="Arial" w:cs="Arial"/>
+          <w:sz w:val="30"/>
+          <w:szCs w:val="30"/>
+          <w:shd w:val="clear" w:color="auto" w:fill="FFFFFF"/>
+          <w:lang w:bidi="he-IL"/>
+        </w:rPr>
+        <w:t>The origins of S&amp;OP</w:t>
+      </w:r>
+    </w:p>
+    <w:p>
+      <w:pPr>
+        <w:tabs>
+          <w:tab w:val="left" w:pos="6813"/>
+        </w:tabs>
+        <w:bidi w:val="0"/>
+        <w:spacing w:after="240"/>
+        <w:rPr>
+          <w:rFonts w:ascii="Arial" w:hAnsi="Arial" w:cs="Arial"/>
+          <w:sz w:val="30"/>
+          <w:szCs w:val="30"/>
+          <w:shd w:val="clear" w:color="auto" w:fill="FFFFFF"/>
+          <w:lang w:bidi="he-IL"/>
+        </w:rPr>
+      </w:pPr>
+      <w:r>
+        <w:rPr>
+          <w:rFonts w:ascii="Arial" w:hAnsi="Arial" w:cs="Arial"/>
+          <w:sz w:val="30"/>
+          <w:szCs w:val="30"/>
+          <w:shd w:val="clear" w:color="auto" w:fill="FFFFFF"/>
+          <w:lang w:bidi="he-IL"/>
+        </w:rPr>
+        <w:t>Together with Walter Goddard, Richard Ling coined the term S&amp;OP in their 1988 book “Orchestrating Success: Improve Control of the Business with Sales and Operations Planning.” Since then, the concept has been developed further by the original authors as well as others. It is generally described as a five-step process that includes:</w:t>
+      </w:r>
+    </w:p>
+    <w:p>
+      <w:pPr>
+        <w:numPr>
+          <w:ilvl w:val="0"/>
+          <w:numId w:val="4"/>
+        </w:numPr>
+        <w:tabs>
+          <w:tab w:val="left" w:pos="6813"/>
+        </w:tabs>
+        <w:bidi w:val="0"/>
+        <w:spacing w:after="240"/>
+        <w:rPr>
+          <w:rFonts w:ascii="Arial" w:hAnsi="Arial" w:cs="Arial"/>
+          <w:sz w:val="30"/>
+          <w:szCs w:val="30"/>
+          <w:shd w:val="clear" w:color="auto" w:fill="FFFFFF"/>
+          <w:lang w:bidi="he-IL"/>
+        </w:rPr>
+      </w:pPr>
+      <w:r>
+        <w:rPr>
+          <w:rFonts w:ascii="Arial" w:hAnsi="Arial" w:cs="Arial" w:hint="cs"/>
+          <w:sz w:val="30"/>
+          <w:szCs w:val="30"/>
+          <w:shd w:val="clear" w:color="auto" w:fill="FFFFFF"/>
+          <w:rtl/>
+          <w:lang w:bidi="he-IL"/>
+        </w:rPr>
+        <w:t>ג</w:t>
       </w:r>
     </w:p>
     <w:p>
       <w:pPr>
         <w:pStyle w:val="NormalWeb"/>
         <w:shd w:val="clear" w:color="auto" w:fill="FFFFFF"/>
-        <w:spacing w:before="0" w:beforeAutospacing="0" w:after="360" w:afterAutospacing="0" w:line="480" w:lineRule="auto"/>
-        <w:rPr>
-          <w:rFonts w:ascii="Helvetica" w:hAnsi="Helvetica" w:cs="Helvetica"/>
-          <w:color w:val="242D48"/>
-        </w:rPr>
-      </w:pPr>
-      <w:r>
-        <w:rPr>
-          <w:rFonts w:ascii="Helvetica" w:hAnsi="Helvetica" w:cs="Helvetica"/>
-          <w:color w:val="242D48"/>
-        </w:rPr>
-        <w:t>With an eye on financial and business impact, the goal of S&amp;OP software is to enable executives to make better-informed decisions through a dynamic connection of plans and strategies across the business. Often repeated on a monthly basis, S&amp;OP enables effective</w:t>
-      </w:r>
-      <w:r>
-        <w:rPr>
-          <w:rFonts w:ascii="Helvetica" w:hAnsi="Helvetica" w:cs="Helvetica"/>
-          <w:color w:val="242D48"/>
+        <w:spacing w:before="0" w:beforeAutospacing="0" w:after="240" w:afterAutospacing="0"/>
+        <w:rPr>
+          <w:rFonts w:ascii="Arial" w:hAnsi="Arial" w:cs="Arial"/>
+          <w:sz w:val="30"/>
+          <w:szCs w:val="30"/>
+        </w:rPr>
+      </w:pPr>
+      <w:r>
+        <w:rPr>
+          <w:rFonts w:ascii="Arial" w:hAnsi="Arial" w:cs="Arial"/>
+          <w:sz w:val="30"/>
+          <w:szCs w:val="30"/>
+        </w:rPr>
+        <w:t>As mentioned above, some argue that FP&amp;A is or should be included in the process as well. The terms supply chain management or supply chain planning are also often used when referring to the process of sales and operations planning.</w:t>
+      </w:r>
+    </w:p>
+    <w:p>
+      <w:pPr>
+        <w:pStyle w:val="NormalWeb"/>
+        <w:shd w:val="clear" w:color="auto" w:fill="FFFFFF"/>
+        <w:spacing w:before="0" w:beforeAutospacing="0" w:after="240" w:afterAutospacing="0"/>
+        <w:rPr>
+          <w:rFonts w:ascii="Arial" w:hAnsi="Arial" w:cs="Arial"/>
+          <w:sz w:val="30"/>
+          <w:szCs w:val="30"/>
+          <w:rtl/>
+          <w:lang w:bidi="he-IL"/>
+        </w:rPr>
+      </w:pPr>
+      <w:r>
+        <w:rPr>
+          <w:rFonts w:ascii="Arial" w:hAnsi="Arial" w:cs="Arial"/>
+          <w:sz w:val="30"/>
+          <w:szCs w:val="30"/>
+        </w:rPr>
+        <w:t>Originally, the term Production Planning was used to describe what is now known under S&amp;OP.</w:t>
+      </w:r>
+    </w:p>
+    <w:p>
+      <w:pPr>
+        <w:pStyle w:val="NormalWeb"/>
+        <w:shd w:val="clear" w:color="auto" w:fill="FFFFFF"/>
+        <w:spacing w:before="0" w:beforeAutospacing="0" w:after="240" w:afterAutospacing="0"/>
+        <w:jc w:val="right"/>
+        <w:rPr>
+          <w:rFonts w:ascii="Arial" w:hAnsi="Arial" w:cs="Arial"/>
+          <w:sz w:val="30"/>
+          <w:szCs w:val="30"/>
+          <w:rtl/>
+          <w:lang w:bidi="he-IL"/>
+        </w:rPr>
+      </w:pPr>
+      <w:r>
+        <w:rPr>
+          <w:rFonts w:ascii="Arial" w:hAnsi="Arial" w:cs="Arial" w:hint="cs"/>
+          <w:sz w:val="30"/>
+          <w:szCs w:val="30"/>
+          <w:rtl/>
+          <w:lang w:bidi="he-IL"/>
+        </w:rPr>
+        <w:t>המקור של התכנית:</w:t>
+      </w:r>
+      <w:r>
+        <w:rPr>
+          <w:rFonts w:ascii="Arial" w:hAnsi="Arial" w:cs="Arial"/>
+          <w:sz w:val="30"/>
+          <w:szCs w:val="30"/>
+          <w:rtl/>
+          <w:lang w:bidi="he-IL"/>
         </w:rPr>
         <w:br/>
       </w:r>
-      <w:hyperlink r:id="rId7" w:history="1">
+      <w:r>
+        <w:rPr>
+          <w:rFonts w:ascii="Arial" w:hAnsi="Arial" w:cs="Arial" w:hint="cs"/>
+          <w:sz w:val="30"/>
+          <w:szCs w:val="30"/>
+          <w:rtl/>
+          <w:lang w:bidi="he-IL"/>
+        </w:rPr>
+        <w:t xml:space="preserve">ביחד עם וולטר גודארד, ריצ'רד לינג יצר את המושג "אס ו </w:t>
+      </w:r>
+      <w:r>
+        <w:rPr>
+          <w:rFonts w:ascii="Arial" w:hAnsi="Arial" w:cs="Arial" w:hint="cs"/>
+          <w:b/>
+          <w:bCs/>
+          <w:sz w:val="30"/>
+          <w:szCs w:val="30"/>
+          <w:rtl/>
+          <w:lang w:bidi="he-IL"/>
+        </w:rPr>
+        <w:t xml:space="preserve">או פי" </w:t>
+      </w:r>
+      <w:r>
+        <w:rPr>
+          <w:rFonts w:ascii="Arial" w:hAnsi="Arial" w:cs="Arial" w:hint="cs"/>
+          <w:sz w:val="30"/>
+          <w:szCs w:val="30"/>
+          <w:rtl/>
+          <w:lang w:bidi="he-IL"/>
+        </w:rPr>
+        <w:t xml:space="preserve">בספרם </w:t>
+      </w:r>
+      <w:r>
+        <w:rPr>
+          <w:rFonts w:ascii="Arial" w:hAnsi="Arial" w:cs="Arial" w:hint="cs"/>
+          <w:sz w:val="30"/>
+          <w:szCs w:val="30"/>
+          <w:rtl/>
+          <w:lang w:bidi="he-IL"/>
+        </w:rPr>
+        <w:t xml:space="preserve">שנכתב ב 1998. מאז המושג התפתח עוד יותר על ידי היוצרים המקוריים כמו כן אחרים. </w:t>
+      </w:r>
+    </w:p>
+    <w:p>
+      <w:pPr>
+        <w:pStyle w:val="NormalWeb"/>
+        <w:shd w:val="clear" w:color="auto" w:fill="FFFFFF"/>
+        <w:spacing w:before="0" w:beforeAutospacing="0" w:after="240" w:afterAutospacing="0"/>
+        <w:jc w:val="right"/>
+        <w:rPr>
+          <w:rFonts w:ascii="Arial" w:hAnsi="Arial" w:cs="Arial"/>
+          <w:sz w:val="30"/>
+          <w:szCs w:val="30"/>
+          <w:rtl/>
+          <w:lang w:bidi="he-IL"/>
+        </w:rPr>
+      </w:pPr>
+      <w:r>
+        <w:rPr>
+          <w:rFonts w:ascii="Arial" w:hAnsi="Arial" w:cs="Arial" w:hint="cs"/>
+          <w:sz w:val="30"/>
+          <w:szCs w:val="30"/>
+          <w:rtl/>
+          <w:lang w:bidi="he-IL"/>
+        </w:rPr>
+        <w:t>התהליך נתפס בדרך כלל כתהליך בעל חמישה שלבים:</w:t>
+      </w:r>
+    </w:p>
+    <w:p>
+      <w:pPr>
+        <w:pStyle w:val="NormalWeb"/>
+        <w:numPr>
+          <w:ilvl w:val="0"/>
+          <w:numId w:val="8"/>
+        </w:numPr>
+        <w:shd w:val="clear" w:color="auto" w:fill="FFFFFF"/>
+        <w:bidi/>
+        <w:spacing w:before="0" w:beforeAutospacing="0" w:after="240" w:afterAutospacing="0"/>
+        <w:rPr>
+          <w:rFonts w:ascii="Arial" w:hAnsi="Arial" w:cs="Arial"/>
+          <w:sz w:val="30"/>
+          <w:szCs w:val="30"/>
+          <w:lang w:bidi="he-IL"/>
+        </w:rPr>
+      </w:pPr>
+      <w:r>
+        <w:rPr>
+          <w:rFonts w:ascii="Arial" w:hAnsi="Arial" w:cs="Arial" w:hint="cs"/>
+          <w:sz w:val="30"/>
+          <w:szCs w:val="30"/>
+          <w:rtl/>
+          <w:lang w:bidi="he-IL"/>
+        </w:rPr>
+        <w:t>איסוף והכנת מידע</w:t>
+      </w:r>
+    </w:p>
+    <w:p>
+      <w:pPr>
+        <w:pStyle w:val="NormalWeb"/>
+        <w:numPr>
+          <w:ilvl w:val="0"/>
+          <w:numId w:val="8"/>
+        </w:numPr>
+        <w:shd w:val="clear" w:color="auto" w:fill="FFFFFF"/>
+        <w:bidi/>
+        <w:spacing w:before="0" w:beforeAutospacing="0" w:after="240" w:afterAutospacing="0"/>
+        <w:rPr>
+          <w:rFonts w:ascii="Arial" w:hAnsi="Arial" w:cs="Arial"/>
+          <w:sz w:val="30"/>
+          <w:szCs w:val="30"/>
+          <w:lang w:bidi="he-IL"/>
+        </w:rPr>
+      </w:pPr>
+      <w:r>
+        <w:rPr>
+          <w:rFonts w:ascii="Arial" w:hAnsi="Arial" w:cs="Arial" w:hint="cs"/>
+          <w:sz w:val="30"/>
+          <w:szCs w:val="30"/>
+          <w:rtl/>
+          <w:lang w:bidi="he-IL"/>
+        </w:rPr>
+        <w:t>תכנון ביקוש</w:t>
+      </w:r>
+    </w:p>
+    <w:p>
+      <w:pPr>
+        <w:pStyle w:val="NormalWeb"/>
+        <w:numPr>
+          <w:ilvl w:val="0"/>
+          <w:numId w:val="8"/>
+        </w:numPr>
+        <w:shd w:val="clear" w:color="auto" w:fill="FFFFFF"/>
+        <w:bidi/>
+        <w:spacing w:before="0" w:beforeAutospacing="0" w:after="240" w:afterAutospacing="0"/>
+        <w:rPr>
+          <w:rFonts w:ascii="Arial" w:hAnsi="Arial" w:cs="Arial"/>
+          <w:sz w:val="30"/>
+          <w:szCs w:val="30"/>
+          <w:lang w:bidi="he-IL"/>
+        </w:rPr>
+      </w:pPr>
+      <w:r>
+        <w:rPr>
+          <w:rFonts w:ascii="Arial" w:hAnsi="Arial" w:cs="Arial" w:hint="cs"/>
+          <w:sz w:val="30"/>
+          <w:szCs w:val="30"/>
+          <w:rtl/>
+          <w:lang w:bidi="he-IL"/>
+        </w:rPr>
+        <w:t>תכנון אספקה</w:t>
+      </w:r>
+    </w:p>
+    <w:p>
+      <w:pPr>
+        <w:pStyle w:val="NormalWeb"/>
+        <w:numPr>
+          <w:ilvl w:val="0"/>
+          <w:numId w:val="8"/>
+        </w:numPr>
+        <w:shd w:val="clear" w:color="auto" w:fill="FFFFFF"/>
+        <w:bidi/>
+        <w:spacing w:before="0" w:beforeAutospacing="0" w:after="240" w:afterAutospacing="0"/>
+        <w:rPr>
+          <w:rFonts w:ascii="Arial" w:hAnsi="Arial" w:cs="Arial"/>
+          <w:sz w:val="30"/>
+          <w:szCs w:val="30"/>
+          <w:lang w:bidi="he-IL"/>
+        </w:rPr>
+      </w:pPr>
+      <w:r>
+        <w:rPr>
+          <w:rFonts w:ascii="Arial" w:hAnsi="Arial" w:cs="Arial" w:hint="cs"/>
+          <w:sz w:val="30"/>
+          <w:szCs w:val="30"/>
+          <w:rtl/>
+          <w:lang w:bidi="he-IL"/>
+        </w:rPr>
+        <w:t>איחוד תוכנית בשביל ייצוב דרישה והספקה</w:t>
+      </w:r>
+    </w:p>
+    <w:p>
+      <w:pPr>
+        <w:pStyle w:val="NormalWeb"/>
+        <w:numPr>
+          <w:ilvl w:val="0"/>
+          <w:numId w:val="8"/>
+        </w:numPr>
+        <w:shd w:val="clear" w:color="auto" w:fill="FFFFFF"/>
+        <w:bidi/>
+        <w:spacing w:before="0" w:beforeAutospacing="0" w:after="240" w:afterAutospacing="0"/>
+        <w:rPr>
+          <w:rFonts w:ascii="Arial" w:hAnsi="Arial" w:cs="Arial"/>
+          <w:sz w:val="30"/>
+          <w:szCs w:val="30"/>
+          <w:lang w:bidi="he-IL"/>
+        </w:rPr>
+      </w:pPr>
+      <w:r>
+        <w:rPr>
+          <w:rFonts w:ascii="Arial" w:hAnsi="Arial" w:cs="Arial" w:hint="cs"/>
+          <w:sz w:val="30"/>
+          <w:szCs w:val="30"/>
+          <w:rtl/>
+          <w:lang w:bidi="he-IL"/>
+        </w:rPr>
+        <w:t>אישור של תכניות על ידי חבר המנהלים.</w:t>
+      </w:r>
+    </w:p>
+    <w:p>
+      <w:pPr>
+        <w:pStyle w:val="NormalWeb"/>
+        <w:shd w:val="clear" w:color="auto" w:fill="FFFFFF"/>
+        <w:bidi/>
+        <w:spacing w:before="0" w:beforeAutospacing="0" w:after="240" w:afterAutospacing="0"/>
+        <w:rPr>
+          <w:rFonts w:ascii="Arial" w:hAnsi="Arial" w:cs="Arial"/>
+          <w:sz w:val="30"/>
+          <w:szCs w:val="30"/>
+          <w:rtl/>
+          <w:lang w:bidi="he-IL"/>
+        </w:rPr>
+      </w:pPr>
+    </w:p>
+    <w:p>
+      <w:pPr>
+        <w:pStyle w:val="NormalWeb"/>
+        <w:shd w:val="clear" w:color="auto" w:fill="FFFFFF"/>
+        <w:bidi/>
+        <w:spacing w:before="0" w:beforeAutospacing="0" w:after="240" w:afterAutospacing="0"/>
+        <w:rPr>
+          <w:rFonts w:ascii="Arial" w:hAnsi="Arial" w:cs="Arial"/>
+          <w:sz w:val="30"/>
+          <w:szCs w:val="30"/>
+          <w:shd w:val="clear" w:color="auto" w:fill="FFFFFF"/>
+          <w:rtl/>
+          <w:lang w:bidi="he-IL"/>
+        </w:rPr>
+      </w:pPr>
+      <w:r>
+        <w:rPr>
+          <w:rFonts w:ascii="Arial" w:hAnsi="Arial" w:cs="Arial" w:hint="cs"/>
+          <w:sz w:val="30"/>
+          <w:szCs w:val="30"/>
+          <w:rtl/>
+          <w:lang w:bidi="he-IL"/>
+        </w:rPr>
+        <w:lastRenderedPageBreak/>
+        <w:t xml:space="preserve">כמו שכתוב למעלה, </w:t>
+      </w:r>
+      <w:r>
+        <w:rPr>
+          <w:rFonts w:ascii="Arial" w:hAnsi="Arial" w:cs="Arial" w:hint="cs"/>
+          <w:sz w:val="30"/>
+          <w:szCs w:val="30"/>
+          <w:shd w:val="clear" w:color="auto" w:fill="FFFFFF"/>
+          <w:rtl/>
+          <w:lang w:bidi="he-IL"/>
+        </w:rPr>
+        <w:t>תכנון וניתוח פיננסי</w:t>
+      </w:r>
+      <w:r>
+        <w:rPr>
+          <w:rFonts w:ascii="Arial" w:hAnsi="Arial" w:cs="Arial" w:hint="cs"/>
+          <w:sz w:val="30"/>
+          <w:szCs w:val="30"/>
+          <w:shd w:val="clear" w:color="auto" w:fill="FFFFFF"/>
+          <w:rtl/>
+          <w:lang w:bidi="he-IL"/>
+        </w:rPr>
+        <w:t xml:space="preserve"> צריכים להיות כלולים בתהליך גם כן. המושגים "שרשרת הספקה" או "תכנון שרשרת הספקה" מוזכרים לעיתים קרובות </w:t>
+      </w:r>
+      <w:r>
+        <w:rPr>
+          <w:rFonts w:ascii="Arial" w:hAnsi="Arial" w:cs="Arial" w:hint="cs"/>
+          <w:sz w:val="30"/>
+          <w:szCs w:val="30"/>
+          <w:shd w:val="clear" w:color="auto" w:fill="FFFFFF"/>
+          <w:rtl/>
+          <w:lang w:bidi="he-IL"/>
+        </w:rPr>
+        <w:t>כשמתייחסים לתהליך של תכנון מכירות ותהליכים.</w:t>
+      </w:r>
+    </w:p>
+    <w:p>
+      <w:pPr>
+        <w:pStyle w:val="NormalWeb"/>
+        <w:shd w:val="clear" w:color="auto" w:fill="FFFFFF"/>
+        <w:bidi/>
+        <w:spacing w:before="0" w:beforeAutospacing="0" w:after="240" w:afterAutospacing="0"/>
+        <w:rPr>
+          <w:rFonts w:ascii="Arial" w:hAnsi="Arial" w:cs="Arial"/>
+          <w:sz w:val="30"/>
+          <w:szCs w:val="30"/>
+          <w:shd w:val="clear" w:color="auto" w:fill="FFFFFF"/>
+          <w:lang w:bidi="he-IL"/>
+        </w:rPr>
+      </w:pPr>
+      <w:r>
+        <w:rPr>
+          <w:rFonts w:ascii="Arial" w:hAnsi="Arial" w:cs="Arial" w:hint="cs"/>
+          <w:sz w:val="30"/>
+          <w:szCs w:val="30"/>
+          <w:shd w:val="clear" w:color="auto" w:fill="FFFFFF"/>
+          <w:rtl/>
+          <w:lang w:bidi="he-IL"/>
+        </w:rPr>
+        <w:t>במקור, המושג "תכנון ייצור" שומש כדי לתאר את מה שעכשיו מתואר כ "</w:t>
+      </w:r>
+      <w:r>
+        <w:rPr>
+          <w:rFonts w:ascii="Arial" w:hAnsi="Arial" w:cs="Arial"/>
+          <w:sz w:val="30"/>
+          <w:szCs w:val="30"/>
+          <w:shd w:val="clear" w:color="auto" w:fill="FFFFFF"/>
+          <w:lang w:bidi="he-IL"/>
+        </w:rPr>
+        <w:t>s&amp;op</w:t>
+      </w:r>
+      <w:r>
+        <w:rPr>
+          <w:rFonts w:ascii="Arial" w:hAnsi="Arial" w:cs="Arial" w:hint="cs"/>
+          <w:sz w:val="30"/>
+          <w:szCs w:val="30"/>
+          <w:shd w:val="clear" w:color="auto" w:fill="FFFFFF"/>
+          <w:rtl/>
+          <w:lang w:bidi="he-IL"/>
+        </w:rPr>
+        <w:t>"</w:t>
+      </w:r>
+    </w:p>
+    <w:p>
+      <w:pPr>
+        <w:pStyle w:val="NormalWeb"/>
+        <w:shd w:val="clear" w:color="auto" w:fill="FFFFFF"/>
+        <w:bidi/>
+        <w:spacing w:before="0" w:beforeAutospacing="0" w:after="240" w:afterAutospacing="0"/>
+        <w:rPr>
+          <w:rFonts w:ascii="Arial" w:hAnsi="Arial" w:cs="Arial"/>
+          <w:sz w:val="30"/>
+          <w:szCs w:val="30"/>
+          <w:shd w:val="clear" w:color="auto" w:fill="FFFFFF"/>
+          <w:lang w:bidi="he-IL"/>
+        </w:rPr>
+      </w:pPr>
+    </w:p>
+    <w:p>
+      <w:pPr>
+        <w:pStyle w:val="NormalWeb"/>
+        <w:bidi/>
+        <w:spacing w:before="0" w:after="240" w:afterAutospacing="0"/>
+        <w:jc w:val="right"/>
+        <w:rPr>
+          <w:rFonts w:ascii="Arial" w:hAnsi="Arial" w:cs="Arial"/>
+          <w:sz w:val="30"/>
+          <w:szCs w:val="30"/>
+          <w:shd w:val="clear" w:color="auto" w:fill="FFFFFF"/>
+          <w:lang w:bidi="he-IL"/>
+        </w:rPr>
+      </w:pPr>
+      <w:r>
+        <w:rPr>
+          <w:rFonts w:ascii="Arial" w:hAnsi="Arial" w:cs="Arial"/>
+          <w:sz w:val="30"/>
+          <w:szCs w:val="30"/>
+          <w:shd w:val="clear" w:color="auto" w:fill="FFFFFF"/>
+          <w:lang w:bidi="he-IL"/>
+        </w:rPr>
+        <w:t>The process of S&amp;OP</w:t>
+      </w:r>
+    </w:p>
+    <w:p>
+      <w:pPr>
+        <w:pStyle w:val="NormalWeb"/>
+        <w:bidi/>
+        <w:spacing w:after="240" w:afterAutospacing="0"/>
+        <w:jc w:val="right"/>
+        <w:rPr>
+          <w:rFonts w:ascii="Arial" w:hAnsi="Arial" w:cs="Arial"/>
+          <w:sz w:val="30"/>
+          <w:szCs w:val="30"/>
+          <w:shd w:val="clear" w:color="auto" w:fill="FFFFFF"/>
+          <w:lang w:bidi="he-IL"/>
+        </w:rPr>
+      </w:pPr>
+      <w:r>
+        <w:rPr>
+          <w:rFonts w:ascii="Arial" w:hAnsi="Arial" w:cs="Arial"/>
+          <w:sz w:val="30"/>
+          <w:szCs w:val="30"/>
+          <w:shd w:val="clear" w:color="auto" w:fill="FFFFFF"/>
+          <w:lang w:bidi="he-IL"/>
+        </w:rPr>
+        <w:t>Every planning process has one key requirement – data. It must be available in a structured and consistent way and, ideally, be of high quality. This means that it shouldn’t be incomplete or have extreme values (outliers). The means the first step is accessing and preparing data.</w:t>
+      </w:r>
+    </w:p>
+    <w:p>
+      <w:pPr>
+        <w:pStyle w:val="NormalWeb"/>
+        <w:shd w:val="clear" w:color="auto" w:fill="FFFFFF"/>
+        <w:bidi/>
+        <w:spacing w:before="0" w:beforeAutospacing="0" w:after="240" w:afterAutospacing="0"/>
+        <w:rPr>
+          <w:rFonts w:ascii="Arial" w:hAnsi="Arial" w:cs="Arial"/>
+          <w:b/>
+          <w:bCs/>
+          <w:sz w:val="30"/>
+          <w:szCs w:val="30"/>
+          <w:u w:val="single"/>
+          <w:shd w:val="clear" w:color="auto" w:fill="FFFFFF"/>
+          <w:lang w:bidi="he-IL"/>
+        </w:rPr>
+      </w:pPr>
+      <w:r>
+        <w:rPr>
+          <w:rFonts w:ascii="Arial" w:hAnsi="Arial" w:cs="Arial" w:hint="cs"/>
+          <w:b/>
+          <w:bCs/>
+          <w:sz w:val="30"/>
+          <w:szCs w:val="30"/>
+          <w:u w:val="single"/>
+          <w:shd w:val="clear" w:color="auto" w:fill="FFFFFF"/>
+          <w:rtl/>
+          <w:lang w:bidi="he-IL"/>
+        </w:rPr>
+        <w:t xml:space="preserve">התהליך של </w:t>
+      </w:r>
+      <w:r>
+        <w:rPr>
+          <w:rFonts w:ascii="Arial" w:hAnsi="Arial" w:cs="Arial"/>
+          <w:b/>
+          <w:bCs/>
+          <w:sz w:val="30"/>
+          <w:szCs w:val="30"/>
+          <w:u w:val="single"/>
+          <w:shd w:val="clear" w:color="auto" w:fill="FFFFFF"/>
+          <w:lang w:bidi="he-IL"/>
+        </w:rPr>
+        <w:t>s&amp;op</w:t>
+      </w:r>
+    </w:p>
+    <w:p>
+      <w:pPr>
+        <w:pStyle w:val="NormalWeb"/>
+        <w:shd w:val="clear" w:color="auto" w:fill="FFFFFF"/>
+        <w:bidi/>
+        <w:spacing w:before="0" w:beforeAutospacing="0" w:after="240" w:afterAutospacing="0"/>
+        <w:rPr>
+          <w:rFonts w:ascii="Arial" w:hAnsi="Arial" w:cs="Arial"/>
+          <w:sz w:val="30"/>
+          <w:szCs w:val="30"/>
+          <w:shd w:val="clear" w:color="auto" w:fill="FFFFFF"/>
+          <w:rtl/>
+          <w:lang w:bidi="he-IL"/>
+        </w:rPr>
+      </w:pPr>
+      <w:r>
+        <w:rPr>
+          <w:rFonts w:ascii="Arial" w:hAnsi="Arial" w:cs="Arial" w:hint="cs"/>
+          <w:sz w:val="30"/>
+          <w:szCs w:val="30"/>
+          <w:shd w:val="clear" w:color="auto" w:fill="FFFFFF"/>
+          <w:rtl/>
+          <w:lang w:bidi="he-IL"/>
+        </w:rPr>
+        <w:t>לכל תהליך תכנון יש דרישה עיקרית אחת-מידע.</w:t>
+      </w:r>
+    </w:p>
+    <w:p>
+      <w:pPr>
+        <w:pStyle w:val="NormalWeb"/>
+        <w:shd w:val="clear" w:color="auto" w:fill="FFFFFF"/>
+        <w:bidi/>
+        <w:spacing w:before="0" w:beforeAutospacing="0" w:after="240" w:afterAutospacing="0"/>
+        <w:rPr>
+          <w:rFonts w:ascii="Arial" w:hAnsi="Arial" w:cs="Arial"/>
+          <w:sz w:val="30"/>
+          <w:szCs w:val="30"/>
+          <w:shd w:val="clear" w:color="auto" w:fill="FFFFFF"/>
+          <w:rtl/>
+          <w:lang w:bidi="he-IL"/>
+        </w:rPr>
+      </w:pPr>
+      <w:r>
+        <w:rPr>
+          <w:rFonts w:ascii="Arial" w:hAnsi="Arial" w:cs="Arial" w:hint="cs"/>
+          <w:sz w:val="30"/>
+          <w:szCs w:val="30"/>
+          <w:shd w:val="clear" w:color="auto" w:fill="FFFFFF"/>
+          <w:rtl/>
+          <w:lang w:bidi="he-IL"/>
+        </w:rPr>
+        <w:t>המידע חייב להיות מסודר ועקבי ובאיכות גבוההץ</w:t>
+      </w:r>
+    </w:p>
+    <w:p>
+      <w:pPr>
+        <w:pStyle w:val="NormalWeb"/>
+        <w:shd w:val="clear" w:color="auto" w:fill="FFFFFF"/>
+        <w:bidi/>
+        <w:spacing w:before="0" w:beforeAutospacing="0" w:after="240" w:afterAutospacing="0"/>
+        <w:rPr>
+          <w:rFonts w:ascii="Arial" w:hAnsi="Arial" w:cs="Arial"/>
+          <w:sz w:val="30"/>
+          <w:szCs w:val="30"/>
+          <w:shd w:val="clear" w:color="auto" w:fill="FFFFFF"/>
+          <w:rtl/>
+          <w:lang w:bidi="he-IL"/>
+        </w:rPr>
+      </w:pPr>
+      <w:r>
+        <w:rPr>
+          <w:rFonts w:ascii="Arial" w:hAnsi="Arial" w:cs="Arial" w:hint="cs"/>
+          <w:sz w:val="30"/>
+          <w:szCs w:val="30"/>
+          <w:shd w:val="clear" w:color="auto" w:fill="FFFFFF"/>
+          <w:rtl/>
+          <w:lang w:bidi="he-IL"/>
+        </w:rPr>
+        <w:t>זה אומר ש המידע לא יכול להיות חסר או שהיו לו ערכים אקסטרימיים(אווטליירס).</w:t>
+      </w:r>
+    </w:p>
+    <w:p>
+      <w:pPr>
+        <w:pStyle w:val="NormalWeb"/>
+        <w:shd w:val="clear" w:color="auto" w:fill="FFFFFF"/>
+        <w:bidi/>
+        <w:spacing w:before="0" w:beforeAutospacing="0" w:after="240" w:afterAutospacing="0"/>
+        <w:rPr>
+          <w:rFonts w:ascii="Arial" w:hAnsi="Arial" w:cs="Arial"/>
+          <w:sz w:val="30"/>
+          <w:szCs w:val="30"/>
+          <w:shd w:val="clear" w:color="auto" w:fill="FFFFFF"/>
+          <w:rtl/>
+          <w:lang w:bidi="he-IL"/>
+        </w:rPr>
+      </w:pPr>
+      <w:r>
+        <w:rPr>
+          <w:rFonts w:ascii="Arial" w:hAnsi="Arial" w:cs="Arial" w:hint="cs"/>
+          <w:sz w:val="30"/>
+          <w:szCs w:val="30"/>
+          <w:shd w:val="clear" w:color="auto" w:fill="FFFFFF"/>
+          <w:rtl/>
+          <w:lang w:bidi="he-IL"/>
+        </w:rPr>
+        <w:t>זה אומר שהצעד הראשון הוא לגשת למידע והכנתו</w:t>
+      </w:r>
+      <w:r>
+        <w:rPr>
+          <w:rFonts w:ascii="Arial" w:hAnsi="Arial" w:cs="Arial" w:hint="cs"/>
+          <w:sz w:val="30"/>
+          <w:szCs w:val="30"/>
+          <w:shd w:val="clear" w:color="auto" w:fill="FFFFFF"/>
+          <w:rtl/>
+          <w:lang w:bidi="he-IL"/>
+        </w:rPr>
+        <w:t>.</w:t>
+      </w:r>
+    </w:p>
+    <w:p>
+      <w:pPr>
+        <w:pStyle w:val="NormalWeb"/>
+        <w:shd w:val="clear" w:color="auto" w:fill="FFFFFF"/>
+        <w:bidi/>
+        <w:spacing w:before="0" w:beforeAutospacing="0" w:after="240" w:afterAutospacing="0"/>
+        <w:rPr>
+          <w:rFonts w:ascii="Arial" w:hAnsi="Arial" w:cs="Arial"/>
+          <w:sz w:val="30"/>
+          <w:szCs w:val="30"/>
+          <w:shd w:val="clear" w:color="auto" w:fill="FFFFFF"/>
+          <w:rtl/>
+          <w:lang w:bidi="he-IL"/>
+        </w:rPr>
+      </w:pPr>
+    </w:p>
+    <w:p>
+      <w:pPr>
+        <w:pStyle w:val="NormalWeb"/>
+        <w:shd w:val="clear" w:color="auto" w:fill="FFFFFF"/>
+        <w:bidi/>
+        <w:spacing w:before="0" w:beforeAutospacing="0" w:after="240" w:afterAutospacing="0"/>
+        <w:jc w:val="right"/>
+        <w:rPr>
+          <w:rFonts w:ascii="Arial" w:hAnsi="Arial" w:cs="Arial"/>
+          <w:sz w:val="30"/>
+          <w:szCs w:val="30"/>
+          <w:shd w:val="clear" w:color="auto" w:fill="FFFFFF"/>
+          <w:rtl/>
+        </w:rPr>
+      </w:pPr>
+      <w:r>
+        <w:rPr>
+          <w:rFonts w:ascii="Arial" w:hAnsi="Arial" w:cs="Arial"/>
+          <w:sz w:val="30"/>
+          <w:szCs w:val="30"/>
+          <w:shd w:val="clear" w:color="auto" w:fill="FFFFFF"/>
+        </w:rPr>
+        <w:t>What follows are tightly integrated steps which are continually measured in terms of performance. After data preparation comes demand planning, where planners need to constantly compare sales actuals vs. sales forecasts vs. plans. To align with marketing, these should also be synced to marketing plans for demand generation</w:t>
+      </w:r>
+    </w:p>
+    <w:p>
+      <w:pPr>
+        <w:pStyle w:val="NormalWeb"/>
+        <w:shd w:val="clear" w:color="auto" w:fill="FFFFFF"/>
+        <w:bidi/>
+        <w:spacing w:before="0" w:beforeAutospacing="0" w:after="240" w:afterAutospacing="0"/>
+        <w:rPr>
+          <w:rFonts w:ascii="Arial" w:hAnsi="Arial" w:cs="Arial" w:hint="cs"/>
+          <w:sz w:val="30"/>
+          <w:szCs w:val="30"/>
+          <w:shd w:val="clear" w:color="auto" w:fill="FFFFFF"/>
+          <w:rtl/>
+          <w:lang w:bidi="he-IL"/>
+        </w:rPr>
+      </w:pPr>
+      <w:r>
+        <w:rPr>
+          <w:rFonts w:ascii="Arial" w:hAnsi="Arial" w:cs="Arial" w:hint="cs"/>
+          <w:sz w:val="30"/>
+          <w:szCs w:val="30"/>
+          <w:shd w:val="clear" w:color="auto" w:fill="FFFFFF"/>
+          <w:rtl/>
+          <w:lang w:bidi="he-IL"/>
+        </w:rPr>
+        <w:t>מה שבא אחרי כן הם שלבים המשולבים היטב שכל הזמן נמשכים להימדד במונחים של ביצועים.</w:t>
+      </w:r>
+      <w:r>
+        <w:rPr>
+          <w:rFonts w:ascii="Arial" w:hAnsi="Arial" w:cs="Arial"/>
+          <w:sz w:val="30"/>
+          <w:szCs w:val="30"/>
+          <w:shd w:val="clear" w:color="auto" w:fill="FFFFFF"/>
+          <w:lang w:bidi="he-IL"/>
+        </w:rPr>
+        <w:t xml:space="preserve"> </w:t>
+      </w:r>
+      <w:r>
+        <w:rPr>
+          <w:rFonts w:ascii="Arial" w:hAnsi="Arial" w:cs="Arial" w:hint="cs"/>
+          <w:sz w:val="30"/>
+          <w:szCs w:val="30"/>
+          <w:shd w:val="clear" w:color="auto" w:fill="FFFFFF"/>
+          <w:rtl/>
+          <w:lang w:bidi="he-IL"/>
+        </w:rPr>
+        <w:t xml:space="preserve"> אחרי הכנת המידע בא תכנון הדרישה, איפה שמתכננים(אנשים או תוכנות) צריכות להשוות בין מכירות אמיתיות, חיזוי מכירות ותוכניות. כדי להיות מתואמים עם החלק השיווקי, אלה צריכים להיות בתאום אם תוכניות השיווק בשביל לייצר דרישה.</w:t>
+      </w:r>
+    </w:p>
+    <w:p>
+      <w:pPr>
+        <w:tabs>
+          <w:tab w:val="left" w:pos="6813"/>
+        </w:tabs>
+        <w:bidi w:val="0"/>
+        <w:spacing w:after="240"/>
+        <w:jc w:val="right"/>
+        <w:rPr>
+          <w:rFonts w:ascii="Arial" w:hAnsi="Arial" w:cs="Arial" w:hint="cs"/>
+          <w:sz w:val="30"/>
+          <w:szCs w:val="30"/>
+          <w:shd w:val="clear" w:color="auto" w:fill="FFFFFF"/>
+          <w:rtl/>
+          <w:lang w:bidi="he-IL"/>
+        </w:rPr>
+      </w:pPr>
+      <w:r>
+        <w:rPr>
+          <w:rFonts w:ascii="Arial" w:hAnsi="Arial" w:cs="Arial" w:hint="cs"/>
+          <w:sz w:val="30"/>
+          <w:szCs w:val="30"/>
+          <w:shd w:val="clear" w:color="auto" w:fill="FFFFFF"/>
+          <w:rtl/>
+          <w:lang w:bidi="he-IL"/>
+        </w:rPr>
+        <w:t xml:space="preserve"> </w:t>
+      </w:r>
+    </w:p>
+    <w:p>
+      <w:pPr>
+        <w:tabs>
+          <w:tab w:val="left" w:pos="6813"/>
+        </w:tabs>
+        <w:bidi w:val="0"/>
+        <w:spacing w:after="240"/>
+        <w:rPr>
+          <w:rFonts w:ascii="Arial" w:hAnsi="Arial" w:cs="Arial"/>
+          <w:sz w:val="30"/>
+          <w:szCs w:val="30"/>
+          <w:shd w:val="clear" w:color="auto" w:fill="FFFFFF"/>
+        </w:rPr>
+      </w:pPr>
+      <w:r>
+        <w:rPr>
+          <w:rFonts w:ascii="Arial" w:hAnsi="Arial" w:cs="Arial"/>
+          <w:sz w:val="30"/>
+          <w:szCs w:val="30"/>
+          <w:shd w:val="clear" w:color="auto" w:fill="FFFFFF"/>
+        </w:rPr>
+        <w:t xml:space="preserve">Next is supply planning where the question on how to meet demand should be answered. For this, production actuals are constantly </w:t>
+      </w:r>
+      <w:r>
+        <w:rPr>
+          <w:rFonts w:ascii="Arial" w:hAnsi="Arial" w:cs="Arial"/>
+          <w:sz w:val="30"/>
+          <w:szCs w:val="30"/>
+          <w:shd w:val="clear" w:color="auto" w:fill="FFFFFF"/>
+        </w:rPr>
+        <w:lastRenderedPageBreak/>
+        <w:t>compared to plan. Rated capacity as well as workforce capacity plays a big role here, which is why it is important to also have protocols in place to handle unforeseen shortages in supply due to production outages.</w:t>
+      </w:r>
+    </w:p>
+    <w:p>
+      <w:pPr>
+        <w:tabs>
+          <w:tab w:val="left" w:pos="6813"/>
+        </w:tabs>
+        <w:bidi w:val="0"/>
+        <w:spacing w:after="240"/>
+        <w:rPr>
+          <w:rFonts w:ascii="Arial" w:hAnsi="Arial" w:cs="Arial"/>
+          <w:sz w:val="30"/>
+          <w:szCs w:val="30"/>
+          <w:shd w:val="clear" w:color="auto" w:fill="FFFFFF"/>
+        </w:rPr>
+      </w:pPr>
+    </w:p>
+    <w:p>
+      <w:pPr>
+        <w:pStyle w:val="ListParagraph"/>
+        <w:numPr>
+          <w:ilvl w:val="0"/>
+          <w:numId w:val="10"/>
+        </w:numPr>
+        <w:tabs>
+          <w:tab w:val="left" w:pos="6813"/>
+        </w:tabs>
+        <w:bidi w:val="0"/>
+        <w:spacing w:after="240"/>
+        <w:rPr>
+          <w:rFonts w:ascii="Arial" w:hAnsi="Arial" w:cs="Arial"/>
+          <w:sz w:val="30"/>
+          <w:szCs w:val="30"/>
+          <w:shd w:val="clear" w:color="auto" w:fill="FFFFFF"/>
+        </w:rPr>
+      </w:pPr>
+      <w:r>
+        <w:rPr>
+          <w:rFonts w:ascii="Arial" w:hAnsi="Arial" w:cs="Arial"/>
+          <w:sz w:val="30"/>
+          <w:szCs w:val="30"/>
+          <w:shd w:val="clear" w:color="auto" w:fill="FFFFFF"/>
+        </w:rPr>
+        <w:t>rated capacity is the output capacity that can be used for calculation purposes, as it is based on a long-term analysis of the actual capacity.</w:t>
+      </w:r>
+    </w:p>
+    <w:p>
+      <w:pPr>
+        <w:tabs>
+          <w:tab w:val="left" w:pos="6813"/>
+        </w:tabs>
+        <w:bidi w:val="0"/>
+        <w:spacing w:after="240"/>
+        <w:rPr>
+          <w:rFonts w:ascii="Arial" w:hAnsi="Arial" w:cs="Arial"/>
+          <w:sz w:val="30"/>
+          <w:szCs w:val="30"/>
+          <w:shd w:val="clear" w:color="auto" w:fill="FFFFFF"/>
+        </w:rPr>
+      </w:pPr>
+    </w:p>
+    <w:p>
+      <w:pPr>
+        <w:pStyle w:val="ListParagraph"/>
+        <w:numPr>
+          <w:ilvl w:val="0"/>
+          <w:numId w:val="10"/>
+        </w:numPr>
+        <w:tabs>
+          <w:tab w:val="left" w:pos="6813"/>
+        </w:tabs>
+        <w:bidi w:val="0"/>
+        <w:spacing w:after="240"/>
+        <w:rPr>
+          <w:rFonts w:ascii="Arial" w:hAnsi="Arial" w:cs="Arial"/>
+          <w:sz w:val="30"/>
+          <w:szCs w:val="30"/>
+          <w:shd w:val="clear" w:color="auto" w:fill="FFFFFF"/>
+        </w:rPr>
+      </w:pPr>
+      <w:r>
+        <w:rPr>
+          <w:rFonts w:ascii="Arial" w:hAnsi="Arial" w:cs="Arial"/>
+          <w:sz w:val="30"/>
+          <w:szCs w:val="30"/>
+          <w:shd w:val="clear" w:color="auto" w:fill="FFFFFF"/>
+        </w:rPr>
+        <w:t>Production capacity is defined as maximum production or output, which can be produced in business with the help of available resources. The capacity is calculated over days or weeks or months. The measurement is done in a way that we can adjust our production capacity according to the </w:t>
+      </w:r>
+      <w:hyperlink r:id="rId8" w:history="1">
         <w:r>
           <w:rPr>
             <w:rStyle w:val="Hyperlink"/>
-            <w:rFonts w:ascii="Helvetica" w:hAnsi="Helvetica" w:cs="Helvetica"/>
-            <w:color w:val="3C67EA"/>
+            <w:rFonts w:ascii="Arial" w:hAnsi="Arial" w:cs="Arial"/>
+            <w:color w:val="auto"/>
+            <w:sz w:val="30"/>
+            <w:szCs w:val="30"/>
+            <w:shd w:val="clear" w:color="auto" w:fill="FFFFFF"/>
           </w:rPr>
-          <w:t>supply chain management</w:t>
+          <w:t>demand</w:t>
         </w:r>
       </w:hyperlink>
       <w:r>
         <w:rPr>
-          <w:rFonts w:ascii="Helvetica" w:hAnsi="Helvetica" w:cs="Helvetica"/>
-          <w:color w:val="242D48"/>
-        </w:rPr>
-        <w:t> and focuses the resources of an organization on delivering what their customers need while staying profitable.</w:t>
+          <w:rFonts w:ascii="Arial" w:hAnsi="Arial" w:cs="Arial"/>
+          <w:sz w:val="30"/>
+          <w:szCs w:val="30"/>
+          <w:shd w:val="clear" w:color="auto" w:fill="FFFFFF"/>
+        </w:rPr>
+        <w:t> from the </w:t>
+      </w:r>
+      <w:hyperlink r:id="rId9" w:history="1">
+        <w:r>
+          <w:rPr>
+            <w:rStyle w:val="Hyperlink"/>
+            <w:rFonts w:ascii="Arial" w:hAnsi="Arial" w:cs="Arial"/>
+            <w:color w:val="auto"/>
+            <w:sz w:val="30"/>
+            <w:szCs w:val="30"/>
+            <w:shd w:val="clear" w:color="auto" w:fill="FFFFFF"/>
+          </w:rPr>
+          <w:t>market</w:t>
+        </w:r>
+      </w:hyperlink>
+      <w:r>
+        <w:rPr>
+          <w:rFonts w:ascii="Arial" w:hAnsi="Arial" w:cs="Arial"/>
+          <w:sz w:val="30"/>
+          <w:szCs w:val="30"/>
+          <w:shd w:val="clear" w:color="auto" w:fill="FFFFFF"/>
+        </w:rPr>
+        <w:t>.</w:t>
+      </w:r>
+    </w:p>
+    <w:p>
+      <w:pPr>
+        <w:tabs>
+          <w:tab w:val="left" w:pos="6813"/>
+        </w:tabs>
+        <w:bidi w:val="0"/>
+        <w:spacing w:after="240"/>
+        <w:rPr>
+          <w:rFonts w:ascii="Arial" w:hAnsi="Arial" w:cs="Arial"/>
+          <w:sz w:val="30"/>
+          <w:szCs w:val="30"/>
+          <w:shd w:val="clear" w:color="auto" w:fill="FFFFFF"/>
+        </w:rPr>
+      </w:pPr>
+    </w:p>
+    <w:p>
+      <w:pPr>
+        <w:tabs>
+          <w:tab w:val="left" w:pos="6813"/>
+        </w:tabs>
+        <w:bidi w:val="0"/>
+        <w:spacing w:after="240"/>
+        <w:jc w:val="right"/>
+        <w:rPr>
+          <w:rFonts w:ascii="Arial" w:hAnsi="Arial" w:cs="Arial"/>
+          <w:sz w:val="30"/>
+          <w:szCs w:val="30"/>
+          <w:shd w:val="clear" w:color="auto" w:fill="FFFFFF"/>
+          <w:rtl/>
+          <w:lang w:bidi="he-IL"/>
+        </w:rPr>
+      </w:pPr>
+      <w:r>
+        <w:rPr>
+          <w:rFonts w:ascii="Arial" w:hAnsi="Arial" w:cs="Arial" w:hint="cs"/>
+          <w:sz w:val="30"/>
+          <w:szCs w:val="30"/>
+          <w:shd w:val="clear" w:color="auto" w:fill="FFFFFF"/>
+          <w:rtl/>
+          <w:lang w:bidi="he-IL"/>
+        </w:rPr>
+        <w:t>השלב הבא הוא תכנון אספקה, בו השאלה על איך לעמוד בדרישה צריכה לקבל תשובה. בשביל זה נתוני ייצור כל הזמן באים להשוואה מול תכנית הייצור.</w:t>
+      </w:r>
+      <w:r>
+        <w:rPr>
+          <w:rFonts w:ascii="Arial" w:hAnsi="Arial" w:cs="Arial" w:hint="cs"/>
+          <w:sz w:val="30"/>
+          <w:szCs w:val="30"/>
+          <w:shd w:val="clear" w:color="auto" w:fill="FFFFFF"/>
+          <w:rtl/>
+          <w:lang w:bidi="he-IL"/>
+        </w:rPr>
+        <w:t xml:space="preserve"> </w:t>
+      </w:r>
+      <w:r>
+        <w:rPr>
+          <w:rFonts w:ascii="Arial" w:hAnsi="Arial" w:cs="Arial" w:hint="cs"/>
+          <w:b/>
+          <w:bCs/>
+          <w:sz w:val="30"/>
+          <w:szCs w:val="30"/>
+          <w:shd w:val="clear" w:color="auto" w:fill="FFFFFF"/>
+          <w:rtl/>
+          <w:lang w:bidi="he-IL"/>
+        </w:rPr>
+        <w:t xml:space="preserve">הספק מוצהר </w:t>
+      </w:r>
+      <w:r>
+        <w:rPr>
+          <w:rFonts w:ascii="Arial" w:hAnsi="Arial" w:cs="Arial" w:hint="cs"/>
+          <w:sz w:val="30"/>
+          <w:szCs w:val="30"/>
+          <w:shd w:val="clear" w:color="auto" w:fill="FFFFFF"/>
+          <w:rtl/>
+          <w:lang w:bidi="he-IL"/>
+        </w:rPr>
+        <w:t>ביחד עם כמות כוח אדם משחקות תפקיד גדול כאן, בגלל זה חשוב שיהיו פרוטוקולים שנועדו להתמודד עם חוסרים לא צפויים של הספקה כתוצאה מחוסר בייצור.</w:t>
+      </w:r>
+    </w:p>
+    <w:p>
+      <w:pPr>
+        <w:tabs>
+          <w:tab w:val="left" w:pos="6813"/>
+        </w:tabs>
+        <w:bidi w:val="0"/>
+        <w:spacing w:after="240"/>
+        <w:jc w:val="right"/>
+        <w:rPr>
+          <w:rFonts w:ascii="Arial" w:hAnsi="Arial" w:cs="Arial"/>
+          <w:sz w:val="30"/>
+          <w:szCs w:val="30"/>
+          <w:shd w:val="clear" w:color="auto" w:fill="FFFFFF"/>
+          <w:rtl/>
+          <w:lang w:bidi="he-IL"/>
+        </w:rPr>
+      </w:pPr>
+    </w:p>
+    <w:p>
+      <w:pPr>
+        <w:pStyle w:val="ListBullet"/>
+        <w:spacing w:after="240"/>
+        <w:rPr>
+          <w:shd w:val="clear" w:color="auto" w:fill="FFFFFF"/>
+          <w:lang w:bidi="he-IL"/>
+        </w:rPr>
+      </w:pPr>
+      <w:r>
+        <w:rPr>
+          <w:rFonts w:hint="cs"/>
+          <w:shd w:val="clear" w:color="auto" w:fill="FFFFFF"/>
+          <w:rtl/>
+          <w:lang w:bidi="he-IL"/>
+        </w:rPr>
+        <w:t>הפסק מוצהר הוא כמות ההספק של הייצור שיכול לשמש למתרות חישוב, מבוסס על ניתוח על בסיס טווח ארוך של ההספק האמיתי.</w:t>
+      </w:r>
+    </w:p>
+    <w:p>
+      <w:pPr>
+        <w:pStyle w:val="ListBullet"/>
+        <w:numPr>
+          <w:ilvl w:val="0"/>
+          <w:numId w:val="0"/>
+        </w:numPr>
+        <w:spacing w:after="240"/>
+        <w:ind w:left="360"/>
+        <w:rPr>
+          <w:shd w:val="clear" w:color="auto" w:fill="FFFFFF"/>
+          <w:lang w:bidi="he-IL"/>
+        </w:rPr>
+      </w:pPr>
+    </w:p>
+    <w:p>
+      <w:pPr>
+        <w:pStyle w:val="ListBullet"/>
+        <w:numPr>
+          <w:ilvl w:val="0"/>
+          <w:numId w:val="0"/>
+        </w:numPr>
+        <w:bidi w:val="0"/>
+        <w:spacing w:after="240"/>
+        <w:ind w:left="360"/>
+        <w:rPr>
+          <w:shd w:val="clear" w:color="auto" w:fill="FFFFFF"/>
+          <w:rtl/>
+          <w:lang w:bidi="he-IL"/>
+        </w:rPr>
+      </w:pPr>
+    </w:p>
+    <w:p>
+      <w:pPr>
+        <w:tabs>
+          <w:tab w:val="left" w:pos="6813"/>
+        </w:tabs>
+        <w:bidi w:val="0"/>
+        <w:spacing w:after="240"/>
+        <w:rPr>
+          <w:rFonts w:ascii="Arial" w:hAnsi="Arial" w:cs="Arial"/>
+          <w:sz w:val="30"/>
+          <w:szCs w:val="30"/>
+          <w:shd w:val="clear" w:color="auto" w:fill="FFFFFF"/>
+        </w:rPr>
+      </w:pPr>
+      <w:r>
+        <w:rPr>
+          <w:rFonts w:ascii="Arial" w:hAnsi="Arial" w:cs="Arial" w:hint="cs"/>
+          <w:sz w:val="30"/>
+          <w:szCs w:val="30"/>
+          <w:shd w:val="clear" w:color="auto" w:fill="FFFFFF"/>
+          <w:rtl/>
+          <w:lang w:bidi="he-IL"/>
+        </w:rPr>
+        <w:t xml:space="preserve"> </w:t>
+      </w:r>
+      <w:r>
+        <w:rPr>
+          <w:rFonts w:ascii="Arial" w:hAnsi="Arial" w:cs="Arial"/>
+          <w:sz w:val="30"/>
+          <w:szCs w:val="30"/>
+          <w:shd w:val="clear" w:color="auto" w:fill="FFFFFF"/>
+        </w:rPr>
+        <w:t>In the next step, supply and demand planning for all regions is consolidated and then balanced to be in sync. The goal is to validate planning from the preceding steps and aggregate it. This is also the step where FP&amp;A plays into the process.</w:t>
+      </w:r>
+    </w:p>
+    <w:p>
+      <w:pPr>
+        <w:tabs>
+          <w:tab w:val="left" w:pos="6813"/>
+        </w:tabs>
+        <w:bidi w:val="0"/>
+        <w:spacing w:after="240"/>
+        <w:rPr>
+          <w:rFonts w:ascii="Arial" w:hAnsi="Arial" w:cs="Arial"/>
+          <w:sz w:val="30"/>
+          <w:szCs w:val="30"/>
+          <w:shd w:val="clear" w:color="auto" w:fill="FFFFFF"/>
+        </w:rPr>
+      </w:pPr>
+    </w:p>
+    <w:p>
+      <w:pPr>
+        <w:tabs>
+          <w:tab w:val="left" w:pos="6813"/>
+        </w:tabs>
+        <w:bidi w:val="0"/>
+        <w:spacing w:after="240"/>
+        <w:jc w:val="right"/>
+        <w:rPr>
+          <w:rFonts w:asciiTheme="minorBidi" w:hAnsiTheme="minorBidi"/>
+          <w:sz w:val="30"/>
+          <w:szCs w:val="30"/>
+          <w:rtl/>
+          <w:lang w:bidi="he-IL"/>
+        </w:rPr>
+      </w:pPr>
+      <w:r>
+        <w:rPr>
+          <w:rFonts w:asciiTheme="minorBidi" w:hAnsiTheme="minorBidi"/>
+          <w:sz w:val="30"/>
+          <w:szCs w:val="30"/>
+          <w:rtl/>
+          <w:lang w:bidi="he-IL"/>
+        </w:rPr>
+        <w:lastRenderedPageBreak/>
+        <w:t xml:space="preserve">בשלב הבא, תכנון היצע וביקוש עבור כל האזורים מאוחד ואז מאוזן כדי להיות מסונכרנים. המטרה היא לאמת את התכנון מהשלבים הקודמים ולרכז אותו. זה גם השלב </w:t>
+      </w:r>
+      <w:r>
+        <w:rPr>
+          <w:rFonts w:asciiTheme="minorBidi" w:hAnsiTheme="minorBidi" w:hint="cs"/>
+          <w:sz w:val="30"/>
+          <w:szCs w:val="30"/>
+          <w:rtl/>
+          <w:lang w:bidi="he-IL"/>
+        </w:rPr>
+        <w:t xml:space="preserve">בתהליך </w:t>
+      </w:r>
+      <w:r>
+        <w:rPr>
+          <w:rFonts w:asciiTheme="minorBidi" w:hAnsiTheme="minorBidi"/>
+          <w:sz w:val="30"/>
+          <w:szCs w:val="30"/>
+          <w:rtl/>
+          <w:lang w:bidi="he-IL"/>
+        </w:rPr>
+        <w:t>שבו</w:t>
+      </w:r>
+      <w:r>
+        <w:rPr>
+          <w:rFonts w:asciiTheme="minorBidi" w:hAnsiTheme="minorBidi" w:hint="cs"/>
+          <w:sz w:val="30"/>
+          <w:szCs w:val="30"/>
+          <w:rtl/>
+          <w:lang w:bidi="he-IL"/>
+        </w:rPr>
+        <w:t xml:space="preserve"> </w:t>
+      </w:r>
+      <w:r>
+        <w:rPr>
+          <w:rFonts w:asciiTheme="minorBidi" w:hAnsiTheme="minorBidi" w:hint="cs"/>
+          <w:sz w:val="30"/>
+          <w:szCs w:val="30"/>
+          <w:rtl/>
+          <w:lang w:bidi="he-IL"/>
+        </w:rPr>
+        <w:t>תכנון וניתוח פיננסי</w:t>
+      </w:r>
+      <w:r>
+        <w:rPr>
+          <w:rFonts w:asciiTheme="minorBidi" w:hAnsiTheme="minorBidi" w:hint="cs"/>
+          <w:sz w:val="30"/>
+          <w:szCs w:val="30"/>
+          <w:rtl/>
+          <w:lang w:bidi="he-IL"/>
+        </w:rPr>
+        <w:t xml:space="preserve"> נכנס לפעולה.</w:t>
+      </w:r>
+    </w:p>
+    <w:p>
+      <w:pPr>
+        <w:tabs>
+          <w:tab w:val="left" w:pos="6813"/>
+        </w:tabs>
+        <w:bidi w:val="0"/>
+        <w:spacing w:after="240"/>
+        <w:jc w:val="right"/>
+        <w:rPr>
+          <w:rFonts w:asciiTheme="minorBidi" w:hAnsiTheme="minorBidi"/>
+          <w:sz w:val="30"/>
+          <w:szCs w:val="30"/>
+          <w:rtl/>
+          <w:lang w:bidi="he-IL"/>
+        </w:rPr>
+      </w:pPr>
+    </w:p>
+    <w:p>
+      <w:pPr>
+        <w:tabs>
+          <w:tab w:val="left" w:pos="6813"/>
+        </w:tabs>
+        <w:bidi w:val="0"/>
+        <w:spacing w:after="240"/>
+        <w:rPr>
+          <w:rFonts w:ascii="Arial" w:hAnsi="Arial" w:cs="Arial"/>
+          <w:sz w:val="30"/>
+          <w:szCs w:val="30"/>
+          <w:shd w:val="clear" w:color="auto" w:fill="FFFFFF"/>
+        </w:rPr>
+      </w:pPr>
+      <w:r>
+        <w:rPr>
+          <w:rFonts w:ascii="Arial" w:hAnsi="Arial" w:cs="Arial"/>
+          <w:sz w:val="30"/>
+          <w:szCs w:val="30"/>
+          <w:shd w:val="clear" w:color="auto" w:fill="FFFFFF"/>
+        </w:rPr>
+        <w:t>For the last step in the continuous cycle, Executive S&amp;OP, actuals and plans are compared again on aggregate level and plans for exceptions are made. This is also the step in which potential issues must be discussed and eliminated. The frequency of the planning cycle highly depends on industry and produced goods and can range from weekly to monthly or quarterly.</w:t>
+      </w:r>
+    </w:p>
+    <w:p>
+      <w:pPr>
+        <w:tabs>
+          <w:tab w:val="left" w:pos="6813"/>
+        </w:tabs>
+        <w:bidi w:val="0"/>
+        <w:spacing w:after="240"/>
+        <w:rPr>
+          <w:rFonts w:ascii="Arial" w:hAnsi="Arial" w:cs="Arial"/>
+          <w:sz w:val="30"/>
+          <w:szCs w:val="30"/>
+          <w:shd w:val="clear" w:color="auto" w:fill="FFFFFF"/>
+        </w:rPr>
+      </w:pPr>
+    </w:p>
+    <w:p>
+      <w:pPr>
+        <w:tabs>
+          <w:tab w:val="left" w:pos="6813"/>
+        </w:tabs>
+        <w:bidi w:val="0"/>
+        <w:spacing w:after="240"/>
+        <w:jc w:val="right"/>
+        <w:rPr>
+          <w:rFonts w:ascii="Arial" w:hAnsi="Arial" w:cs="Arial"/>
+          <w:sz w:val="30"/>
+          <w:szCs w:val="30"/>
+          <w:shd w:val="clear" w:color="auto" w:fill="FFFFFF"/>
+          <w:rtl/>
+          <w:lang w:bidi="he-IL"/>
+        </w:rPr>
+      </w:pPr>
+      <w:r>
+        <w:rPr>
+          <w:rFonts w:ascii="Arial" w:hAnsi="Arial" w:cs="Arial" w:hint="cs"/>
+          <w:sz w:val="30"/>
+          <w:szCs w:val="30"/>
+          <w:shd w:val="clear" w:color="auto" w:fill="FFFFFF"/>
+          <w:rtl/>
+          <w:lang w:bidi="he-IL"/>
+        </w:rPr>
+        <w:t xml:space="preserve">בשלב האחרון במעגל התמידי, תוכניות ההספקה והפעולה, נתונים אמיתיים ותוכניות מושוות שוב ברמת קיבוץ ותוכניות בשביל חריגות נוצרות. זה גם השלב בו צריך לדון בבעיות אפשריות ולפתור אותן. התדירות של מעגל התכנון </w:t>
+      </w:r>
+      <w:r>
+        <w:rPr>
+          <w:rFonts w:ascii="Arial" w:hAnsi="Arial" w:cs="Arial" w:hint="cs"/>
+          <w:sz w:val="30"/>
+          <w:szCs w:val="30"/>
+          <w:shd w:val="clear" w:color="auto" w:fill="FFFFFF"/>
+          <w:rtl/>
+          <w:lang w:bidi="he-IL"/>
+        </w:rPr>
+        <w:t>תלוי בשוג התעשייה, המוצר שמייצרים, ויכול לחזור על עצמו שבועית חודשית או רבעונית.</w:t>
+      </w:r>
+    </w:p>
+    <w:p>
+      <w:pPr>
+        <w:tabs>
+          <w:tab w:val="left" w:pos="6813"/>
+        </w:tabs>
+        <w:bidi w:val="0"/>
+        <w:spacing w:after="240"/>
+        <w:jc w:val="right"/>
+        <w:rPr>
+          <w:rFonts w:ascii="Arial" w:hAnsi="Arial" w:cs="Arial"/>
+          <w:sz w:val="30"/>
+          <w:szCs w:val="30"/>
+          <w:shd w:val="clear" w:color="auto" w:fill="FFFFFF"/>
+          <w:rtl/>
+          <w:lang w:bidi="he-IL"/>
+        </w:rPr>
+      </w:pPr>
+    </w:p>
+    <w:p>
+      <w:pPr>
+        <w:tabs>
+          <w:tab w:val="left" w:pos="6813"/>
+        </w:tabs>
+        <w:bidi w:val="0"/>
+        <w:spacing w:after="240"/>
+        <w:rPr>
+          <w:rFonts w:ascii="Arial" w:hAnsi="Arial" w:cs="Arial"/>
+          <w:sz w:val="30"/>
+          <w:szCs w:val="30"/>
+          <w:shd w:val="clear" w:color="auto" w:fill="FFFFFF"/>
+          <w:lang w:bidi="he-IL"/>
+        </w:rPr>
+      </w:pPr>
+      <w:r>
+        <w:rPr>
+          <w:rFonts w:ascii="Arial" w:hAnsi="Arial" w:cs="Arial"/>
+          <w:sz w:val="30"/>
+          <w:szCs w:val="30"/>
+          <w:shd w:val="clear" w:color="auto" w:fill="FFFFFF"/>
+        </w:rPr>
+        <w:t>The scale of S&amp;OP can also vary significantly and ranges from country level, to regional (e.g., EMEA, Americas etc.), to global. The bigger the picture, the more complex are consolidation processes. For global sales and operations planning with short planning cycles, a </w:t>
+      </w:r>
+      <w:hyperlink r:id="rId10" w:history="1">
+        <w:r>
+          <w:rPr>
+            <w:rStyle w:val="Hyperlink"/>
+            <w:rFonts w:ascii="Arial" w:hAnsi="Arial" w:cs="Arial"/>
+            <w:color w:val="auto"/>
+            <w:sz w:val="30"/>
+            <w:szCs w:val="30"/>
+            <w:shd w:val="clear" w:color="auto" w:fill="FFFFFF"/>
+          </w:rPr>
+          <w:t>S&amp;OP solution</w:t>
+        </w:r>
+      </w:hyperlink>
+      <w:r>
+        <w:rPr>
+          <w:rFonts w:ascii="Arial" w:hAnsi="Arial" w:cs="Arial"/>
+          <w:sz w:val="30"/>
+          <w:szCs w:val="30"/>
+          <w:shd w:val="clear" w:color="auto" w:fill="FFFFFF"/>
+        </w:rPr>
+        <w:t> as a planning platform is virtually inevitable.</w:t>
+      </w:r>
+      <w:r>
+        <w:rPr>
+          <w:rFonts w:ascii="Arial" w:hAnsi="Arial" w:cs="Arial"/>
+          <w:sz w:val="30"/>
+          <w:szCs w:val="30"/>
+          <w:shd w:val="clear" w:color="auto" w:fill="FFFFFF"/>
+          <w:lang w:bidi="he-IL"/>
+        </w:rPr>
+        <w:t xml:space="preserve"> </w:t>
+      </w:r>
+    </w:p>
+    <w:p>
+      <w:pPr>
+        <w:tabs>
+          <w:tab w:val="left" w:pos="6813"/>
+        </w:tabs>
+        <w:bidi w:val="0"/>
+        <w:spacing w:after="240"/>
+        <w:rPr>
+          <w:rFonts w:ascii="Arial" w:hAnsi="Arial" w:cs="Arial"/>
+          <w:sz w:val="30"/>
+          <w:szCs w:val="30"/>
+          <w:shd w:val="clear" w:color="auto" w:fill="FFFFFF"/>
+          <w:lang w:bidi="he-IL"/>
+        </w:rPr>
+      </w:pPr>
+    </w:p>
+    <w:p>
+      <w:pPr>
+        <w:tabs>
+          <w:tab w:val="left" w:pos="6813"/>
+        </w:tabs>
+        <w:bidi w:val="0"/>
+        <w:spacing w:after="240"/>
+        <w:jc w:val="right"/>
+        <w:rPr>
+          <w:rFonts w:ascii="Arial" w:hAnsi="Arial" w:cs="Arial"/>
+          <w:sz w:val="30"/>
+          <w:szCs w:val="30"/>
+          <w:shd w:val="clear" w:color="auto" w:fill="FFFFFF"/>
+          <w:rtl/>
+          <w:lang w:bidi="he-IL"/>
+        </w:rPr>
+      </w:pPr>
+      <w:r>
+        <w:rPr>
+          <w:rFonts w:ascii="Arial" w:hAnsi="Arial" w:cs="Arial"/>
+          <w:sz w:val="30"/>
+          <w:szCs w:val="30"/>
+          <w:shd w:val="clear" w:color="auto" w:fill="FFFFFF"/>
+          <w:lang w:bidi="he-IL"/>
+        </w:rPr>
+        <w:t xml:space="preserve"> </w:t>
+      </w:r>
+      <w:r>
+        <w:rPr>
+          <w:rFonts w:ascii="Arial" w:hAnsi="Arial" w:cs="Arial" w:hint="cs"/>
+          <w:sz w:val="30"/>
+          <w:szCs w:val="30"/>
+          <w:shd w:val="clear" w:color="auto" w:fill="FFFFFF"/>
+          <w:rtl/>
+          <w:lang w:bidi="he-IL"/>
+        </w:rPr>
+        <w:t>כנה המידה של תכנון ההספקה והפעולה גם מאד משמעותי ומשתנה בין כנה מידה מדיני לכנה מידה אזורי, לבינלאומי. ככל שהתמונה גדולה יותר תהליך השיפור והתיכנון בשביל מכירות בינלאומיות מסובך יותר.</w:t>
+      </w:r>
+    </w:p>
+    <w:p>
+      <w:pPr>
+        <w:tabs>
+          <w:tab w:val="left" w:pos="6813"/>
+        </w:tabs>
+        <w:bidi w:val="0"/>
+        <w:spacing w:after="240"/>
+        <w:jc w:val="right"/>
+        <w:rPr>
+          <w:rFonts w:ascii="Arial" w:hAnsi="Arial" w:cs="Arial"/>
+          <w:sz w:val="30"/>
+          <w:szCs w:val="30"/>
+          <w:shd w:val="clear" w:color="auto" w:fill="FFFFFF"/>
+          <w:rtl/>
+          <w:lang w:bidi="he-IL"/>
+        </w:rPr>
+      </w:pPr>
+      <w:r>
+        <w:rPr>
+          <w:rFonts w:ascii="Arial" w:hAnsi="Arial" w:cs="Arial" w:hint="cs"/>
+          <w:sz w:val="30"/>
+          <w:szCs w:val="30"/>
+          <w:shd w:val="clear" w:color="auto" w:fill="FFFFFF"/>
+          <w:rtl/>
+          <w:lang w:bidi="he-IL"/>
+        </w:rPr>
+        <w:t>בשביל תכנון מכירות ופעילות בינלאומית בעלי תדירות תכנון קצרה, תכנון מכירות ופעולות הוא בלתי נמנע.</w:t>
       </w:r>
     </w:p>
     <w:p>
       <w:pPr>
         <w:pStyle w:val="Heading2"/>
         <w:shd w:val="clear" w:color="auto" w:fill="FFFFFF"/>
-        <w:spacing w:before="0" w:beforeAutospacing="0" w:after="360" w:afterAutospacing="0"/>
-        <w:rPr>
-          <w:rFonts w:ascii="Helvetica" w:hAnsi="Helvetica" w:cs="Helvetica"/>
+        <w:spacing w:before="600" w:beforeAutospacing="0" w:after="240" w:afterAutospacing="0"/>
+        <w:rPr>
+          <w:rFonts w:ascii="Arial" w:hAnsi="Arial" w:cs="Arial"/>
           <w:b w:val="0"/>
           <w:bCs w:val="0"/>
-          <w:color w:val="242D48"/>
-        </w:rPr>
-      </w:pPr>
-      <w:r>
-        <w:rPr>
-          <w:rFonts w:ascii="Helvetica" w:hAnsi="Helvetica" w:cs="Helvetica"/>
+        </w:rPr>
+      </w:pPr>
+    </w:p>
+    <w:p>
+      <w:pPr>
+        <w:pStyle w:val="Heading2"/>
+        <w:shd w:val="clear" w:color="auto" w:fill="FFFFFF"/>
+        <w:spacing w:before="600" w:beforeAutospacing="0" w:after="240" w:afterAutospacing="0"/>
+        <w:rPr>
+          <w:rFonts w:ascii="Arial" w:hAnsi="Arial" w:cs="Arial"/>
           <w:b w:val="0"/>
           <w:bCs w:val="0"/>
-          <w:color w:val="242D48"/>
-        </w:rPr>
-        <w:t>The 6 Steps of the S&amp;OP Processes</w:t>
-      </w:r>
+        </w:rPr>
+      </w:pPr>
     </w:p>
     <w:p>
       <w:pPr>
         <w:pStyle w:val="Heading2"/>
         <w:shd w:val="clear" w:color="auto" w:fill="FFFFFF"/>
-        <w:spacing w:before="0" w:beforeAutospacing="0" w:after="360" w:afterAutospacing="0"/>
-        <w:rPr>
-          <w:rFonts w:ascii="Helvetica" w:hAnsi="Helvetica" w:cs="Helvetica"/>
+        <w:spacing w:before="600" w:beforeAutospacing="0" w:after="240" w:afterAutospacing="0"/>
+        <w:rPr>
+          <w:rFonts w:ascii="Arial" w:hAnsi="Arial" w:cs="Arial"/>
           <w:b w:val="0"/>
           <w:bCs w:val="0"/>
-          <w:color w:val="242D48"/>
-        </w:rPr>
-      </w:pPr>
+        </w:rPr>
+      </w:pPr>
+      <w:r>
+        <w:rPr>
+          <w:rFonts w:ascii="Arial" w:hAnsi="Arial" w:cs="Arial"/>
+          <w:b w:val="0"/>
+          <w:bCs w:val="0"/>
+        </w:rPr>
+        <w:t>Strengthening accuracy and collaboration in S&amp;OP</w:t>
+      </w:r>
+    </w:p>
+    <w:p>
+      <w:pPr>
+        <w:pStyle w:val="NormalWeb"/>
+        <w:shd w:val="clear" w:color="auto" w:fill="FFFFFF"/>
+        <w:spacing w:before="0" w:beforeAutospacing="0" w:after="240" w:afterAutospacing="0"/>
+        <w:rPr>
+          <w:rFonts w:ascii="Arial" w:hAnsi="Arial" w:cs="Arial"/>
+          <w:sz w:val="30"/>
+          <w:szCs w:val="30"/>
+        </w:rPr>
+      </w:pPr>
+      <w:r>
+        <w:rPr>
+          <w:rFonts w:ascii="Arial" w:hAnsi="Arial" w:cs="Arial"/>
+          <w:sz w:val="30"/>
+          <w:szCs w:val="30"/>
+        </w:rPr>
+        <w:t xml:space="preserve"> </w:t>
+      </w:r>
+    </w:p>
+    <w:p>
+      <w:pPr>
+        <w:pStyle w:val="NormalWeb"/>
+        <w:shd w:val="clear" w:color="auto" w:fill="FFFFFF"/>
+        <w:spacing w:before="0" w:beforeAutospacing="0" w:after="240" w:afterAutospacing="0"/>
+        <w:rPr>
+          <w:rFonts w:ascii="Arial" w:hAnsi="Arial" w:cs="Arial"/>
+          <w:sz w:val="30"/>
+          <w:szCs w:val="30"/>
+        </w:rPr>
+      </w:pPr>
+      <w:r>
+        <w:rPr>
+          <w:rFonts w:ascii="Arial" w:hAnsi="Arial" w:cs="Arial"/>
+          <w:sz w:val="30"/>
+          <w:szCs w:val="30"/>
+        </w:rPr>
+        <w:t>Sales and operations planning is a complex process, and the planning cycles are typically shorter rather than longer. Starting from data preparation, for which many companies are already using a data warehouse that ensures consistency from sales plans and forecasts to demand and supply planning, </w:t>
+      </w:r>
+      <w:hyperlink r:id="rId11" w:history="1">
+        <w:r>
+          <w:rPr>
+            <w:rStyle w:val="Hyperlink"/>
+            <w:rFonts w:ascii="Arial" w:hAnsi="Arial" w:cs="Arial"/>
+            <w:color w:val="auto"/>
+            <w:sz w:val="30"/>
+            <w:szCs w:val="30"/>
+          </w:rPr>
+          <w:t>S&amp;OP software</w:t>
+        </w:r>
+      </w:hyperlink>
+      <w:r>
+        <w:rPr>
+          <w:rFonts w:ascii="Arial" w:hAnsi="Arial" w:cs="Arial"/>
+          <w:sz w:val="30"/>
+          <w:szCs w:val="30"/>
+        </w:rPr>
+        <w:t> can be beneficial.</w:t>
+      </w:r>
     </w:p>
     <w:p>
       <w:pPr>
         <w:pStyle w:val="Heading2"/>
         <w:shd w:val="clear" w:color="auto" w:fill="FFFFFF"/>
-        <w:spacing w:before="0" w:beforeAutospacing="0" w:after="48" w:afterAutospacing="0" w:line="288" w:lineRule="atLeast"/>
-        <w:rPr>
-          <w:rFonts w:ascii="Arial" w:hAnsi="Arial" w:cs="Arial"/>
-          <w:color w:val="000000"/>
-          <w:sz w:val="29"/>
-          <w:szCs w:val="29"/>
-        </w:rPr>
-      </w:pPr>
-      <w:r>
-        <w:rPr>
-          <w:rFonts w:ascii="Arial" w:hAnsi="Arial" w:cs="Arial"/>
-          <w:color w:val="000000"/>
-          <w:sz w:val="29"/>
-          <w:szCs w:val="29"/>
-        </w:rPr>
-        <w:t>Independent Versus Dependent Demand</w:t>
+        <w:spacing w:before="600" w:beforeAutospacing="0" w:after="240" w:afterAutospacing="0"/>
+        <w:jc w:val="right"/>
+        <w:rPr>
+          <w:rFonts w:ascii="Arial" w:hAnsi="Arial" w:cs="Arial"/>
+          <w:b w:val="0"/>
+          <w:bCs w:val="0"/>
+          <w:rtl/>
+          <w:lang w:bidi="he-IL"/>
+        </w:rPr>
+      </w:pPr>
+      <w:r>
+        <w:rPr>
+          <w:rFonts w:ascii="Arial" w:hAnsi="Arial" w:cs="Arial" w:hint="cs"/>
+          <w:b w:val="0"/>
+          <w:bCs w:val="0"/>
+          <w:rtl/>
+          <w:lang w:bidi="he-IL"/>
+        </w:rPr>
+        <w:t xml:space="preserve">תכנון מכירות ופעולות הוא תהליך מסובך, ותדירות התכנון בדרך כלל קורה לעיתים קרובות, כתוצאה מזה </w:t>
+      </w:r>
+      <w:r>
+        <w:rPr>
+          <w:rFonts w:asciiTheme="minorHAnsi" w:hAnsiTheme="minorHAnsi" w:cstheme="minorHAnsi"/>
+          <w:b w:val="0"/>
+          <w:bCs w:val="0"/>
+          <w:rtl/>
+          <w:lang w:bidi="he-IL"/>
+        </w:rPr>
+        <w:t>הרבה</w:t>
+      </w:r>
+      <w:r>
+        <w:rPr>
+          <w:rFonts w:ascii="Arial" w:hAnsi="Arial" w:cs="Arial" w:hint="cs"/>
+          <w:b w:val="0"/>
+          <w:bCs w:val="0"/>
+          <w:rtl/>
+          <w:lang w:bidi="he-IL"/>
+        </w:rPr>
+        <w:t xml:space="preserve"> חברות משתמשות</w:t>
+      </w:r>
+      <w:r>
+        <w:rPr>
+          <w:rFonts w:ascii="Arial" w:hAnsi="Arial" w:cs="Arial"/>
+          <w:b w:val="0"/>
+          <w:bCs w:val="0"/>
+          <w:lang w:bidi="he-IL"/>
+        </w:rPr>
+        <w:t xml:space="preserve"> </w:t>
+      </w:r>
+      <w:r>
+        <w:rPr>
+          <w:rFonts w:ascii="Arial" w:hAnsi="Arial" w:cs="Arial" w:hint="cs"/>
+          <w:b w:val="0"/>
+          <w:bCs w:val="0"/>
+          <w:rtl/>
+          <w:lang w:bidi="he-IL"/>
+        </w:rPr>
+        <w:t>במאגר מידע שמבטיח עקביות מתוכניות של מכירות וחיזוי של דרישה ו תכנון הספקה.</w:t>
+      </w:r>
+      <w:r>
+        <w:rPr>
+          <w:rFonts w:ascii="Arial" w:hAnsi="Arial" w:cs="Arial" w:hint="cs"/>
+          <w:b w:val="0"/>
+          <w:bCs w:val="0"/>
+          <w:rtl/>
+          <w:lang w:bidi="he-IL"/>
+        </w:rPr>
+        <w:t xml:space="preserve"> תוכנת תכנון מכירה ופעולה יכולה לעזור.</w:t>
+      </w:r>
+    </w:p>
+    <w:p>
+      <w:pPr>
+        <w:pStyle w:val="Heading2"/>
+        <w:shd w:val="clear" w:color="auto" w:fill="FFFFFF"/>
+        <w:spacing w:before="600" w:beforeAutospacing="0" w:after="240" w:afterAutospacing="0"/>
+        <w:rPr>
+          <w:rFonts w:ascii="Arial" w:hAnsi="Arial" w:cs="Arial"/>
+          <w:b w:val="0"/>
+          <w:bCs w:val="0"/>
+          <w:sz w:val="30"/>
+          <w:szCs w:val="30"/>
+          <w:shd w:val="clear" w:color="auto" w:fill="FFFFFF"/>
+        </w:rPr>
+      </w:pPr>
+      <w:r>
+        <w:rPr>
+          <w:rFonts w:ascii="Arial" w:hAnsi="Arial" w:cs="Arial"/>
+          <w:b w:val="0"/>
+          <w:bCs w:val="0"/>
+          <w:sz w:val="30"/>
+          <w:szCs w:val="30"/>
+          <w:shd w:val="clear" w:color="auto" w:fill="FFFFFF"/>
+        </w:rPr>
+        <w:t>While many organizations already use some form of planning software, they’re often challenged by fragmented systems resulting in data silos and, therefore, inconsistent data. With platform solutions with integrated databases as a single source of truth, planning becomes unified, consistent, and collaboration strengthened. This ensures higher data quality and planning accuracy</w:t>
+      </w:r>
+      <w:r>
+        <w:rPr>
+          <w:rFonts w:ascii="Arial" w:hAnsi="Arial" w:cs="Arial"/>
+          <w:b w:val="0"/>
+          <w:bCs w:val="0"/>
+          <w:sz w:val="30"/>
+          <w:szCs w:val="30"/>
+          <w:shd w:val="clear" w:color="auto" w:fill="FFFFFF"/>
+        </w:rPr>
+        <w:t>.</w:t>
+      </w:r>
+    </w:p>
+    <w:p>
+      <w:pPr>
+        <w:pStyle w:val="Heading2"/>
+        <w:shd w:val="clear" w:color="auto" w:fill="FFFFFF"/>
+        <w:spacing w:before="600" w:beforeAutospacing="0" w:after="240" w:afterAutospacing="0"/>
+        <w:jc w:val="right"/>
+        <w:rPr>
+          <w:rFonts w:ascii="Arial" w:hAnsi="Arial" w:cs="Arial"/>
+          <w:b w:val="0"/>
+          <w:bCs w:val="0"/>
+          <w:sz w:val="30"/>
+          <w:szCs w:val="30"/>
+          <w:shd w:val="clear" w:color="auto" w:fill="FFFFFF"/>
+          <w:rtl/>
+          <w:lang w:bidi="he-IL"/>
+        </w:rPr>
+      </w:pPr>
+      <w:r>
+        <w:rPr>
+          <w:rFonts w:ascii="Arial" w:hAnsi="Arial" w:cs="Arial" w:hint="cs"/>
+          <w:b w:val="0"/>
+          <w:bCs w:val="0"/>
+          <w:sz w:val="30"/>
+          <w:szCs w:val="30"/>
+          <w:shd w:val="clear" w:color="auto" w:fill="FFFFFF"/>
+          <w:rtl/>
+          <w:lang w:bidi="he-IL"/>
+        </w:rPr>
+        <w:t>בזמן שהרבה אירגונים כבר משתמשים באיזשהי צורה של תוכנת תכנון, לעיתים קרובות הם מאותגרים על ידי מערכות מקוטעות, כתוצאה מכך נוצרים סילוס של נתונים, ומידע לא עקבי.</w:t>
+      </w:r>
+    </w:p>
+    <w:p>
+      <w:pPr>
+        <w:pStyle w:val="Heading2"/>
+        <w:shd w:val="clear" w:color="auto" w:fill="FFFFFF"/>
+        <w:spacing w:before="600" w:beforeAutospacing="0" w:after="240" w:afterAutospacing="0"/>
+        <w:jc w:val="right"/>
+        <w:rPr>
+          <w:rFonts w:ascii="Arial" w:hAnsi="Arial" w:cs="Arial" w:hint="cs"/>
+          <w:b w:val="0"/>
+          <w:bCs w:val="0"/>
+          <w:sz w:val="30"/>
+          <w:szCs w:val="30"/>
+          <w:shd w:val="clear" w:color="auto" w:fill="FFFFFF"/>
+          <w:lang w:bidi="he-IL"/>
+        </w:rPr>
+      </w:pPr>
+      <w:r>
+        <w:rPr>
+          <w:rFonts w:ascii="Arial" w:hAnsi="Arial" w:cs="Arial" w:hint="cs"/>
+          <w:b w:val="0"/>
+          <w:bCs w:val="0"/>
+          <w:sz w:val="30"/>
+          <w:szCs w:val="30"/>
+          <w:shd w:val="clear" w:color="auto" w:fill="FFFFFF"/>
+          <w:rtl/>
+          <w:lang w:bidi="he-IL"/>
+        </w:rPr>
+        <w:t>עם פלטפורומות בעלות מאגר מידע משולב כמקור מידע יחיד, תכנון נהיה מאוחד, עקבי, ושיתוף הפעולה מתחזק. זה מבטיח איכות מידע גבוהה יותר ודיוק של תכנון.</w:t>
+      </w:r>
+      <w:r>
+        <w:rPr>
+          <w:rFonts w:ascii="Arial" w:hAnsi="Arial" w:cs="Arial"/>
+          <w:b w:val="0"/>
+          <w:bCs w:val="0"/>
+          <w:sz w:val="30"/>
+          <w:szCs w:val="30"/>
+          <w:shd w:val="clear" w:color="auto" w:fill="FFFFFF"/>
+          <w:lang w:bidi="he-IL"/>
+        </w:rPr>
+        <w:t xml:space="preserve"> </w:t>
+      </w:r>
+      <w:r>
+        <w:rPr>
+          <w:rFonts w:ascii="Arial" w:hAnsi="Arial" w:cs="Arial" w:hint="cs"/>
+          <w:b w:val="0"/>
+          <w:bCs w:val="0"/>
+          <w:sz w:val="30"/>
+          <w:szCs w:val="30"/>
+          <w:shd w:val="clear" w:color="auto" w:fill="FFFFFF"/>
+          <w:rtl/>
+          <w:lang w:bidi="he-IL"/>
+        </w:rPr>
+        <w:t xml:space="preserve"> </w:t>
+      </w:r>
+    </w:p>
+    <w:p>
+      <w:pPr>
+        <w:pStyle w:val="Heading2"/>
+        <w:shd w:val="clear" w:color="auto" w:fill="FFFFFF"/>
+        <w:spacing w:before="600" w:beforeAutospacing="0" w:after="240" w:afterAutospacing="0"/>
+        <w:jc w:val="right"/>
+        <w:rPr>
+          <w:rFonts w:ascii="Arial" w:hAnsi="Arial" w:cs="Arial" w:hint="cs"/>
+          <w:b w:val="0"/>
+          <w:bCs w:val="0"/>
+          <w:rtl/>
+          <w:lang w:bidi="he-IL"/>
+        </w:rPr>
+      </w:pPr>
+      <w:r>
+        <w:rPr>
+          <w:rFonts w:ascii="Arial" w:hAnsi="Arial" w:cs="Arial" w:hint="cs"/>
+          <w:b w:val="0"/>
+          <w:bCs w:val="0"/>
+          <w:rtl/>
+          <w:lang w:bidi="he-IL"/>
+        </w:rPr>
+        <w:t xml:space="preserve"> </w:t>
+      </w:r>
+      <w:r>
+        <w:rPr>
+          <w:rFonts w:ascii="Arial" w:hAnsi="Arial" w:cs="Arial"/>
+          <w:b w:val="0"/>
+          <w:bCs w:val="0"/>
+          <w:lang w:bidi="he-IL"/>
+        </w:rPr>
+        <w:t xml:space="preserve"> </w:t>
+      </w:r>
+    </w:p>
+    <w:p>
+      <w:pPr>
+        <w:tabs>
+          <w:tab w:val="left" w:pos="6813"/>
+        </w:tabs>
+        <w:bidi w:val="0"/>
+        <w:spacing w:after="240"/>
+        <w:jc w:val="right"/>
+        <w:rPr>
+          <w:rFonts w:asciiTheme="minorBidi" w:hAnsiTheme="minorBidi"/>
+          <w:sz w:val="30"/>
+          <w:szCs w:val="30"/>
+          <w:lang w:bidi="he-IL"/>
+        </w:rPr>
+      </w:pPr>
+    </w:p>
+    <w:p>
+      <w:pPr>
+        <w:tabs>
+          <w:tab w:val="left" w:pos="6813"/>
+        </w:tabs>
+        <w:bidi w:val="0"/>
+        <w:spacing w:after="240"/>
+        <w:jc w:val="right"/>
+        <w:rPr>
+          <w:rFonts w:asciiTheme="minorBidi" w:hAnsiTheme="minorBidi"/>
+          <w:sz w:val="30"/>
+          <w:szCs w:val="30"/>
+          <w:lang w:bidi="he-IL"/>
+        </w:rPr>
+      </w:pPr>
+    </w:p>
+    <w:p>
+      <w:pPr>
+        <w:tabs>
+          <w:tab w:val="left" w:pos="6813"/>
+        </w:tabs>
+        <w:bidi w:val="0"/>
+        <w:spacing w:after="240"/>
+        <w:jc w:val="right"/>
+        <w:rPr>
+          <w:rFonts w:asciiTheme="minorBidi" w:hAnsiTheme="minorBidi"/>
+          <w:sz w:val="30"/>
+          <w:szCs w:val="30"/>
+          <w:lang w:bidi="he-IL"/>
+        </w:rPr>
+      </w:pPr>
+    </w:p>
+    <w:p>
+      <w:pPr>
+        <w:tabs>
+          <w:tab w:val="left" w:pos="6813"/>
+        </w:tabs>
+        <w:bidi w:val="0"/>
+        <w:spacing w:after="240"/>
+        <w:jc w:val="right"/>
+        <w:rPr>
+          <w:rFonts w:asciiTheme="minorBidi" w:hAnsiTheme="minorBidi"/>
+          <w:sz w:val="30"/>
+          <w:szCs w:val="30"/>
+          <w:lang w:bidi="he-IL"/>
+        </w:rPr>
+      </w:pPr>
+    </w:p>
+    <w:p>
+      <w:pPr>
+        <w:tabs>
+          <w:tab w:val="left" w:pos="6813"/>
+        </w:tabs>
+        <w:bidi w:val="0"/>
+        <w:spacing w:after="240"/>
+        <w:jc w:val="right"/>
+        <w:rPr>
+          <w:rFonts w:asciiTheme="minorBidi" w:hAnsiTheme="minorBidi"/>
+          <w:sz w:val="30"/>
+          <w:szCs w:val="30"/>
+          <w:lang w:bidi="he-IL"/>
+        </w:rPr>
+      </w:pPr>
+    </w:p>
+    <w:p>
+      <w:pPr>
+        <w:pStyle w:val="Heading2"/>
+        <w:shd w:val="clear" w:color="auto" w:fill="FFFFFF"/>
+        <w:spacing w:before="0" w:beforeAutospacing="0" w:after="240" w:afterAutospacing="0" w:line="720" w:lineRule="atLeast"/>
+        <w:rPr>
+          <w:rFonts w:ascii="Nunito Sans" w:hAnsi="Nunito Sans"/>
+          <w:sz w:val="63"/>
+          <w:szCs w:val="63"/>
+        </w:rPr>
+      </w:pPr>
+      <w:r>
+        <w:rPr>
+          <w:rFonts w:ascii="Nunito Sans" w:hAnsi="Nunito Sans"/>
+          <w:sz w:val="63"/>
+          <w:szCs w:val="63"/>
+        </w:rPr>
+        <w:t>What Is Data Warehousing?</w:t>
       </w:r>
     </w:p>
     <w:p>
       <w:pPr>
         <w:pStyle w:val="NormalWeb"/>
         <w:shd w:val="clear" w:color="auto" w:fill="FFFFFF"/>
-        <w:spacing w:before="0" w:beforeAutospacing="0" w:after="240" w:afterAutospacing="0" w:line="360" w:lineRule="atLeast"/>
-        <w:rPr>
-          <w:rFonts w:ascii="Arial" w:hAnsi="Arial" w:cs="Arial"/>
-          <w:color w:val="000000"/>
-          <w:sz w:val="19"/>
-          <w:szCs w:val="19"/>
-        </w:rPr>
-      </w:pPr>
-      <w:r>
-        <w:rPr>
-          <w:rFonts w:ascii="Arial" w:hAnsi="Arial" w:cs="Arial"/>
-          <w:color w:val="000000"/>
-          <w:sz w:val="19"/>
-          <w:szCs w:val="19"/>
-        </w:rPr>
-        <w:t>Another way to understand inventory is to separate it into two broad categories: dependent and independent demand. Understanding this difference is important as the entire inventory policy for an item is based on this. Independent demand is </w:t>
-      </w:r>
-      <w:r>
-        <w:rPr>
-          <w:rStyle w:val="Emphasis"/>
-          <w:rFonts w:ascii="Arial" w:hAnsi="Arial" w:cs="Arial"/>
-          <w:color w:val="000000"/>
-          <w:sz w:val="19"/>
-          <w:szCs w:val="19"/>
-        </w:rPr>
-        <w:t>demand for a finished product</w:t>
-      </w:r>
-      <w:r>
-        <w:rPr>
-          <w:rFonts w:ascii="Arial" w:hAnsi="Arial" w:cs="Arial"/>
-          <w:color w:val="000000"/>
-          <w:sz w:val="19"/>
-          <w:szCs w:val="19"/>
-        </w:rPr>
-        <w:t>, such as a computer, a bicycle, or a pizza. Dependent demand, on the other hand, is </w:t>
-      </w:r>
-      <w:r>
-        <w:rPr>
-          <w:rStyle w:val="Emphasis"/>
-          <w:rFonts w:ascii="Arial" w:hAnsi="Arial" w:cs="Arial"/>
-          <w:color w:val="000000"/>
-          <w:sz w:val="19"/>
-          <w:szCs w:val="19"/>
-        </w:rPr>
-        <w:t>demand for component parts or subassemblies</w:t>
-      </w:r>
-      <w:r>
-        <w:rPr>
-          <w:rFonts w:ascii="Arial" w:hAnsi="Arial" w:cs="Arial"/>
-          <w:color w:val="000000"/>
-          <w:sz w:val="19"/>
-          <w:szCs w:val="19"/>
-        </w:rPr>
-        <w:t>. For example, this would be the microchips in the computer, the wheels on the bicycle, or the cheese on the pizza.</w:t>
-      </w:r>
+        <w:spacing w:before="0" w:beforeAutospacing="0" w:after="240" w:afterAutospacing="0" w:line="420" w:lineRule="atLeast"/>
+        <w:rPr>
+          <w:rFonts w:ascii="Open Sans" w:hAnsi="Open Sans" w:cs="Open Sans"/>
+          <w:sz w:val="27"/>
+          <w:szCs w:val="27"/>
+        </w:rPr>
+      </w:pPr>
+      <w:r>
+        <w:rPr>
+          <w:rFonts w:ascii="Open Sans" w:hAnsi="Open Sans" w:cs="Open Sans"/>
+          <w:sz w:val="27"/>
+          <w:szCs w:val="27"/>
+        </w:rPr>
+        <w:t>Also known as enterprise data warehousing, data warehousing is an electronic method of organizing, analyzing, and reporting information. In modern business, being able to integrate multiple sources of data is crucial to make better-informed decisions. </w:t>
+      </w:r>
+    </w:p>
+    <w:p>
+      <w:pPr>
+        <w:pStyle w:val="NormalWeb"/>
+        <w:shd w:val="clear" w:color="auto" w:fill="FFFFFF"/>
+        <w:spacing w:before="0" w:beforeAutospacing="0" w:after="240" w:afterAutospacing="0" w:line="420" w:lineRule="atLeast"/>
+        <w:rPr>
+          <w:rFonts w:ascii="Open Sans" w:hAnsi="Open Sans" w:cs="Open Sans"/>
+          <w:sz w:val="27"/>
+          <w:szCs w:val="27"/>
+        </w:rPr>
+      </w:pPr>
+      <w:r>
+        <w:rPr>
+          <w:rFonts w:ascii="Open Sans" w:hAnsi="Open Sans" w:cs="Open Sans"/>
+          <w:sz w:val="27"/>
+          <w:szCs w:val="27"/>
+        </w:rPr>
+        <w:t>For example, data warehousing makes </w:t>
+      </w:r>
+      <w:hyperlink r:id="rId12" w:history="1">
+        <w:r>
+          <w:rPr>
+            <w:rStyle w:val="Hyperlink"/>
+            <w:rFonts w:ascii="Open Sans" w:hAnsi="Open Sans" w:cs="Open Sans"/>
+            <w:color w:val="auto"/>
+            <w:sz w:val="27"/>
+            <w:szCs w:val="27"/>
+          </w:rPr>
+          <w:t>data mining</w:t>
+        </w:r>
+      </w:hyperlink>
+      <w:r>
+        <w:rPr>
+          <w:rFonts w:ascii="Open Sans" w:hAnsi="Open Sans" w:cs="Open Sans"/>
+          <w:sz w:val="27"/>
+          <w:szCs w:val="27"/>
+        </w:rPr>
+        <w:t> possible, which assists businesses in looking for data patterns that can lead to higher sales and profits.</w:t>
+      </w:r>
+    </w:p>
+    <w:p>
+      <w:pPr>
+        <w:shd w:val="clear" w:color="auto" w:fill="FFFFFF"/>
+        <w:bidi w:val="0"/>
+        <w:spacing w:before="600" w:after="240" w:line="720" w:lineRule="atLeast"/>
+        <w:outlineLvl w:val="1"/>
+        <w:rPr>
+          <w:rFonts w:ascii="Nunito Sans" w:eastAsia="Times New Roman" w:hAnsi="Nunito Sans" w:cs="Times New Roman"/>
+          <w:b/>
+          <w:bCs/>
+          <w:sz w:val="63"/>
+          <w:szCs w:val="63"/>
+          <w:lang w:bidi="he-IL"/>
+        </w:rPr>
+      </w:pPr>
+    </w:p>
+    <w:p>
+      <w:pPr>
+        <w:shd w:val="clear" w:color="auto" w:fill="FFFFFF"/>
+        <w:bidi w:val="0"/>
+        <w:spacing w:before="600" w:after="240" w:line="720" w:lineRule="atLeast"/>
+        <w:outlineLvl w:val="1"/>
+        <w:rPr>
+          <w:rFonts w:ascii="Nunito Sans" w:eastAsia="Times New Roman" w:hAnsi="Nunito Sans" w:cs="Times New Roman"/>
+          <w:b/>
+          <w:bCs/>
+          <w:sz w:val="63"/>
+          <w:szCs w:val="63"/>
+          <w:lang w:bidi="he-IL"/>
+        </w:rPr>
+      </w:pPr>
+      <w:r>
+        <w:rPr>
+          <w:rFonts w:ascii="Nunito Sans" w:eastAsia="Times New Roman" w:hAnsi="Nunito Sans" w:cs="Times New Roman"/>
+          <w:b/>
+          <w:bCs/>
+          <w:sz w:val="63"/>
+          <w:szCs w:val="63"/>
+          <w:lang w:bidi="he-IL"/>
+        </w:rPr>
+        <w:t>How Does Data Warehousing Work?</w:t>
+      </w:r>
+    </w:p>
+    <w:p>
+      <w:pPr>
+        <w:shd w:val="clear" w:color="auto" w:fill="FFFFFF"/>
+        <w:bidi w:val="0"/>
+        <w:spacing w:after="240" w:line="420" w:lineRule="atLeast"/>
+        <w:rPr>
+          <w:rFonts w:ascii="Open Sans" w:eastAsia="Times New Roman" w:hAnsi="Open Sans" w:cs="Open Sans"/>
+          <w:sz w:val="27"/>
+          <w:szCs w:val="27"/>
+          <w:lang w:bidi="he-IL"/>
+        </w:rPr>
+      </w:pPr>
+      <w:r>
+        <w:rPr>
+          <w:rFonts w:ascii="Open Sans" w:eastAsia="Times New Roman" w:hAnsi="Open Sans" w:cs="Open Sans"/>
+          <w:sz w:val="27"/>
+          <w:szCs w:val="27"/>
+          <w:lang w:bidi="he-IL"/>
+        </w:rPr>
+        <w:t>A data warehouse essentially combines information from several sources into one comprehensive database. Data is extracted from individual sources and redundant data/outliers are removed. Next, the data is reorganized into a consistent format (e.g. tables, columns, charts) that can be queried.</w:t>
+      </w:r>
+    </w:p>
+    <w:p>
+      <w:pPr>
+        <w:tabs>
+          <w:tab w:val="left" w:pos="6813"/>
+        </w:tabs>
+        <w:bidi w:val="0"/>
+        <w:spacing w:after="240"/>
+        <w:jc w:val="right"/>
+        <w:rPr>
+          <w:rFonts w:asciiTheme="minorBidi" w:hAnsiTheme="minorBidi"/>
+          <w:sz w:val="30"/>
+          <w:szCs w:val="30"/>
+          <w:rtl/>
+          <w:lang w:bidi="he-IL"/>
+        </w:rPr>
+      </w:pPr>
+    </w:p>
+    <w:p>
+      <w:pPr>
+        <w:pStyle w:val="Heading3"/>
+        <w:shd w:val="clear" w:color="auto" w:fill="FFFFFF"/>
+        <w:bidi w:val="0"/>
+        <w:spacing w:before="0" w:after="240" w:line="259" w:lineRule="atLeast"/>
+        <w:rPr>
+          <w:rFonts w:ascii="Nunito Sans" w:hAnsi="Nunito Sans" w:cs="Arial"/>
+          <w:color w:val="auto"/>
+          <w:sz w:val="72"/>
+          <w:szCs w:val="72"/>
+        </w:rPr>
+      </w:pPr>
+      <w:r>
+        <w:rPr>
+          <w:rFonts w:ascii="Nunito Sans" w:hAnsi="Nunito Sans" w:cs="Arial"/>
+          <w:color w:val="auto"/>
+          <w:sz w:val="72"/>
+          <w:szCs w:val="72"/>
+        </w:rPr>
+        <w:lastRenderedPageBreak/>
+        <w:t>What are data silos?</w:t>
+      </w:r>
+    </w:p>
+    <w:p>
+      <w:pPr>
+        <w:pStyle w:val="NormalWeb"/>
+        <w:shd w:val="clear" w:color="auto" w:fill="FFFFFF"/>
+        <w:spacing w:before="75" w:beforeAutospacing="0" w:after="240" w:afterAutospacing="0" w:line="420" w:lineRule="atLeast"/>
+        <w:rPr>
+          <w:rFonts w:ascii="Arial" w:hAnsi="Arial" w:cs="Arial"/>
+          <w:sz w:val="28"/>
+          <w:szCs w:val="28"/>
+        </w:rPr>
+      </w:pPr>
+      <w:r>
+        <w:rPr>
+          <w:rFonts w:ascii="Arial" w:hAnsi="Arial" w:cs="Arial"/>
+          <w:sz w:val="28"/>
+          <w:szCs w:val="28"/>
+        </w:rPr>
+        <w:t>A data silo is a repository of data that's controlled by one department or business unit and isolated from the rest of an organization, much like grass and grain in a farm silo are closed off from outside elements. Siloed data typically is stored in a standalone system and often is incompatible with other data sets. That makes it hard for users in other parts of the organization to access and use the data.</w:t>
+      </w:r>
+    </w:p>
+    <w:p>
+      <w:pPr>
+        <w:tabs>
+          <w:tab w:val="left" w:pos="6813"/>
+        </w:tabs>
+        <w:bidi w:val="0"/>
+        <w:spacing w:after="240"/>
+        <w:rPr>
+          <w:rFonts w:asciiTheme="minorBidi" w:hAnsiTheme="minorBidi"/>
+          <w:sz w:val="30"/>
+          <w:szCs w:val="30"/>
+          <w:lang w:bidi="he-IL"/>
+        </w:rPr>
+      </w:pPr>
     </w:p>
     <w:p>
       <w:pPr>
         <w:pStyle w:val="Heading2"/>
         <w:shd w:val="clear" w:color="auto" w:fill="FFFFFF"/>
-        <w:spacing w:before="0" w:beforeAutospacing="0" w:after="360" w:afterAutospacing="0"/>
-        <w:rPr>
-          <w:rFonts w:ascii="Helvetica" w:hAnsi="Helvetica" w:cs="Helvetica"/>
+        <w:spacing w:before="600" w:beforeAutospacing="0" w:after="240" w:afterAutospacing="0"/>
+        <w:rPr>
+          <w:rFonts w:ascii="Arial" w:hAnsi="Arial" w:cs="Arial"/>
           <w:b w:val="0"/>
           <w:bCs w:val="0"/>
-          <w:color w:val="242D48"/>
-        </w:rPr>
-      </w:pPr>
+        </w:rPr>
+      </w:pPr>
+      <w:r>
+        <w:rPr>
+          <w:rFonts w:ascii="Arial" w:hAnsi="Arial" w:cs="Arial"/>
+          <w:b w:val="0"/>
+          <w:bCs w:val="0"/>
+        </w:rPr>
+        <w:t>The benefits of Platform as a Service (PaaS) for S&amp;OP</w:t>
+      </w:r>
     </w:p>
     <w:p>
       <w:pPr>
         <w:numPr>
           <w:ilvl w:val="0"/>
-          <w:numId w:val="2"/>
+          <w:numId w:val="12"/>
         </w:numPr>
         <w:shd w:val="clear" w:color="auto" w:fill="FFFFFF"/>
         <w:bidi w:val="0"/>
-        <w:spacing w:before="100" w:beforeAutospacing="1" w:after="360" w:line="240" w:lineRule="auto"/>
-        <w:rPr>
-          <w:rFonts w:ascii="Helvetica" w:eastAsia="Times New Roman" w:hAnsi="Helvetica" w:cs="Helvetica"/>
-          <w:color w:val="242D48"/>
-          <w:sz w:val="27"/>
-          <w:szCs w:val="27"/>
-        </w:rPr>
-      </w:pPr>
-      <w:r>
-        <w:rPr>
-          <w:rFonts w:ascii="Helvetica" w:eastAsia="Times New Roman" w:hAnsi="Helvetica" w:cs="Helvetica"/>
-          <w:b/>
-          <w:bCs/>
-          <w:color w:val="242D48"/>
-          <w:sz w:val="27"/>
-          <w:szCs w:val="27"/>
-        </w:rPr>
-        <w:t>Product Review: </w:t>
-      </w:r>
-      <w:r>
-        <w:rPr>
-          <w:rFonts w:ascii="Helvetica" w:eastAsia="Times New Roman" w:hAnsi="Helvetica" w:cs="Helvetica"/>
-          <w:color w:val="242D48"/>
-          <w:sz w:val="27"/>
-          <w:szCs w:val="27"/>
-        </w:rPr>
-        <w:t>In this first phase of the S&amp;OP process, planners involved in R&amp;D, product development, and new product introduction analyze the health of products in the market, examine product pipelines, and arrive at decisions about product planning. These decisions might include setting dates for new production or sunsetting to determine project prioritization and resource allocation. Other topics discussed in this phase may include the impact on existing products when a new product is introduced, also known as cannibalization, or supersession.</w:t>
+        <w:spacing w:before="100" w:beforeAutospacing="1" w:after="240" w:line="240" w:lineRule="auto"/>
+        <w:rPr>
+          <w:rFonts w:ascii="Arial" w:hAnsi="Arial" w:cs="Arial"/>
+          <w:sz w:val="30"/>
+          <w:szCs w:val="30"/>
+        </w:rPr>
+      </w:pPr>
+      <w:r>
+        <w:rPr>
+          <w:rFonts w:ascii="Arial" w:hAnsi="Arial" w:cs="Arial"/>
+          <w:sz w:val="30"/>
+          <w:szCs w:val="30"/>
+        </w:rPr>
+        <w:t>Collection, preparation, consolidation, and aggregation of data is faster and more accurate than with multiple Excel spreadsheets or a fragmented system environment</w:t>
       </w:r>
     </w:p>
     <w:p>
       <w:pPr>
         <w:numPr>
           <w:ilvl w:val="0"/>
-          <w:numId w:val="2"/>
+          <w:numId w:val="12"/>
         </w:numPr>
         <w:shd w:val="clear" w:color="auto" w:fill="FFFFFF"/>
         <w:bidi w:val="0"/>
-        <w:spacing w:before="100" w:beforeAutospacing="1" w:after="360" w:line="240" w:lineRule="auto"/>
-        <w:rPr>
-          <w:rFonts w:ascii="Helvetica" w:eastAsia="Times New Roman" w:hAnsi="Helvetica" w:cs="Helvetica"/>
-          <w:color w:val="242D48"/>
-          <w:sz w:val="27"/>
-          <w:szCs w:val="27"/>
-        </w:rPr>
-      </w:pPr>
-      <w:r>
-        <w:rPr>
-          <w:rFonts w:ascii="Helvetica" w:eastAsia="Times New Roman" w:hAnsi="Helvetica" w:cs="Helvetica"/>
+        <w:spacing w:before="100" w:beforeAutospacing="1" w:after="240" w:line="240" w:lineRule="auto"/>
+        <w:rPr>
+          <w:rFonts w:ascii="Arial" w:hAnsi="Arial" w:cs="Arial"/>
+          <w:sz w:val="30"/>
+          <w:szCs w:val="30"/>
+        </w:rPr>
+      </w:pPr>
+      <w:r>
+        <w:rPr>
+          <w:rFonts w:ascii="Arial" w:hAnsi="Arial" w:cs="Arial"/>
+          <w:sz w:val="30"/>
+          <w:szCs w:val="30"/>
+        </w:rPr>
+        <w:t>Data consistency and quality is ensured through one SSOT, providing always up-to-date information to everyone across the organization, therefore supporting better collaboration</w:t>
+      </w:r>
+    </w:p>
+    <w:p>
+      <w:pPr>
+        <w:numPr>
+          <w:ilvl w:val="0"/>
+          <w:numId w:val="12"/>
+        </w:numPr>
+        <w:shd w:val="clear" w:color="auto" w:fill="FFFFFF"/>
+        <w:bidi w:val="0"/>
+        <w:spacing w:before="100" w:beforeAutospacing="1" w:after="240" w:line="240" w:lineRule="auto"/>
+        <w:rPr>
+          <w:rFonts w:ascii="Arial" w:hAnsi="Arial" w:cs="Arial"/>
+          <w:sz w:val="30"/>
+          <w:szCs w:val="30"/>
+        </w:rPr>
+      </w:pPr>
+      <w:r>
+        <w:rPr>
+          <w:rFonts w:ascii="Arial" w:hAnsi="Arial" w:cs="Arial"/>
+          <w:sz w:val="30"/>
+          <w:szCs w:val="30"/>
+        </w:rPr>
+        <w:t>Comparing actuals to forecasts and plan is faster and forecasts are easily adjusted</w:t>
+      </w:r>
+    </w:p>
+    <w:p>
+      <w:pPr>
+        <w:numPr>
+          <w:ilvl w:val="0"/>
+          <w:numId w:val="12"/>
+        </w:numPr>
+        <w:shd w:val="clear" w:color="auto" w:fill="FFFFFF"/>
+        <w:bidi w:val="0"/>
+        <w:spacing w:before="100" w:beforeAutospacing="1" w:after="240" w:line="240" w:lineRule="auto"/>
+        <w:rPr>
+          <w:rFonts w:ascii="Arial" w:hAnsi="Arial" w:cs="Arial"/>
+          <w:sz w:val="30"/>
+          <w:szCs w:val="30"/>
+        </w:rPr>
+      </w:pPr>
+      <w:r>
+        <w:rPr>
+          <w:rFonts w:ascii="Arial" w:hAnsi="Arial" w:cs="Arial"/>
+          <w:sz w:val="30"/>
+          <w:szCs w:val="30"/>
+        </w:rPr>
+        <w:t>Finance and sales planning with a tool that is independent from your ERP but seamlessly connects to it and has write-back capabilities makes sure that everything runs smoothly</w:t>
+      </w:r>
+    </w:p>
+    <w:p>
+      <w:pPr>
+        <w:numPr>
+          <w:ilvl w:val="0"/>
+          <w:numId w:val="12"/>
+        </w:numPr>
+        <w:shd w:val="clear" w:color="auto" w:fill="FFFFFF"/>
+        <w:bidi w:val="0"/>
+        <w:spacing w:before="100" w:beforeAutospacing="1" w:after="240" w:line="240" w:lineRule="auto"/>
+        <w:rPr>
+          <w:rFonts w:ascii="Arial" w:hAnsi="Arial" w:cs="Arial"/>
+          <w:sz w:val="30"/>
+          <w:szCs w:val="30"/>
+        </w:rPr>
+      </w:pPr>
+      <w:r>
+        <w:rPr>
+          <w:rFonts w:ascii="Arial" w:hAnsi="Arial" w:cs="Arial"/>
+          <w:sz w:val="30"/>
+          <w:szCs w:val="30"/>
+        </w:rPr>
+        <w:t>Easily run scenarios based on one variable model to forecast and plan for price changes of raw materials, changing demand, and competitive pricing.</w:t>
+      </w:r>
+    </w:p>
+    <w:p>
+      <w:pPr>
+        <w:tabs>
+          <w:tab w:val="left" w:pos="6813"/>
+        </w:tabs>
+        <w:bidi w:val="0"/>
+        <w:spacing w:after="240"/>
+        <w:jc w:val="right"/>
+        <w:rPr>
+          <w:rFonts w:asciiTheme="minorBidi" w:hAnsiTheme="minorBidi"/>
           <w:b/>
           <w:bCs/>
-          <w:color w:val="242D48"/>
-          <w:sz w:val="27"/>
-          <w:szCs w:val="27"/>
+          <w:sz w:val="56"/>
+          <w:szCs w:val="56"/>
+          <w:rtl/>
+          <w:lang w:bidi="he-IL"/>
+        </w:rPr>
+      </w:pPr>
+      <w:r>
+        <w:rPr>
+          <w:rFonts w:asciiTheme="minorBidi" w:hAnsiTheme="minorBidi" w:hint="cs"/>
+          <w:b/>
+          <w:bCs/>
+          <w:sz w:val="56"/>
+          <w:szCs w:val="56"/>
+          <w:rtl/>
+          <w:lang w:bidi="he-IL"/>
+        </w:rPr>
+        <w:t>היתרונות בשימוש של פלטפור</w:t>
+      </w:r>
+      <w:r>
+        <w:rPr>
+          <w:rFonts w:asciiTheme="minorBidi" w:hAnsiTheme="minorBidi" w:hint="cs"/>
+          <w:b/>
+          <w:bCs/>
+          <w:sz w:val="56"/>
+          <w:szCs w:val="56"/>
+          <w:rtl/>
+          <w:lang w:bidi="he-IL"/>
+        </w:rPr>
+        <w:t>מ</w:t>
+      </w:r>
+      <w:r>
+        <w:rPr>
+          <w:rFonts w:asciiTheme="minorBidi" w:hAnsiTheme="minorBidi" w:hint="cs"/>
+          <w:b/>
+          <w:bCs/>
+          <w:sz w:val="56"/>
+          <w:szCs w:val="56"/>
+          <w:rtl/>
+          <w:lang w:bidi="he-IL"/>
+        </w:rPr>
+        <w:t>ה:</w:t>
+      </w:r>
+    </w:p>
+    <w:p>
+      <w:pPr>
+        <w:pStyle w:val="ListBullet"/>
+        <w:rPr>
+          <w:lang w:bidi="he-IL"/>
+        </w:rPr>
+      </w:pPr>
+      <w:r>
+        <w:rPr>
+          <w:rFonts w:hint="cs"/>
+          <w:sz w:val="28"/>
+          <w:szCs w:val="28"/>
+          <w:rtl/>
+          <w:lang w:bidi="he-IL"/>
+        </w:rPr>
+        <w:t>איסוף, הכנה, איחוד וצבירה של נתונים מהירה ומדוייקת יותר מאשר מספר גליונות של אקסל</w:t>
+      </w:r>
+    </w:p>
+    <w:p>
+      <w:pPr>
+        <w:pStyle w:val="ListBullet"/>
+        <w:rPr>
+          <w:lang w:bidi="he-IL"/>
+        </w:rPr>
+      </w:pPr>
+      <w:r>
+        <w:rPr>
+          <w:rFonts w:hint="cs"/>
+          <w:sz w:val="28"/>
+          <w:szCs w:val="28"/>
+          <w:rtl/>
+          <w:lang w:bidi="he-IL"/>
         </w:rPr>
         <w:lastRenderedPageBreak/>
-        <w:t>Demand Review: </w:t>
-      </w:r>
-      <w:r>
-        <w:rPr>
-          <w:rFonts w:ascii="Helvetica" w:eastAsia="Times New Roman" w:hAnsi="Helvetica" w:cs="Helvetica"/>
-          <w:color w:val="242D48"/>
-          <w:sz w:val="27"/>
-          <w:szCs w:val="27"/>
-        </w:rPr>
-        <w:t xml:space="preserve">The goal of this phase is an unconstrained forecast or consensus demand planning, incorporating a holistic picture of independent and dependent demand. Factors influencing independent and dependent demand may include marketing, new product introduction, consumer trends, product hierarchy, and interplant part demand. The consensus demand plan is based on a combination of sales, marketing, and product </w:t>
-      </w:r>
-      <w:proofErr w:type="spellStart"/>
-      <w:proofErr w:type="gramStart"/>
-      <w:r>
-        <w:rPr>
-          <w:rFonts w:ascii="Helvetica" w:eastAsia="Times New Roman" w:hAnsi="Helvetica" w:cs="Helvetica"/>
-          <w:color w:val="242D48"/>
-          <w:sz w:val="27"/>
-          <w:szCs w:val="27"/>
-        </w:rPr>
-        <w:t>plans.The</w:t>
-      </w:r>
-      <w:proofErr w:type="spellEnd"/>
-      <w:proofErr w:type="gramEnd"/>
-      <w:r>
-        <w:rPr>
-          <w:rFonts w:ascii="Helvetica" w:eastAsia="Times New Roman" w:hAnsi="Helvetica" w:cs="Helvetica"/>
-          <w:color w:val="242D48"/>
-          <w:sz w:val="27"/>
-          <w:szCs w:val="27"/>
-        </w:rPr>
-        <w:t xml:space="preserve"> demand plan is measured either in units or revenue. Statistical forecasting is combined with input from customers and marketing plans to estimate, refine, and arrive at a consensus plan. Historic performance will be factored into the plan, and eventually the demand plan will be compared to the results of the finance review to find any revenue or demand gaps.</w:t>
-      </w:r>
-    </w:p>
-    <w:p>
-      <w:pPr>
-        <w:pStyle w:val="PlainText"/>
+        <w:t>עקביות מידע ואיכות מידע מובטחים דרך מקור אמת יחיד, שתמיד מספק מידע עדכני לכל הארגון, כתוצאה מכך שיתוף הפעולה משתפר.</w:t>
+      </w:r>
+    </w:p>
+    <w:p>
+      <w:pPr>
+        <w:pStyle w:val="ListBullet"/>
+        <w:rPr>
+          <w:lang w:bidi="he-IL"/>
+        </w:rPr>
+      </w:pPr>
+      <w:r>
+        <w:rPr>
+          <w:rFonts w:hint="cs"/>
+          <w:sz w:val="28"/>
+          <w:szCs w:val="28"/>
+          <w:rtl/>
+          <w:lang w:bidi="he-IL"/>
+        </w:rPr>
+        <w:t>השוואת מידע אמיתי מול תחזית ותוכנית, קלה יותר לשינוי.</w:t>
+      </w:r>
+    </w:p>
+    <w:p>
+      <w:pPr>
+        <w:pStyle w:val="ListBullet"/>
+        <w:rPr>
+          <w:lang w:bidi="he-IL"/>
+        </w:rPr>
+      </w:pPr>
+      <w:r>
+        <w:rPr>
+          <w:rFonts w:hint="cs"/>
+          <w:sz w:val="28"/>
+          <w:szCs w:val="28"/>
+          <w:rtl/>
+          <w:lang w:bidi="he-IL"/>
+        </w:rPr>
+        <w:t xml:space="preserve">תכנון כלכלי ושל מכירות אם כלי נפרד מ </w:t>
+      </w:r>
+      <w:r>
+        <w:rPr>
+          <w:rFonts w:hint="cs"/>
+          <w:b/>
+          <w:bCs/>
+          <w:sz w:val="28"/>
+          <w:szCs w:val="28"/>
+          <w:rtl/>
+          <w:lang w:bidi="he-IL"/>
+        </w:rPr>
+        <w:t xml:space="preserve">אי אר פי </w:t>
+      </w:r>
+      <w:r>
+        <w:rPr>
+          <w:rFonts w:hint="cs"/>
+          <w:sz w:val="28"/>
+          <w:szCs w:val="28"/>
+          <w:rtl/>
+          <w:lang w:bidi="he-IL"/>
+        </w:rPr>
+        <w:t>אבל מתחבר אליו בצורה קלה ובעל יכולת עדכון מידע מאפשר שהכל יעבוד בצורה חלקה</w:t>
+      </w:r>
+    </w:p>
+    <w:p>
+      <w:pPr>
+        <w:pStyle w:val="ListBullet"/>
+        <w:rPr>
+          <w:lang w:bidi="he-IL"/>
+        </w:rPr>
+      </w:pPr>
+      <w:r>
+        <w:rPr>
+          <w:rFonts w:hint="cs"/>
+          <w:sz w:val="28"/>
+          <w:szCs w:val="28"/>
+          <w:rtl/>
+          <w:lang w:bidi="he-IL"/>
+        </w:rPr>
+        <w:t>הרצת תרחישים שתלויים במשתנה אחד כדי לחזות ולתכנן שינויים בחומרי גלם, דרישה משתנה ותג מחיר של מתחרים.</w:t>
+      </w:r>
+    </w:p>
+    <w:p>
+      <w:pPr>
+        <w:pStyle w:val="ListBullet"/>
         <w:numPr>
           <w:ilvl w:val="0"/>
-          <w:numId w:val="1"/>
+          <w:numId w:val="0"/>
         </w:numPr>
-        <w:tabs>
-          <w:tab w:val="left" w:pos="2268"/>
-        </w:tabs>
+        <w:ind w:left="360" w:hanging="360"/>
+        <w:rPr>
+          <w:rtl/>
+          <w:lang w:bidi="he-IL"/>
+        </w:rPr>
+      </w:pPr>
+    </w:p>
+    <w:p>
+      <w:pPr>
+        <w:pStyle w:val="ListBullet"/>
+        <w:numPr>
+          <w:ilvl w:val="0"/>
+          <w:numId w:val="0"/>
+        </w:numPr>
+        <w:ind w:left="360" w:hanging="360"/>
+        <w:rPr>
+          <w:rtl/>
+          <w:lang w:bidi="he-IL"/>
+        </w:rPr>
+      </w:pPr>
+    </w:p>
+    <w:p>
+      <w:pPr>
+        <w:shd w:val="clear" w:color="auto" w:fill="FFFFFF"/>
         <w:bidi w:val="0"/>
-        <w:rPr>
-          <w:rFonts w:ascii="Courier New" w:hAnsi="Courier New" w:cs="Courier New"/>
+        <w:spacing w:after="0" w:line="240" w:lineRule="auto"/>
+        <w:outlineLvl w:val="1"/>
+        <w:rPr>
+          <w:rFonts w:ascii="Arial" w:eastAsia="Times New Roman" w:hAnsi="Arial" w:cs="Arial"/>
+          <w:color w:val="111111"/>
+          <w:sz w:val="36"/>
+          <w:szCs w:val="36"/>
+          <w:lang w:bidi="he-IL"/>
+        </w:rPr>
+      </w:pPr>
+      <w:r>
+        <w:rPr>
+          <w:rFonts w:ascii="Arial" w:eastAsia="Times New Roman" w:hAnsi="Arial" w:cs="Arial"/>
+          <w:color w:val="111111"/>
+          <w:sz w:val="36"/>
+          <w:szCs w:val="36"/>
+          <w:lang w:bidi="he-IL"/>
+        </w:rPr>
+        <w:t>What Is Enterprise Resource Planning (ERP)?</w:t>
+      </w:r>
+    </w:p>
+    <w:p>
+      <w:pPr>
+        <w:shd w:val="clear" w:color="auto" w:fill="FFFFFF"/>
+        <w:bidi w:val="0"/>
+        <w:spacing w:after="100" w:afterAutospacing="1" w:line="240" w:lineRule="auto"/>
+        <w:rPr>
+          <w:rFonts w:ascii="Arial" w:eastAsia="Times New Roman" w:hAnsi="Arial" w:cs="Arial"/>
+          <w:color w:val="111111"/>
+          <w:sz w:val="26"/>
+          <w:szCs w:val="26"/>
+          <w:lang w:bidi="he-IL"/>
+        </w:rPr>
+      </w:pPr>
+      <w:r>
+        <w:rPr>
+          <w:rFonts w:ascii="Arial" w:eastAsia="Times New Roman" w:hAnsi="Arial" w:cs="Arial"/>
+          <w:color w:val="111111"/>
+          <w:sz w:val="26"/>
+          <w:szCs w:val="26"/>
+          <w:lang w:bidi="he-IL"/>
+        </w:rPr>
+        <w:t>Enterprise resource planning (ERP) is a process used by companies to manage and integrate the important parts of their businesses. Many ERP software applications are important to companies because they help them implement resource planning by integrating all of the processes needed to run their companies with a single system. An ERP software system can also integrate planning, purchasing inventory, sales, marketing, finance, human resources, and more.</w:t>
+      </w:r>
+    </w:p>
+    <w:p>
+      <w:pPr>
+        <w:pStyle w:val="ListBullet"/>
+        <w:numPr>
+          <w:ilvl w:val="0"/>
+          <w:numId w:val="0"/>
+        </w:numPr>
+        <w:ind w:left="360" w:hanging="360"/>
+        <w:jc w:val="right"/>
+        <w:rPr>
+          <w:rFonts w:hint="cs"/>
           <w:lang w:bidi="he-IL"/>
         </w:rPr>
       </w:pPr>
     </w:p>
     <w:sectPr>
-      <w:headerReference w:type="default" r:id="rId8"/>
+      <w:headerReference w:type="default" r:id="rId13"/>
       <w:pgSz w:w="11906" w:h="16838"/>
       <w:pgMar w:top="1440" w:right="1335" w:bottom="1440" w:left="1334" w:header="708" w:footer="708" w:gutter="0"/>
       <w:cols w:space="708"/>
@@ -431,6 +2968,140 @@
 <file path=word/numbering.xml><?xml version="1.0" encoding="utf-8"?>
 <w:numbering xmlns:wpc="http://schemas.microsoft.com/office/word/2010/wordprocessingCanvas" xmlns:cx="http://schemas.microsoft.com/office/drawing/2014/chartex" xmlns:cx1="http://schemas.microsoft.com/office/drawing/2015/9/8/chartex" xmlns:cx2="http://schemas.microsoft.com/office/drawing/2015/10/21/chartex" xmlns:cx3="http://schemas.microsoft.com/office/drawing/2016/5/9/chartex" xmlns:cx4="http://schemas.microsoft.com/office/drawing/2016/5/10/chartex" xmlns:cx5="http://schemas.microsoft.com/office/drawing/2016/5/11/chartex" xmlns:cx6="http://schemas.microsoft.com/office/drawing/2016/5/12/chartex" xmlns:cx7="http://schemas.microsoft.com/office/drawing/2016/5/13/chartex" xmlns:cx8="http://schemas.microsoft.com/office/drawing/2016/5/14/chartex" xmlns:mc="http://schemas.openxmlformats.org/markup-compatibility/2006" xmlns:aink="http://schemas.microsoft.com/office/drawing/2016/ink" xmlns:am3d="http://schemas.microsoft.com/office/drawing/2017/model3d" xmlns:o="urn:schemas-microsoft-com:office:office" xmlns:r="http://schemas.openxmlformats.org/officeDocument/2006/relationships" xmlns:m="http://schemas.openxmlformats.org/officeDocument/2006/math" xmlns:v="urn:schemas-microsoft-com:vml" xmlns:wp14="http://schemas.microsoft.com/office/word/2010/wordprocessingDrawing" xmlns:wp="http://schemas.openxmlformats.org/drawingml/2006/wordprocessingDrawing" xmlns:w10="urn:schemas-microsoft-com:office:word" xmlns:w="http://schemas.openxmlformats.org/wordprocessingml/2006/main" xmlns:w14="http://schemas.microsoft.com/office/word/2010/wordml" xmlns:w15="http://schemas.microsoft.com/office/word/2012/wordml" xmlns:w16cex="http://schemas.microsoft.com/office/word/2018/wordml/cex" xmlns:w16cid="http://schemas.microsoft.com/office/word/2016/wordml/cid" xmlns:w16="http://schemas.microsoft.com/office/word/2018/wordml" xmlns:w16sdtdh="http://schemas.microsoft.com/office/word/2020/wordml/sdtdatahash" xmlns:w16se="http://schemas.microsoft.com/office/word/2015/wordml/symex" xmlns:wpg="http://schemas.microsoft.com/office/word/2010/wordprocessingGroup" xmlns:wpi="http://schemas.microsoft.com/office/word/2010/wordprocessingInk" xmlns:wne="http://schemas.microsoft.com/office/word/2006/wordml" xmlns:wps="http://schemas.microsoft.com/office/word/2010/wordprocessingShape" mc:Ignorable="w14 w15 w16se w16cid w16 w16cex w16sdtdh wp14">
   <w:abstractNum w:abstractNumId="0" w15:restartNumberingAfterBreak="0">
+    <w:nsid w:val="FFFFFF89"/>
+    <w:multiLevelType w:val="singleLevel"/>
+    <w:tmpl w:val="7556DAF4"/>
+    <w:lvl w:ilvl="0">
+      <w:start w:val="1"/>
+      <w:numFmt w:val="bullet"/>
+      <w:pStyle w:val="ListBullet"/>
+      <w:lvlText w:val=""/>
+      <w:lvlJc w:val="left"/>
+      <w:pPr>
+        <w:tabs>
+          <w:tab w:val="num" w:pos="360"/>
+        </w:tabs>
+        <w:ind w:left="360" w:hanging="360"/>
+      </w:pPr>
+      <w:rPr>
+        <w:rFonts w:ascii="Symbol" w:hAnsi="Symbol" w:hint="default"/>
+      </w:rPr>
+    </w:lvl>
+  </w:abstractNum>
+  <w:abstractNum w:abstractNumId="1" w15:restartNumberingAfterBreak="0">
+    <w:nsid w:val="0EE773B4"/>
+    <w:multiLevelType w:val="multilevel"/>
+    <w:tmpl w:val="34A2BC8C"/>
+    <w:lvl w:ilvl="0">
+      <w:start w:val="1"/>
+      <w:numFmt w:val="decimal"/>
+      <w:lvlText w:val="%1."/>
+      <w:lvlJc w:val="left"/>
+      <w:pPr>
+        <w:tabs>
+          <w:tab w:val="num" w:pos="720"/>
+        </w:tabs>
+        <w:ind w:left="720" w:hanging="360"/>
+      </w:pPr>
+    </w:lvl>
+    <w:lvl w:ilvl="1" w:tentative="1">
+      <w:start w:val="1"/>
+      <w:numFmt w:val="decimal"/>
+      <w:lvlText w:val="%2."/>
+      <w:lvlJc w:val="left"/>
+      <w:pPr>
+        <w:tabs>
+          <w:tab w:val="num" w:pos="1440"/>
+        </w:tabs>
+        <w:ind w:left="1440" w:hanging="360"/>
+      </w:pPr>
+    </w:lvl>
+    <w:lvl w:ilvl="2" w:tentative="1">
+      <w:start w:val="1"/>
+      <w:numFmt w:val="decimal"/>
+      <w:lvlText w:val="%3."/>
+      <w:lvlJc w:val="left"/>
+      <w:pPr>
+        <w:tabs>
+          <w:tab w:val="num" w:pos="2160"/>
+        </w:tabs>
+        <w:ind w:left="2160" w:hanging="360"/>
+      </w:pPr>
+    </w:lvl>
+    <w:lvl w:ilvl="3" w:tentative="1">
+      <w:start w:val="1"/>
+      <w:numFmt w:val="decimal"/>
+      <w:lvlText w:val="%4."/>
+      <w:lvlJc w:val="left"/>
+      <w:pPr>
+        <w:tabs>
+          <w:tab w:val="num" w:pos="2880"/>
+        </w:tabs>
+        <w:ind w:left="2880" w:hanging="360"/>
+      </w:pPr>
+    </w:lvl>
+    <w:lvl w:ilvl="4" w:tentative="1">
+      <w:start w:val="1"/>
+      <w:numFmt w:val="decimal"/>
+      <w:lvlText w:val="%5."/>
+      <w:lvlJc w:val="left"/>
+      <w:pPr>
+        <w:tabs>
+          <w:tab w:val="num" w:pos="3600"/>
+        </w:tabs>
+        <w:ind w:left="3600" w:hanging="360"/>
+      </w:pPr>
+    </w:lvl>
+    <w:lvl w:ilvl="5" w:tentative="1">
+      <w:start w:val="1"/>
+      <w:numFmt w:val="decimal"/>
+      <w:lvlText w:val="%6."/>
+      <w:lvlJc w:val="left"/>
+      <w:pPr>
+        <w:tabs>
+          <w:tab w:val="num" w:pos="4320"/>
+        </w:tabs>
+        <w:ind w:left="4320" w:hanging="360"/>
+      </w:pPr>
+    </w:lvl>
+    <w:lvl w:ilvl="6" w:tentative="1">
+      <w:start w:val="1"/>
+      <w:numFmt w:val="decimal"/>
+      <w:lvlText w:val="%7."/>
+      <w:lvlJc w:val="left"/>
+      <w:pPr>
+        <w:tabs>
+          <w:tab w:val="num" w:pos="5040"/>
+        </w:tabs>
+        <w:ind w:left="5040" w:hanging="360"/>
+      </w:pPr>
+    </w:lvl>
+    <w:lvl w:ilvl="7" w:tentative="1">
+      <w:start w:val="1"/>
+      <w:numFmt w:val="decimal"/>
+      <w:lvlText w:val="%8."/>
+      <w:lvlJc w:val="left"/>
+      <w:pPr>
+        <w:tabs>
+          <w:tab w:val="num" w:pos="5760"/>
+        </w:tabs>
+        <w:ind w:left="5760" w:hanging="360"/>
+      </w:pPr>
+    </w:lvl>
+    <w:lvl w:ilvl="8" w:tentative="1">
+      <w:start w:val="1"/>
+      <w:numFmt w:val="decimal"/>
+      <w:lvlText w:val="%9."/>
+      <w:lvlJc w:val="left"/>
+      <w:pPr>
+        <w:tabs>
+          <w:tab w:val="num" w:pos="6480"/>
+        </w:tabs>
+        <w:ind w:left="6480" w:hanging="360"/>
+      </w:pPr>
+    </w:lvl>
+  </w:abstractNum>
+  <w:abstractNum w:abstractNumId="2" w15:restartNumberingAfterBreak="0">
     <w:nsid w:val="15F100D5"/>
     <w:multiLevelType w:val="hybridMultilevel"/>
     <w:tmpl w:val="192CF952"/>
@@ -543,7 +3214,156 @@
       </w:rPr>
     </w:lvl>
   </w:abstractNum>
-  <w:abstractNum w:abstractNumId="1" w15:restartNumberingAfterBreak="0">
+  <w:abstractNum w:abstractNumId="3" w15:restartNumberingAfterBreak="0">
+    <w:nsid w:val="22D91EE8"/>
+    <w:multiLevelType w:val="multilevel"/>
+    <w:tmpl w:val="D6A4D7D8"/>
+    <w:lvl w:ilvl="0">
+      <w:start w:val="1"/>
+      <w:numFmt w:val="bullet"/>
+      <w:lvlText w:val=""/>
+      <w:lvlJc w:val="left"/>
+      <w:pPr>
+        <w:tabs>
+          <w:tab w:val="num" w:pos="720"/>
+        </w:tabs>
+        <w:ind w:left="720" w:hanging="360"/>
+      </w:pPr>
+      <w:rPr>
+        <w:rFonts w:ascii="Symbol" w:hAnsi="Symbol" w:hint="default"/>
+        <w:sz w:val="20"/>
+      </w:rPr>
+    </w:lvl>
+    <w:lvl w:ilvl="1" w:tentative="1">
+      <w:start w:val="1"/>
+      <w:numFmt w:val="bullet"/>
+      <w:lvlText w:val="o"/>
+      <w:lvlJc w:val="left"/>
+      <w:pPr>
+        <w:tabs>
+          <w:tab w:val="num" w:pos="1440"/>
+        </w:tabs>
+        <w:ind w:left="1440" w:hanging="360"/>
+      </w:pPr>
+      <w:rPr>
+        <w:rFonts w:ascii="Courier New" w:hAnsi="Courier New" w:hint="default"/>
+        <w:sz w:val="20"/>
+      </w:rPr>
+    </w:lvl>
+    <w:lvl w:ilvl="2" w:tentative="1">
+      <w:start w:val="1"/>
+      <w:numFmt w:val="bullet"/>
+      <w:lvlText w:val=""/>
+      <w:lvlJc w:val="left"/>
+      <w:pPr>
+        <w:tabs>
+          <w:tab w:val="num" w:pos="2160"/>
+        </w:tabs>
+        <w:ind w:left="2160" w:hanging="360"/>
+      </w:pPr>
+      <w:rPr>
+        <w:rFonts w:ascii="Wingdings" w:hAnsi="Wingdings" w:hint="default"/>
+        <w:sz w:val="20"/>
+      </w:rPr>
+    </w:lvl>
+    <w:lvl w:ilvl="3" w:tentative="1">
+      <w:start w:val="1"/>
+      <w:numFmt w:val="bullet"/>
+      <w:lvlText w:val=""/>
+      <w:lvlJc w:val="left"/>
+      <w:pPr>
+        <w:tabs>
+          <w:tab w:val="num" w:pos="2880"/>
+        </w:tabs>
+        <w:ind w:left="2880" w:hanging="360"/>
+      </w:pPr>
+      <w:rPr>
+        <w:rFonts w:ascii="Wingdings" w:hAnsi="Wingdings" w:hint="default"/>
+        <w:sz w:val="20"/>
+      </w:rPr>
+    </w:lvl>
+    <w:lvl w:ilvl="4" w:tentative="1">
+      <w:start w:val="1"/>
+      <w:numFmt w:val="bullet"/>
+      <w:lvlText w:val=""/>
+      <w:lvlJc w:val="left"/>
+      <w:pPr>
+        <w:tabs>
+          <w:tab w:val="num" w:pos="3600"/>
+        </w:tabs>
+        <w:ind w:left="3600" w:hanging="360"/>
+      </w:pPr>
+      <w:rPr>
+        <w:rFonts w:ascii="Wingdings" w:hAnsi="Wingdings" w:hint="default"/>
+        <w:sz w:val="20"/>
+      </w:rPr>
+    </w:lvl>
+    <w:lvl w:ilvl="5" w:tentative="1">
+      <w:start w:val="1"/>
+      <w:numFmt w:val="bullet"/>
+      <w:lvlText w:val=""/>
+      <w:lvlJc w:val="left"/>
+      <w:pPr>
+        <w:tabs>
+          <w:tab w:val="num" w:pos="4320"/>
+        </w:tabs>
+        <w:ind w:left="4320" w:hanging="360"/>
+      </w:pPr>
+      <w:rPr>
+        <w:rFonts w:ascii="Wingdings" w:hAnsi="Wingdings" w:hint="default"/>
+        <w:sz w:val="20"/>
+      </w:rPr>
+    </w:lvl>
+    <w:lvl w:ilvl="6" w:tentative="1">
+      <w:start w:val="1"/>
+      <w:numFmt w:val="bullet"/>
+      <w:lvlText w:val=""/>
+      <w:lvlJc w:val="left"/>
+      <w:pPr>
+        <w:tabs>
+          <w:tab w:val="num" w:pos="5040"/>
+        </w:tabs>
+        <w:ind w:left="5040" w:hanging="360"/>
+      </w:pPr>
+      <w:rPr>
+        <w:rFonts w:ascii="Wingdings" w:hAnsi="Wingdings" w:hint="default"/>
+        <w:sz w:val="20"/>
+      </w:rPr>
+    </w:lvl>
+    <w:lvl w:ilvl="7" w:tentative="1">
+      <w:start w:val="1"/>
+      <w:numFmt w:val="bullet"/>
+      <w:lvlText w:val=""/>
+      <w:lvlJc w:val="left"/>
+      <w:pPr>
+        <w:tabs>
+          <w:tab w:val="num" w:pos="5760"/>
+        </w:tabs>
+        <w:ind w:left="5760" w:hanging="360"/>
+      </w:pPr>
+      <w:rPr>
+        <w:rFonts w:ascii="Wingdings" w:hAnsi="Wingdings" w:hint="default"/>
+        <w:sz w:val="20"/>
+      </w:rPr>
+    </w:lvl>
+    <w:lvl w:ilvl="8" w:tentative="1">
+      <w:start w:val="1"/>
+      <w:numFmt w:val="bullet"/>
+      <w:lvlText w:val=""/>
+      <w:lvlJc w:val="left"/>
+      <w:pPr>
+        <w:tabs>
+          <w:tab w:val="num" w:pos="6480"/>
+        </w:tabs>
+        <w:ind w:left="6480" w:hanging="360"/>
+      </w:pPr>
+      <w:rPr>
+        <w:rFonts w:ascii="Wingdings" w:hAnsi="Wingdings" w:hint="default"/>
+        <w:sz w:val="20"/>
+      </w:rPr>
+    </w:lvl>
+  </w:abstractNum>
+  <w:abstractNum w:abstractNumId="4" w15:restartNumberingAfterBreak="0">
     <w:nsid w:val="28515C1C"/>
     <w:multiLevelType w:val="multilevel"/>
     <w:tmpl w:val="F1CA59E2"/>
@@ -692,7 +3512,7 @@
       </w:rPr>
     </w:lvl>
   </w:abstractNum>
-  <w:abstractNum w:abstractNumId="2" w15:restartNumberingAfterBreak="0">
+  <w:abstractNum w:abstractNumId="5" w15:restartNumberingAfterBreak="0">
     <w:nsid w:val="28E63826"/>
     <w:multiLevelType w:val="multilevel"/>
     <w:tmpl w:val="7A42D132"/>
@@ -841,14 +3661,692 @@
       </w:rPr>
     </w:lvl>
   </w:abstractNum>
+  <w:abstractNum w:abstractNumId="6" w15:restartNumberingAfterBreak="0">
+    <w:nsid w:val="3128104C"/>
+    <w:multiLevelType w:val="hybridMultilevel"/>
+    <w:tmpl w:val="E586CEFA"/>
+    <w:lvl w:ilvl="0" w:tplc="04090001">
+      <w:start w:val="1"/>
+      <w:numFmt w:val="bullet"/>
+      <w:lvlText w:val=""/>
+      <w:lvlJc w:val="left"/>
+      <w:pPr>
+        <w:ind w:left="720" w:hanging="360"/>
+      </w:pPr>
+      <w:rPr>
+        <w:rFonts w:ascii="Symbol" w:hAnsi="Symbol" w:hint="default"/>
+      </w:rPr>
+    </w:lvl>
+    <w:lvl w:ilvl="1" w:tplc="04090003" w:tentative="1">
+      <w:start w:val="1"/>
+      <w:numFmt w:val="bullet"/>
+      <w:lvlText w:val="o"/>
+      <w:lvlJc w:val="left"/>
+      <w:pPr>
+        <w:ind w:left="1440" w:hanging="360"/>
+      </w:pPr>
+      <w:rPr>
+        <w:rFonts w:ascii="Courier New" w:hAnsi="Courier New" w:cs="Courier New" w:hint="default"/>
+      </w:rPr>
+    </w:lvl>
+    <w:lvl w:ilvl="2" w:tplc="04090005" w:tentative="1">
+      <w:start w:val="1"/>
+      <w:numFmt w:val="bullet"/>
+      <w:lvlText w:val=""/>
+      <w:lvlJc w:val="left"/>
+      <w:pPr>
+        <w:ind w:left="2160" w:hanging="360"/>
+      </w:pPr>
+      <w:rPr>
+        <w:rFonts w:ascii="Wingdings" w:hAnsi="Wingdings" w:hint="default"/>
+      </w:rPr>
+    </w:lvl>
+    <w:lvl w:ilvl="3" w:tplc="04090001" w:tentative="1">
+      <w:start w:val="1"/>
+      <w:numFmt w:val="bullet"/>
+      <w:lvlText w:val=""/>
+      <w:lvlJc w:val="left"/>
+      <w:pPr>
+        <w:ind w:left="2880" w:hanging="360"/>
+      </w:pPr>
+      <w:rPr>
+        <w:rFonts w:ascii="Symbol" w:hAnsi="Symbol" w:hint="default"/>
+      </w:rPr>
+    </w:lvl>
+    <w:lvl w:ilvl="4" w:tplc="04090003" w:tentative="1">
+      <w:start w:val="1"/>
+      <w:numFmt w:val="bullet"/>
+      <w:lvlText w:val="o"/>
+      <w:lvlJc w:val="left"/>
+      <w:pPr>
+        <w:ind w:left="3600" w:hanging="360"/>
+      </w:pPr>
+      <w:rPr>
+        <w:rFonts w:ascii="Courier New" w:hAnsi="Courier New" w:cs="Courier New" w:hint="default"/>
+      </w:rPr>
+    </w:lvl>
+    <w:lvl w:ilvl="5" w:tplc="04090005" w:tentative="1">
+      <w:start w:val="1"/>
+      <w:numFmt w:val="bullet"/>
+      <w:lvlText w:val=""/>
+      <w:lvlJc w:val="left"/>
+      <w:pPr>
+        <w:ind w:left="4320" w:hanging="360"/>
+      </w:pPr>
+      <w:rPr>
+        <w:rFonts w:ascii="Wingdings" w:hAnsi="Wingdings" w:hint="default"/>
+      </w:rPr>
+    </w:lvl>
+    <w:lvl w:ilvl="6" w:tplc="04090001" w:tentative="1">
+      <w:start w:val="1"/>
+      <w:numFmt w:val="bullet"/>
+      <w:lvlText w:val=""/>
+      <w:lvlJc w:val="left"/>
+      <w:pPr>
+        <w:ind w:left="5040" w:hanging="360"/>
+      </w:pPr>
+      <w:rPr>
+        <w:rFonts w:ascii="Symbol" w:hAnsi="Symbol" w:hint="default"/>
+      </w:rPr>
+    </w:lvl>
+    <w:lvl w:ilvl="7" w:tplc="04090003" w:tentative="1">
+      <w:start w:val="1"/>
+      <w:numFmt w:val="bullet"/>
+      <w:lvlText w:val="o"/>
+      <w:lvlJc w:val="left"/>
+      <w:pPr>
+        <w:ind w:left="5760" w:hanging="360"/>
+      </w:pPr>
+      <w:rPr>
+        <w:rFonts w:ascii="Courier New" w:hAnsi="Courier New" w:cs="Courier New" w:hint="default"/>
+      </w:rPr>
+    </w:lvl>
+    <w:lvl w:ilvl="8" w:tplc="04090005" w:tentative="1">
+      <w:start w:val="1"/>
+      <w:numFmt w:val="bullet"/>
+      <w:lvlText w:val=""/>
+      <w:lvlJc w:val="left"/>
+      <w:pPr>
+        <w:ind w:left="6480" w:hanging="360"/>
+      </w:pPr>
+      <w:rPr>
+        <w:rFonts w:ascii="Wingdings" w:hAnsi="Wingdings" w:hint="default"/>
+      </w:rPr>
+    </w:lvl>
+  </w:abstractNum>
+  <w:abstractNum w:abstractNumId="7" w15:restartNumberingAfterBreak="0">
+    <w:nsid w:val="314C5A6F"/>
+    <w:multiLevelType w:val="hybridMultilevel"/>
+    <w:tmpl w:val="5A8E552A"/>
+    <w:lvl w:ilvl="0" w:tplc="04090001">
+      <w:start w:val="1"/>
+      <w:numFmt w:val="bullet"/>
+      <w:lvlText w:val=""/>
+      <w:lvlJc w:val="left"/>
+      <w:pPr>
+        <w:ind w:left="1440" w:hanging="360"/>
+      </w:pPr>
+      <w:rPr>
+        <w:rFonts w:ascii="Symbol" w:hAnsi="Symbol" w:hint="default"/>
+      </w:rPr>
+    </w:lvl>
+    <w:lvl w:ilvl="1" w:tplc="04090003" w:tentative="1">
+      <w:start w:val="1"/>
+      <w:numFmt w:val="bullet"/>
+      <w:lvlText w:val="o"/>
+      <w:lvlJc w:val="left"/>
+      <w:pPr>
+        <w:ind w:left="2160" w:hanging="360"/>
+      </w:pPr>
+      <w:rPr>
+        <w:rFonts w:ascii="Courier New" w:hAnsi="Courier New" w:cs="Courier New" w:hint="default"/>
+      </w:rPr>
+    </w:lvl>
+    <w:lvl w:ilvl="2" w:tplc="04090005" w:tentative="1">
+      <w:start w:val="1"/>
+      <w:numFmt w:val="bullet"/>
+      <w:lvlText w:val=""/>
+      <w:lvlJc w:val="left"/>
+      <w:pPr>
+        <w:ind w:left="2880" w:hanging="360"/>
+      </w:pPr>
+      <w:rPr>
+        <w:rFonts w:ascii="Wingdings" w:hAnsi="Wingdings" w:hint="default"/>
+      </w:rPr>
+    </w:lvl>
+    <w:lvl w:ilvl="3" w:tplc="04090001" w:tentative="1">
+      <w:start w:val="1"/>
+      <w:numFmt w:val="bullet"/>
+      <w:lvlText w:val=""/>
+      <w:lvlJc w:val="left"/>
+      <w:pPr>
+        <w:ind w:left="3600" w:hanging="360"/>
+      </w:pPr>
+      <w:rPr>
+        <w:rFonts w:ascii="Symbol" w:hAnsi="Symbol" w:hint="default"/>
+      </w:rPr>
+    </w:lvl>
+    <w:lvl w:ilvl="4" w:tplc="04090003" w:tentative="1">
+      <w:start w:val="1"/>
+      <w:numFmt w:val="bullet"/>
+      <w:lvlText w:val="o"/>
+      <w:lvlJc w:val="left"/>
+      <w:pPr>
+        <w:ind w:left="4320" w:hanging="360"/>
+      </w:pPr>
+      <w:rPr>
+        <w:rFonts w:ascii="Courier New" w:hAnsi="Courier New" w:cs="Courier New" w:hint="default"/>
+      </w:rPr>
+    </w:lvl>
+    <w:lvl w:ilvl="5" w:tplc="04090005" w:tentative="1">
+      <w:start w:val="1"/>
+      <w:numFmt w:val="bullet"/>
+      <w:lvlText w:val=""/>
+      <w:lvlJc w:val="left"/>
+      <w:pPr>
+        <w:ind w:left="5040" w:hanging="360"/>
+      </w:pPr>
+      <w:rPr>
+        <w:rFonts w:ascii="Wingdings" w:hAnsi="Wingdings" w:hint="default"/>
+      </w:rPr>
+    </w:lvl>
+    <w:lvl w:ilvl="6" w:tplc="04090001" w:tentative="1">
+      <w:start w:val="1"/>
+      <w:numFmt w:val="bullet"/>
+      <w:lvlText w:val=""/>
+      <w:lvlJc w:val="left"/>
+      <w:pPr>
+        <w:ind w:left="5760" w:hanging="360"/>
+      </w:pPr>
+      <w:rPr>
+        <w:rFonts w:ascii="Symbol" w:hAnsi="Symbol" w:hint="default"/>
+      </w:rPr>
+    </w:lvl>
+    <w:lvl w:ilvl="7" w:tplc="04090003" w:tentative="1">
+      <w:start w:val="1"/>
+      <w:numFmt w:val="bullet"/>
+      <w:lvlText w:val="o"/>
+      <w:lvlJc w:val="left"/>
+      <w:pPr>
+        <w:ind w:left="6480" w:hanging="360"/>
+      </w:pPr>
+      <w:rPr>
+        <w:rFonts w:ascii="Courier New" w:hAnsi="Courier New" w:cs="Courier New" w:hint="default"/>
+      </w:rPr>
+    </w:lvl>
+    <w:lvl w:ilvl="8" w:tplc="04090005" w:tentative="1">
+      <w:start w:val="1"/>
+      <w:numFmt w:val="bullet"/>
+      <w:lvlText w:val=""/>
+      <w:lvlJc w:val="left"/>
+      <w:pPr>
+        <w:ind w:left="7200" w:hanging="360"/>
+      </w:pPr>
+      <w:rPr>
+        <w:rFonts w:ascii="Wingdings" w:hAnsi="Wingdings" w:hint="default"/>
+      </w:rPr>
+    </w:lvl>
+  </w:abstractNum>
+  <w:abstractNum w:abstractNumId="8" w15:restartNumberingAfterBreak="0">
+    <w:nsid w:val="4007142F"/>
+    <w:multiLevelType w:val="hybridMultilevel"/>
+    <w:tmpl w:val="0DEECF8C"/>
+    <w:lvl w:ilvl="0" w:tplc="04090001">
+      <w:start w:val="1"/>
+      <w:numFmt w:val="bullet"/>
+      <w:lvlText w:val=""/>
+      <w:lvlJc w:val="left"/>
+      <w:pPr>
+        <w:ind w:left="720" w:hanging="360"/>
+      </w:pPr>
+      <w:rPr>
+        <w:rFonts w:ascii="Symbol" w:hAnsi="Symbol" w:hint="default"/>
+      </w:rPr>
+    </w:lvl>
+    <w:lvl w:ilvl="1" w:tplc="04090003" w:tentative="1">
+      <w:start w:val="1"/>
+      <w:numFmt w:val="bullet"/>
+      <w:lvlText w:val="o"/>
+      <w:lvlJc w:val="left"/>
+      <w:pPr>
+        <w:ind w:left="1440" w:hanging="360"/>
+      </w:pPr>
+      <w:rPr>
+        <w:rFonts w:ascii="Courier New" w:hAnsi="Courier New" w:cs="Courier New" w:hint="default"/>
+      </w:rPr>
+    </w:lvl>
+    <w:lvl w:ilvl="2" w:tplc="04090005" w:tentative="1">
+      <w:start w:val="1"/>
+      <w:numFmt w:val="bullet"/>
+      <w:lvlText w:val=""/>
+      <w:lvlJc w:val="left"/>
+      <w:pPr>
+        <w:ind w:left="2160" w:hanging="360"/>
+      </w:pPr>
+      <w:rPr>
+        <w:rFonts w:ascii="Wingdings" w:hAnsi="Wingdings" w:hint="default"/>
+      </w:rPr>
+    </w:lvl>
+    <w:lvl w:ilvl="3" w:tplc="04090001" w:tentative="1">
+      <w:start w:val="1"/>
+      <w:numFmt w:val="bullet"/>
+      <w:lvlText w:val=""/>
+      <w:lvlJc w:val="left"/>
+      <w:pPr>
+        <w:ind w:left="2880" w:hanging="360"/>
+      </w:pPr>
+      <w:rPr>
+        <w:rFonts w:ascii="Symbol" w:hAnsi="Symbol" w:hint="default"/>
+      </w:rPr>
+    </w:lvl>
+    <w:lvl w:ilvl="4" w:tplc="04090003" w:tentative="1">
+      <w:start w:val="1"/>
+      <w:numFmt w:val="bullet"/>
+      <w:lvlText w:val="o"/>
+      <w:lvlJc w:val="left"/>
+      <w:pPr>
+        <w:ind w:left="3600" w:hanging="360"/>
+      </w:pPr>
+      <w:rPr>
+        <w:rFonts w:ascii="Courier New" w:hAnsi="Courier New" w:cs="Courier New" w:hint="default"/>
+      </w:rPr>
+    </w:lvl>
+    <w:lvl w:ilvl="5" w:tplc="04090005" w:tentative="1">
+      <w:start w:val="1"/>
+      <w:numFmt w:val="bullet"/>
+      <w:lvlText w:val=""/>
+      <w:lvlJc w:val="left"/>
+      <w:pPr>
+        <w:ind w:left="4320" w:hanging="360"/>
+      </w:pPr>
+      <w:rPr>
+        <w:rFonts w:ascii="Wingdings" w:hAnsi="Wingdings" w:hint="default"/>
+      </w:rPr>
+    </w:lvl>
+    <w:lvl w:ilvl="6" w:tplc="04090001" w:tentative="1">
+      <w:start w:val="1"/>
+      <w:numFmt w:val="bullet"/>
+      <w:lvlText w:val=""/>
+      <w:lvlJc w:val="left"/>
+      <w:pPr>
+        <w:ind w:left="5040" w:hanging="360"/>
+      </w:pPr>
+      <w:rPr>
+        <w:rFonts w:ascii="Symbol" w:hAnsi="Symbol" w:hint="default"/>
+      </w:rPr>
+    </w:lvl>
+    <w:lvl w:ilvl="7" w:tplc="04090003" w:tentative="1">
+      <w:start w:val="1"/>
+      <w:numFmt w:val="bullet"/>
+      <w:lvlText w:val="o"/>
+      <w:lvlJc w:val="left"/>
+      <w:pPr>
+        <w:ind w:left="5760" w:hanging="360"/>
+      </w:pPr>
+      <w:rPr>
+        <w:rFonts w:ascii="Courier New" w:hAnsi="Courier New" w:cs="Courier New" w:hint="default"/>
+      </w:rPr>
+    </w:lvl>
+    <w:lvl w:ilvl="8" w:tplc="04090005" w:tentative="1">
+      <w:start w:val="1"/>
+      <w:numFmt w:val="bullet"/>
+      <w:lvlText w:val=""/>
+      <w:lvlJc w:val="left"/>
+      <w:pPr>
+        <w:ind w:left="6480" w:hanging="360"/>
+      </w:pPr>
+      <w:rPr>
+        <w:rFonts w:ascii="Wingdings" w:hAnsi="Wingdings" w:hint="default"/>
+      </w:rPr>
+    </w:lvl>
+  </w:abstractNum>
+  <w:abstractNum w:abstractNumId="9" w15:restartNumberingAfterBreak="0">
+    <w:nsid w:val="54382CB9"/>
+    <w:multiLevelType w:val="hybridMultilevel"/>
+    <w:tmpl w:val="E8080EE0"/>
+    <w:lvl w:ilvl="0" w:tplc="04090001">
+      <w:start w:val="1"/>
+      <w:numFmt w:val="bullet"/>
+      <w:lvlText w:val=""/>
+      <w:lvlJc w:val="left"/>
+      <w:pPr>
+        <w:ind w:left="720" w:hanging="360"/>
+      </w:pPr>
+      <w:rPr>
+        <w:rFonts w:ascii="Symbol" w:hAnsi="Symbol" w:hint="default"/>
+      </w:rPr>
+    </w:lvl>
+    <w:lvl w:ilvl="1" w:tplc="04090003" w:tentative="1">
+      <w:start w:val="1"/>
+      <w:numFmt w:val="bullet"/>
+      <w:lvlText w:val="o"/>
+      <w:lvlJc w:val="left"/>
+      <w:pPr>
+        <w:ind w:left="1440" w:hanging="360"/>
+      </w:pPr>
+      <w:rPr>
+        <w:rFonts w:ascii="Courier New" w:hAnsi="Courier New" w:cs="Courier New" w:hint="default"/>
+      </w:rPr>
+    </w:lvl>
+    <w:lvl w:ilvl="2" w:tplc="04090005" w:tentative="1">
+      <w:start w:val="1"/>
+      <w:numFmt w:val="bullet"/>
+      <w:lvlText w:val=""/>
+      <w:lvlJc w:val="left"/>
+      <w:pPr>
+        <w:ind w:left="2160" w:hanging="360"/>
+      </w:pPr>
+      <w:rPr>
+        <w:rFonts w:ascii="Wingdings" w:hAnsi="Wingdings" w:hint="default"/>
+      </w:rPr>
+    </w:lvl>
+    <w:lvl w:ilvl="3" w:tplc="04090001" w:tentative="1">
+      <w:start w:val="1"/>
+      <w:numFmt w:val="bullet"/>
+      <w:lvlText w:val=""/>
+      <w:lvlJc w:val="left"/>
+      <w:pPr>
+        <w:ind w:left="2880" w:hanging="360"/>
+      </w:pPr>
+      <w:rPr>
+        <w:rFonts w:ascii="Symbol" w:hAnsi="Symbol" w:hint="default"/>
+      </w:rPr>
+    </w:lvl>
+    <w:lvl w:ilvl="4" w:tplc="04090003" w:tentative="1">
+      <w:start w:val="1"/>
+      <w:numFmt w:val="bullet"/>
+      <w:lvlText w:val="o"/>
+      <w:lvlJc w:val="left"/>
+      <w:pPr>
+        <w:ind w:left="3600" w:hanging="360"/>
+      </w:pPr>
+      <w:rPr>
+        <w:rFonts w:ascii="Courier New" w:hAnsi="Courier New" w:cs="Courier New" w:hint="default"/>
+      </w:rPr>
+    </w:lvl>
+    <w:lvl w:ilvl="5" w:tplc="04090005" w:tentative="1">
+      <w:start w:val="1"/>
+      <w:numFmt w:val="bullet"/>
+      <w:lvlText w:val=""/>
+      <w:lvlJc w:val="left"/>
+      <w:pPr>
+        <w:ind w:left="4320" w:hanging="360"/>
+      </w:pPr>
+      <w:rPr>
+        <w:rFonts w:ascii="Wingdings" w:hAnsi="Wingdings" w:hint="default"/>
+      </w:rPr>
+    </w:lvl>
+    <w:lvl w:ilvl="6" w:tplc="04090001" w:tentative="1">
+      <w:start w:val="1"/>
+      <w:numFmt w:val="bullet"/>
+      <w:lvlText w:val=""/>
+      <w:lvlJc w:val="left"/>
+      <w:pPr>
+        <w:ind w:left="5040" w:hanging="360"/>
+      </w:pPr>
+      <w:rPr>
+        <w:rFonts w:ascii="Symbol" w:hAnsi="Symbol" w:hint="default"/>
+      </w:rPr>
+    </w:lvl>
+    <w:lvl w:ilvl="7" w:tplc="04090003" w:tentative="1">
+      <w:start w:val="1"/>
+      <w:numFmt w:val="bullet"/>
+      <w:lvlText w:val="o"/>
+      <w:lvlJc w:val="left"/>
+      <w:pPr>
+        <w:ind w:left="5760" w:hanging="360"/>
+      </w:pPr>
+      <w:rPr>
+        <w:rFonts w:ascii="Courier New" w:hAnsi="Courier New" w:cs="Courier New" w:hint="default"/>
+      </w:rPr>
+    </w:lvl>
+    <w:lvl w:ilvl="8" w:tplc="04090005" w:tentative="1">
+      <w:start w:val="1"/>
+      <w:numFmt w:val="bullet"/>
+      <w:lvlText w:val=""/>
+      <w:lvlJc w:val="left"/>
+      <w:pPr>
+        <w:ind w:left="6480" w:hanging="360"/>
+      </w:pPr>
+      <w:rPr>
+        <w:rFonts w:ascii="Wingdings" w:hAnsi="Wingdings" w:hint="default"/>
+      </w:rPr>
+    </w:lvl>
+  </w:abstractNum>
+  <w:abstractNum w:abstractNumId="10" w15:restartNumberingAfterBreak="0">
+    <w:nsid w:val="73817D45"/>
+    <w:multiLevelType w:val="hybridMultilevel"/>
+    <w:tmpl w:val="0A6049D0"/>
+    <w:lvl w:ilvl="0" w:tplc="04090001">
+      <w:start w:val="1"/>
+      <w:numFmt w:val="bullet"/>
+      <w:lvlText w:val=""/>
+      <w:lvlJc w:val="left"/>
+      <w:pPr>
+        <w:ind w:left="720" w:hanging="360"/>
+      </w:pPr>
+      <w:rPr>
+        <w:rFonts w:ascii="Symbol" w:hAnsi="Symbol" w:hint="default"/>
+      </w:rPr>
+    </w:lvl>
+    <w:lvl w:ilvl="1" w:tplc="04090003" w:tentative="1">
+      <w:start w:val="1"/>
+      <w:numFmt w:val="bullet"/>
+      <w:lvlText w:val="o"/>
+      <w:lvlJc w:val="left"/>
+      <w:pPr>
+        <w:ind w:left="1440" w:hanging="360"/>
+      </w:pPr>
+      <w:rPr>
+        <w:rFonts w:ascii="Courier New" w:hAnsi="Courier New" w:cs="Courier New" w:hint="default"/>
+      </w:rPr>
+    </w:lvl>
+    <w:lvl w:ilvl="2" w:tplc="04090005" w:tentative="1">
+      <w:start w:val="1"/>
+      <w:numFmt w:val="bullet"/>
+      <w:lvlText w:val=""/>
+      <w:lvlJc w:val="left"/>
+      <w:pPr>
+        <w:ind w:left="2160" w:hanging="360"/>
+      </w:pPr>
+      <w:rPr>
+        <w:rFonts w:ascii="Wingdings" w:hAnsi="Wingdings" w:hint="default"/>
+      </w:rPr>
+    </w:lvl>
+    <w:lvl w:ilvl="3" w:tplc="04090001" w:tentative="1">
+      <w:start w:val="1"/>
+      <w:numFmt w:val="bullet"/>
+      <w:lvlText w:val=""/>
+      <w:lvlJc w:val="left"/>
+      <w:pPr>
+        <w:ind w:left="2880" w:hanging="360"/>
+      </w:pPr>
+      <w:rPr>
+        <w:rFonts w:ascii="Symbol" w:hAnsi="Symbol" w:hint="default"/>
+      </w:rPr>
+    </w:lvl>
+    <w:lvl w:ilvl="4" w:tplc="04090003" w:tentative="1">
+      <w:start w:val="1"/>
+      <w:numFmt w:val="bullet"/>
+      <w:lvlText w:val="o"/>
+      <w:lvlJc w:val="left"/>
+      <w:pPr>
+        <w:ind w:left="3600" w:hanging="360"/>
+      </w:pPr>
+      <w:rPr>
+        <w:rFonts w:ascii="Courier New" w:hAnsi="Courier New" w:cs="Courier New" w:hint="default"/>
+      </w:rPr>
+    </w:lvl>
+    <w:lvl w:ilvl="5" w:tplc="04090005" w:tentative="1">
+      <w:start w:val="1"/>
+      <w:numFmt w:val="bullet"/>
+      <w:lvlText w:val=""/>
+      <w:lvlJc w:val="left"/>
+      <w:pPr>
+        <w:ind w:left="4320" w:hanging="360"/>
+      </w:pPr>
+      <w:rPr>
+        <w:rFonts w:ascii="Wingdings" w:hAnsi="Wingdings" w:hint="default"/>
+      </w:rPr>
+    </w:lvl>
+    <w:lvl w:ilvl="6" w:tplc="04090001" w:tentative="1">
+      <w:start w:val="1"/>
+      <w:numFmt w:val="bullet"/>
+      <w:lvlText w:val=""/>
+      <w:lvlJc w:val="left"/>
+      <w:pPr>
+        <w:ind w:left="5040" w:hanging="360"/>
+      </w:pPr>
+      <w:rPr>
+        <w:rFonts w:ascii="Symbol" w:hAnsi="Symbol" w:hint="default"/>
+      </w:rPr>
+    </w:lvl>
+    <w:lvl w:ilvl="7" w:tplc="04090003" w:tentative="1">
+      <w:start w:val="1"/>
+      <w:numFmt w:val="bullet"/>
+      <w:lvlText w:val="o"/>
+      <w:lvlJc w:val="left"/>
+      <w:pPr>
+        <w:ind w:left="5760" w:hanging="360"/>
+      </w:pPr>
+      <w:rPr>
+        <w:rFonts w:ascii="Courier New" w:hAnsi="Courier New" w:cs="Courier New" w:hint="default"/>
+      </w:rPr>
+    </w:lvl>
+    <w:lvl w:ilvl="8" w:tplc="04090005" w:tentative="1">
+      <w:start w:val="1"/>
+      <w:numFmt w:val="bullet"/>
+      <w:lvlText w:val=""/>
+      <w:lvlJc w:val="left"/>
+      <w:pPr>
+        <w:ind w:left="6480" w:hanging="360"/>
+      </w:pPr>
+      <w:rPr>
+        <w:rFonts w:ascii="Wingdings" w:hAnsi="Wingdings" w:hint="default"/>
+      </w:rPr>
+    </w:lvl>
+  </w:abstractNum>
+  <w:abstractNum w:abstractNumId="11" w15:restartNumberingAfterBreak="0">
+    <w:nsid w:val="7AC51B5E"/>
+    <w:multiLevelType w:val="hybridMultilevel"/>
+    <w:tmpl w:val="3DECEE62"/>
+    <w:lvl w:ilvl="0" w:tplc="0409000F">
+      <w:start w:val="1"/>
+      <w:numFmt w:val="decimal"/>
+      <w:lvlText w:val="%1."/>
+      <w:lvlJc w:val="left"/>
+      <w:pPr>
+        <w:ind w:left="720" w:hanging="360"/>
+      </w:pPr>
+    </w:lvl>
+    <w:lvl w:ilvl="1" w:tplc="04090019" w:tentative="1">
+      <w:start w:val="1"/>
+      <w:numFmt w:val="lowerLetter"/>
+      <w:lvlText w:val="%2."/>
+      <w:lvlJc w:val="left"/>
+      <w:pPr>
+        <w:ind w:left="1440" w:hanging="360"/>
+      </w:pPr>
+    </w:lvl>
+    <w:lvl w:ilvl="2" w:tplc="0409001B" w:tentative="1">
+      <w:start w:val="1"/>
+      <w:numFmt w:val="lowerRoman"/>
+      <w:lvlText w:val="%3."/>
+      <w:lvlJc w:val="right"/>
+      <w:pPr>
+        <w:ind w:left="2160" w:hanging="180"/>
+      </w:pPr>
+    </w:lvl>
+    <w:lvl w:ilvl="3" w:tplc="0409000F" w:tentative="1">
+      <w:start w:val="1"/>
+      <w:numFmt w:val="decimal"/>
+      <w:lvlText w:val="%4."/>
+      <w:lvlJc w:val="left"/>
+      <w:pPr>
+        <w:ind w:left="2880" w:hanging="360"/>
+      </w:pPr>
+    </w:lvl>
+    <w:lvl w:ilvl="4" w:tplc="04090019" w:tentative="1">
+      <w:start w:val="1"/>
+      <w:numFmt w:val="lowerLetter"/>
+      <w:lvlText w:val="%5."/>
+      <w:lvlJc w:val="left"/>
+      <w:pPr>
+        <w:ind w:left="3600" w:hanging="360"/>
+      </w:pPr>
+    </w:lvl>
+    <w:lvl w:ilvl="5" w:tplc="0409001B" w:tentative="1">
+      <w:start w:val="1"/>
+      <w:numFmt w:val="lowerRoman"/>
+      <w:lvlText w:val="%6."/>
+      <w:lvlJc w:val="right"/>
+      <w:pPr>
+        <w:ind w:left="4320" w:hanging="180"/>
+      </w:pPr>
+    </w:lvl>
+    <w:lvl w:ilvl="6" w:tplc="0409000F" w:tentative="1">
+      <w:start w:val="1"/>
+      <w:numFmt w:val="decimal"/>
+      <w:lvlText w:val="%7."/>
+      <w:lvlJc w:val="left"/>
+      <w:pPr>
+        <w:ind w:left="5040" w:hanging="360"/>
+      </w:pPr>
+    </w:lvl>
+    <w:lvl w:ilvl="7" w:tplc="04090019" w:tentative="1">
+      <w:start w:val="1"/>
+      <w:numFmt w:val="lowerLetter"/>
+      <w:lvlText w:val="%8."/>
+      <w:lvlJc w:val="left"/>
+      <w:pPr>
+        <w:ind w:left="5760" w:hanging="360"/>
+      </w:pPr>
+    </w:lvl>
+    <w:lvl w:ilvl="8" w:tplc="0409001B" w:tentative="1">
+      <w:start w:val="1"/>
+      <w:numFmt w:val="lowerRoman"/>
+      <w:lvlText w:val="%9."/>
+      <w:lvlJc w:val="right"/>
+      <w:pPr>
+        <w:ind w:left="6480" w:hanging="180"/>
+      </w:pPr>
+    </w:lvl>
+  </w:abstractNum>
   <w:num w:numId="1">
+    <w:abstractNumId w:val="2"/>
+  </w:num>
+  <w:num w:numId="2">
+    <w:abstractNumId w:val="5"/>
+  </w:num>
+  <w:num w:numId="3">
+    <w:abstractNumId w:val="4"/>
+  </w:num>
+  <w:num w:numId="4">
+    <w:abstractNumId w:val="1"/>
+  </w:num>
+  <w:num w:numId="5">
+    <w:abstractNumId w:val="10"/>
+  </w:num>
+  <w:num w:numId="6">
+    <w:abstractNumId w:val="7"/>
+  </w:num>
+  <w:num w:numId="7">
+    <w:abstractNumId w:val="6"/>
+  </w:num>
+  <w:num w:numId="8">
+    <w:abstractNumId w:val="11"/>
+  </w:num>
+  <w:num w:numId="9">
     <w:abstractNumId w:val="0"/>
   </w:num>
-  <w:num w:numId="2">
-    <w:abstractNumId w:val="2"/>
+  <w:num w:numId="10">
+    <w:abstractNumId w:val="9"/>
   </w:num>
-  <w:num w:numId="3">
-    <w:abstractNumId w:val="1"/>
+  <w:num w:numId="11">
+    <w:abstractNumId w:val="8"/>
+  </w:num>
+  <w:num w:numId="12">
+    <w:abstractNumId w:val="3"/>
   </w:num>
 </w:numbering>
 </file>
@@ -1255,6 +4753,27 @@
       <w:bidi/>
     </w:pPr>
   </w:style>
+  <w:style w:type="paragraph" w:styleId="Heading1">
+    <w:name w:val="heading 1"/>
+    <w:basedOn w:val="Normal"/>
+    <w:next w:val="Normal"/>
+    <w:link w:val="Heading1Char"/>
+    <w:uiPriority w:val="9"/>
+    <w:qFormat/>
+    <w:rsid w:val="0093689F"/>
+    <w:pPr>
+      <w:keepNext/>
+      <w:keepLines/>
+      <w:spacing w:before="240" w:after="0"/>
+      <w:outlineLvl w:val="0"/>
+    </w:pPr>
+    <w:rPr>
+      <w:rFonts w:asciiTheme="majorHAnsi" w:eastAsiaTheme="majorEastAsia" w:hAnsiTheme="majorHAnsi" w:cstheme="majorBidi"/>
+      <w:color w:val="2F5496" w:themeColor="accent1" w:themeShade="BF"/>
+      <w:sz w:val="32"/>
+      <w:szCs w:val="32"/>
+    </w:rPr>
+  </w:style>
   <w:style w:type="paragraph" w:styleId="Heading2">
     <w:name w:val="heading 2"/>
     <w:basedOn w:val="Normal"/>
@@ -1275,10 +4794,32 @@
       <w:szCs w:val="36"/>
     </w:rPr>
   </w:style>
+  <w:style w:type="paragraph" w:styleId="Heading3">
+    <w:name w:val="heading 3"/>
+    <w:basedOn w:val="Normal"/>
+    <w:next w:val="Normal"/>
+    <w:link w:val="Heading3Char"/>
+    <w:uiPriority w:val="9"/>
+    <w:semiHidden/>
+    <w:unhideWhenUsed/>
+    <w:qFormat/>
+    <w:rsid w:val="007937AF"/>
+    <w:pPr>
+      <w:keepNext/>
+      <w:keepLines/>
+      <w:spacing w:before="40" w:after="0"/>
+      <w:outlineLvl w:val="2"/>
+    </w:pPr>
+    <w:rPr>
+      <w:rFonts w:asciiTheme="majorHAnsi" w:eastAsiaTheme="majorEastAsia" w:hAnsiTheme="majorHAnsi" w:cstheme="majorBidi"/>
+      <w:color w:val="1F3763" w:themeColor="accent1" w:themeShade="7F"/>
+      <w:sz w:val="24"/>
+      <w:szCs w:val="24"/>
+    </w:rPr>
+  </w:style>
   <w:style w:type="character" w:default="1" w:styleId="DefaultParagraphFont">
     <w:name w:val="Default Paragraph Font"/>
     <w:uiPriority w:val="1"/>
-    <w:semiHidden/>
     <w:unhideWhenUsed/>
   </w:style>
   <w:style w:type="table" w:default="1" w:styleId="TableNormal">
@@ -1392,7 +4933,6 @@
     <w:name w:val="Normal (Web)"/>
     <w:basedOn w:val="Normal"/>
     <w:uiPriority w:val="99"/>
-    <w:semiHidden/>
     <w:unhideWhenUsed/>
     <w:rsid w:val="00D206A4"/>
     <w:pPr>
@@ -1409,7 +4949,6 @@
     <w:name w:val="Hyperlink"/>
     <w:basedOn w:val="DefaultParagraphFont"/>
     <w:uiPriority w:val="99"/>
-    <w:semiHidden/>
     <w:unhideWhenUsed/>
     <w:rsid w:val="00D206A4"/>
     <w:rPr>
@@ -1437,6 +4976,119 @@
     <w:rPr>
       <w:i/>
       <w:iCs/>
+    </w:rPr>
+  </w:style>
+  <w:style w:type="character" w:customStyle="1" w:styleId="Heading1Char">
+    <w:name w:val="Heading 1 Char"/>
+    <w:basedOn w:val="DefaultParagraphFont"/>
+    <w:link w:val="Heading1"/>
+    <w:uiPriority w:val="9"/>
+    <w:rsid w:val="0093689F"/>
+    <w:rPr>
+      <w:rFonts w:asciiTheme="majorHAnsi" w:eastAsiaTheme="majorEastAsia" w:hAnsiTheme="majorHAnsi" w:cstheme="majorBidi"/>
+      <w:color w:val="2F5496" w:themeColor="accent1" w:themeShade="BF"/>
+      <w:sz w:val="32"/>
+      <w:szCs w:val="32"/>
+    </w:rPr>
+  </w:style>
+  <w:style w:type="paragraph" w:styleId="ListParagraph">
+    <w:name w:val="List Paragraph"/>
+    <w:basedOn w:val="Normal"/>
+    <w:uiPriority w:val="34"/>
+    <w:qFormat/>
+    <w:rsid w:val="00EE216C"/>
+    <w:pPr>
+      <w:ind w:left="720"/>
+      <w:contextualSpacing/>
+    </w:pPr>
+  </w:style>
+  <w:style w:type="paragraph" w:styleId="HTMLPreformatted">
+    <w:name w:val="HTML Preformatted"/>
+    <w:basedOn w:val="Normal"/>
+    <w:link w:val="HTMLPreformattedChar"/>
+    <w:uiPriority w:val="99"/>
+    <w:semiHidden/>
+    <w:unhideWhenUsed/>
+    <w:rsid w:val="001E6111"/>
+    <w:pPr>
+      <w:spacing w:after="0" w:line="240" w:lineRule="auto"/>
+    </w:pPr>
+    <w:rPr>
+      <w:rFonts w:ascii="Consolas" w:hAnsi="Consolas"/>
+      <w:sz w:val="20"/>
+      <w:szCs w:val="20"/>
+    </w:rPr>
+  </w:style>
+  <w:style w:type="character" w:customStyle="1" w:styleId="HTMLPreformattedChar">
+    <w:name w:val="HTML Preformatted Char"/>
+    <w:basedOn w:val="DefaultParagraphFont"/>
+    <w:link w:val="HTMLPreformatted"/>
+    <w:uiPriority w:val="99"/>
+    <w:semiHidden/>
+    <w:rsid w:val="001E6111"/>
+    <w:rPr>
+      <w:rFonts w:ascii="Consolas" w:hAnsi="Consolas"/>
+      <w:sz w:val="20"/>
+      <w:szCs w:val="20"/>
+    </w:rPr>
+  </w:style>
+  <w:style w:type="paragraph" w:styleId="ListBullet">
+    <w:name w:val="List Bullet"/>
+    <w:basedOn w:val="Normal"/>
+    <w:uiPriority w:val="99"/>
+    <w:unhideWhenUsed/>
+    <w:rsid w:val="000A4837"/>
+    <w:pPr>
+      <w:numPr>
+        <w:numId w:val="9"/>
+      </w:numPr>
+      <w:contextualSpacing/>
+    </w:pPr>
+  </w:style>
+  <w:style w:type="character" w:styleId="UnresolvedMention">
+    <w:name w:val="Unresolved Mention"/>
+    <w:basedOn w:val="DefaultParagraphFont"/>
+    <w:uiPriority w:val="99"/>
+    <w:semiHidden/>
+    <w:unhideWhenUsed/>
+    <w:rsid w:val="005C64F0"/>
+    <w:rPr>
+      <w:color w:val="605E5C"/>
+      <w:shd w:val="clear" w:color="auto" w:fill="E1DFDD"/>
+    </w:rPr>
+  </w:style>
+  <w:style w:type="character" w:customStyle="1" w:styleId="Heading3Char">
+    <w:name w:val="Heading 3 Char"/>
+    <w:basedOn w:val="DefaultParagraphFont"/>
+    <w:link w:val="Heading3"/>
+    <w:uiPriority w:val="9"/>
+    <w:semiHidden/>
+    <w:rsid w:val="007937AF"/>
+    <w:rPr>
+      <w:rFonts w:asciiTheme="majorHAnsi" w:eastAsiaTheme="majorEastAsia" w:hAnsiTheme="majorHAnsi" w:cstheme="majorBidi"/>
+      <w:color w:val="1F3763" w:themeColor="accent1" w:themeShade="7F"/>
+      <w:sz w:val="24"/>
+      <w:szCs w:val="24"/>
+    </w:rPr>
+  </w:style>
+  <w:style w:type="character" w:customStyle="1" w:styleId="mntl-sc-block-headingtext">
+    <w:name w:val="mntl-sc-block-heading__text"/>
+    <w:basedOn w:val="DefaultParagraphFont"/>
+    <w:rsid w:val="005F0BFD"/>
+  </w:style>
+  <w:style w:type="paragraph" w:customStyle="1" w:styleId="comp">
+    <w:name w:val="comp"/>
+    <w:basedOn w:val="Normal"/>
+    <w:rsid w:val="005F0BFD"/>
+    <w:pPr>
+      <w:bidi w:val="0"/>
+      <w:spacing w:before="100" w:beforeAutospacing="1" w:after="100" w:afterAutospacing="1" w:line="240" w:lineRule="auto"/>
+    </w:pPr>
+    <w:rPr>
+      <w:rFonts w:ascii="Times New Roman" w:eastAsia="Times New Roman" w:hAnsi="Times New Roman" w:cs="Times New Roman"/>
+      <w:sz w:val="24"/>
+      <w:szCs w:val="24"/>
+      <w:lang w:bidi="he-IL"/>
     </w:rPr>
   </w:style>
 </w:styles>
@@ -1735,4 +5387,16 @@
     </a:ext>
   </a:extLst>
 </a:theme>
+</file>
+
+<file path=customXml/item1.xml><?xml version="1.0" encoding="utf-8"?>
+<b:Sources xmlns:b="http://schemas.openxmlformats.org/officeDocument/2006/bibliography" xmlns="http://schemas.openxmlformats.org/officeDocument/2006/bibliography" SelectedStyle="\APASixthEditionOfficeOnline.xsl" StyleName="APA" Version="6"/>
+</file>
+
+<file path=customXml/itemProps1.xml><?xml version="1.0" encoding="utf-8"?>
+<ds:datastoreItem xmlns:ds="http://schemas.openxmlformats.org/officeDocument/2006/customXml" ds:itemID="{E7ABF6A2-005E-46C7-913B-EE91A0F154A6}">
+  <ds:schemaRefs>
+    <ds:schemaRef ds:uri="http://schemas.openxmlformats.org/officeDocument/2006/bibliography"/>
+  </ds:schemaRefs>
+</ds:datastoreItem>
 </file>
</xml_diff>